<commit_message>
+: added mercurial wrapper *: some modifications, versioning, working on create, install, deploy, sync
</commit_message>
<xml_diff>
--- a/docs/manuals/Manual.docx
+++ b/docs/manuals/Manual.docx
@@ -1,6 +1,6 @@
 
 <file path=word/document.xml><?xml version="1.0" encoding="utf-8"?>
-<w:document xmlns:ve="http://schemas.openxmlformats.org/markup-compatibility/2006" xmlns:o="urn:schemas-microsoft-com:office:office" xmlns:r="http://schemas.openxmlformats.org/officeDocument/2006/relationships" xmlns:m="http://schemas.openxmlformats.org/officeDocument/2006/math" xmlns:v="urn:schemas-microsoft-com:vml" xmlns:wp="http://schemas.openxmlformats.org/drawingml/2006/wordprocessingDrawing" xmlns:w10="urn:schemas-microsoft-com:office:word" xmlns:w="http://schemas.openxmlformats.org/wordprocessingml/2006/main" xmlns:wne="http://schemas.microsoft.com/office/word/2006/wordml">
+<w:document xmlns:wpc="http://schemas.microsoft.com/office/word/2010/wordprocessingCanvas" xmlns:mc="http://schemas.openxmlformats.org/markup-compatibility/2006" xmlns:o="urn:schemas-microsoft-com:office:office" xmlns:r="http://schemas.openxmlformats.org/officeDocument/2006/relationships" xmlns:m="http://schemas.openxmlformats.org/officeDocument/2006/math" xmlns:v="urn:schemas-microsoft-com:vml" xmlns:wp14="http://schemas.microsoft.com/office/word/2010/wordprocessingDrawing" xmlns:wp="http://schemas.openxmlformats.org/drawingml/2006/wordprocessingDrawing" xmlns:w10="urn:schemas-microsoft-com:office:word" xmlns:w="http://schemas.openxmlformats.org/wordprocessingml/2006/main" xmlns:w14="http://schemas.microsoft.com/office/word/2010/wordml" xmlns:wpg="http://schemas.microsoft.com/office/word/2010/wordprocessingGroup" xmlns:wpi="http://schemas.microsoft.com/office/word/2010/wordprocessingInk" xmlns:wne="http://schemas.microsoft.com/office/word/2006/wordml" xmlns:wps="http://schemas.microsoft.com/office/word/2010/wordprocessingShape" mc:Ignorable="w14 wp14">
   <w:body>
     <w:tbl>
       <w:tblPr>
@@ -14,7 +14,7 @@
           <w:insideH w:val="single" w:sz="4" w:space="0" w:color="000000"/>
           <w:insideV w:val="single" w:sz="4" w:space="0" w:color="000000"/>
         </w:tblBorders>
-        <w:tblLook w:val="04A0"/>
+        <w:tblLook w:val="04A0" w:firstRow="1" w:lastRow="0" w:firstColumn="1" w:lastColumn="0" w:noHBand="0" w:noVBand="1"/>
       </w:tblPr>
       <w:tblGrid>
         <w:gridCol w:w="1304"/>
@@ -183,9 +183,11 @@
             <w:pPr>
               <w:spacing w:after="0"/>
             </w:pPr>
+            <w:proofErr w:type="spellStart"/>
             <w:r>
               <w:t>Jurgen</w:t>
             </w:r>
+            <w:proofErr w:type="spellEnd"/>
           </w:p>
         </w:tc>
         <w:tc>
@@ -350,8 +352,92 @@
         <w:t>Compiler/Linker settings</w:t>
       </w:r>
     </w:p>
+    <w:p/>
+    <w:p>
+      <w:pPr>
+        <w:pStyle w:val="Heading3"/>
+      </w:pPr>
+      <w:r>
+        <w:t>Working on the ‘default’ branch:</w:t>
+      </w:r>
+    </w:p>
+    <w:p>
+      <w:r>
+        <w:t xml:space="preserve">Normally you would be working on this branch and would build packages for the different platforms from this branch. Versioning is done automatically for the </w:t>
+      </w:r>
+      <w:proofErr w:type="spellStart"/>
+      <w:r>
+        <w:t>Year.Month.Day.Minute</w:t>
+      </w:r>
+      <w:proofErr w:type="spellEnd"/>
+      <w:r>
+        <w:t xml:space="preserve"> part of the version, the Fix part of the version is only automatically increased just before the Deploy stage. The Major and Minor have to increased manually.</w:t>
+      </w:r>
+    </w:p>
+    <w:p>
+      <w:pPr>
+        <w:pStyle w:val="Heading3"/>
+      </w:pPr>
+      <w:r>
+        <w:t>Working on a feature branch</w:t>
+      </w:r>
+    </w:p>
+    <w:p>
+      <w:r>
+        <w:t xml:space="preserve">Sometimes you may want to implement a new feature for only one or so platforms; in this case you can create a new branch. When you create a new feature branch you need to create a tag with an increased Minor </w:t>
+      </w:r>
+      <w:r>
+        <w:t>version,</w:t>
+      </w:r>
+      <w:r>
+        <w:t xml:space="preserve"> keep in mind that the other branches when building a new Fix will now have the same Minor version as this feature branch. The reason for this is that the versioning and features should never be able to divert.</w:t>
+      </w:r>
+      <w:r>
+        <w:t xml:space="preserve"> In the revision history you have to mention that </w:t>
+      </w:r>
+      <w:r>
+        <w:t xml:space="preserve">the now new </w:t>
+      </w:r>
+      <w:proofErr w:type="spellStart"/>
+      <w:r>
+        <w:t>Major.Minor</w:t>
+      </w:r>
+      <w:proofErr w:type="spellEnd"/>
+      <w:r>
+        <w:t xml:space="preserve"> version has a new feature for the platforms that you have implemented them, for the other platforms have you to specify that they are ‘To be implemented’.</w:t>
+      </w:r>
+    </w:p>
+    <w:p>
+      <w:pPr>
+        <w:pStyle w:val="Heading3"/>
+      </w:pPr>
+      <w:r>
+        <w:t>Working on an experimental branch</w:t>
+      </w:r>
+    </w:p>
+    <w:p>
+      <w:r>
+        <w:t xml:space="preserve">If you want to do some experiments the proposed procedure is to create a branch but skip the </w:t>
+      </w:r>
+      <w:r>
+        <w:t>creation of the tag and not increase the Minor version.</w:t>
+      </w:r>
+      <w:r>
+        <w:t xml:space="preserve"> When doing this you may run </w:t>
+      </w:r>
+      <w:proofErr w:type="spellStart"/>
+      <w:r>
+        <w:t>XCode</w:t>
+      </w:r>
+      <w:proofErr w:type="spellEnd"/>
+      <w:r>
+        <w:t xml:space="preserve"> until the Install stage but should never do a Deploy.</w:t>
+      </w:r>
+      <w:bookmarkStart w:id="0" w:name="_GoBack"/>
+      <w:bookmarkEnd w:id="0"/>
+    </w:p>
     <w:sectPr>
-      <w:headerReference w:type="default" r:id="rId7"/>
+      <w:headerReference w:type="default" r:id="rId8"/>
       <w:pgSz w:w="11906" w:h="16838"/>
       <w:pgMar w:top="720" w:right="720" w:bottom="720" w:left="720" w:header="851" w:footer="992" w:gutter="0"/>
       <w:cols w:space="425"/>
@@ -362,7 +448,7 @@
 </file>
 
 <file path=word/endnotes.xml><?xml version="1.0" encoding="utf-8"?>
-<w:endnotes xmlns:ve="http://schemas.openxmlformats.org/markup-compatibility/2006" xmlns:o="urn:schemas-microsoft-com:office:office" xmlns:r="http://schemas.openxmlformats.org/officeDocument/2006/relationships" xmlns:m="http://schemas.openxmlformats.org/officeDocument/2006/math" xmlns:v="urn:schemas-microsoft-com:vml" xmlns:wp="http://schemas.openxmlformats.org/drawingml/2006/wordprocessingDrawing" xmlns:w10="urn:schemas-microsoft-com:office:word" xmlns:w="http://schemas.openxmlformats.org/wordprocessingml/2006/main" xmlns:wne="http://schemas.microsoft.com/office/word/2006/wordml">
+<w:endnotes xmlns:wpc="http://schemas.microsoft.com/office/word/2010/wordprocessingCanvas" xmlns:mc="http://schemas.openxmlformats.org/markup-compatibility/2006" xmlns:o="urn:schemas-microsoft-com:office:office" xmlns:r="http://schemas.openxmlformats.org/officeDocument/2006/relationships" xmlns:m="http://schemas.openxmlformats.org/officeDocument/2006/math" xmlns:v="urn:schemas-microsoft-com:vml" xmlns:wp14="http://schemas.microsoft.com/office/word/2010/wordprocessingDrawing" xmlns:wp="http://schemas.openxmlformats.org/drawingml/2006/wordprocessingDrawing" xmlns:w10="urn:schemas-microsoft-com:office:word" xmlns:w="http://schemas.openxmlformats.org/wordprocessingml/2006/main" xmlns:w14="http://schemas.microsoft.com/office/word/2010/wordml" xmlns:wpg="http://schemas.microsoft.com/office/word/2010/wordprocessingGroup" xmlns:wpi="http://schemas.microsoft.com/office/word/2010/wordprocessingInk" xmlns:wne="http://schemas.microsoft.com/office/word/2006/wordml" xmlns:wps="http://schemas.microsoft.com/office/word/2010/wordprocessingShape" mc:Ignorable="w14 wp14">
   <w:endnote w:type="separator" w:id="-1">
     <w:p>
       <w:r>
@@ -381,7 +467,7 @@
 </file>
 
 <file path=word/footnotes.xml><?xml version="1.0" encoding="utf-8"?>
-<w:footnotes xmlns:ve="http://schemas.openxmlformats.org/markup-compatibility/2006" xmlns:o="urn:schemas-microsoft-com:office:office" xmlns:r="http://schemas.openxmlformats.org/officeDocument/2006/relationships" xmlns:m="http://schemas.openxmlformats.org/officeDocument/2006/math" xmlns:v="urn:schemas-microsoft-com:vml" xmlns:wp="http://schemas.openxmlformats.org/drawingml/2006/wordprocessingDrawing" xmlns:w10="urn:schemas-microsoft-com:office:word" xmlns:w="http://schemas.openxmlformats.org/wordprocessingml/2006/main" xmlns:wne="http://schemas.microsoft.com/office/word/2006/wordml">
+<w:footnotes xmlns:wpc="http://schemas.microsoft.com/office/word/2010/wordprocessingCanvas" xmlns:mc="http://schemas.openxmlformats.org/markup-compatibility/2006" xmlns:o="urn:schemas-microsoft-com:office:office" xmlns:r="http://schemas.openxmlformats.org/officeDocument/2006/relationships" xmlns:m="http://schemas.openxmlformats.org/officeDocument/2006/math" xmlns:v="urn:schemas-microsoft-com:vml" xmlns:wp14="http://schemas.microsoft.com/office/word/2010/wordprocessingDrawing" xmlns:wp="http://schemas.openxmlformats.org/drawingml/2006/wordprocessingDrawing" xmlns:w10="urn:schemas-microsoft-com:office:word" xmlns:w="http://schemas.openxmlformats.org/wordprocessingml/2006/main" xmlns:w14="http://schemas.microsoft.com/office/word/2010/wordml" xmlns:wpg="http://schemas.microsoft.com/office/word/2010/wordprocessingGroup" xmlns:wpi="http://schemas.microsoft.com/office/word/2010/wordprocessingInk" xmlns:wne="http://schemas.microsoft.com/office/word/2006/wordml" xmlns:wps="http://schemas.microsoft.com/office/word/2010/wordprocessingShape" mc:Ignorable="w14 wp14">
   <w:footnote w:type="separator" w:id="-1">
     <w:p>
       <w:r>
@@ -400,7 +486,7 @@
 </file>
 
 <file path=word/header1.xml><?xml version="1.0" encoding="utf-8"?>
-<w:hdr xmlns:ve="http://schemas.openxmlformats.org/markup-compatibility/2006" xmlns:o="urn:schemas-microsoft-com:office:office" xmlns:r="http://schemas.openxmlformats.org/officeDocument/2006/relationships" xmlns:m="http://schemas.openxmlformats.org/officeDocument/2006/math" xmlns:v="urn:schemas-microsoft-com:vml" xmlns:wp="http://schemas.openxmlformats.org/drawingml/2006/wordprocessingDrawing" xmlns:w10="urn:schemas-microsoft-com:office:word" xmlns:w="http://schemas.openxmlformats.org/wordprocessingml/2006/main" xmlns:wne="http://schemas.microsoft.com/office/word/2006/wordml">
+<w:hdr xmlns:wpc="http://schemas.microsoft.com/office/word/2010/wordprocessingCanvas" xmlns:mc="http://schemas.openxmlformats.org/markup-compatibility/2006" xmlns:o="urn:schemas-microsoft-com:office:office" xmlns:r="http://schemas.openxmlformats.org/officeDocument/2006/relationships" xmlns:m="http://schemas.openxmlformats.org/officeDocument/2006/math" xmlns:v="urn:schemas-microsoft-com:vml" xmlns:wp14="http://schemas.microsoft.com/office/word/2010/wordprocessingDrawing" xmlns:wp="http://schemas.openxmlformats.org/drawingml/2006/wordprocessingDrawing" xmlns:w10="urn:schemas-microsoft-com:office:word" xmlns:w="http://schemas.openxmlformats.org/wordprocessingml/2006/main" xmlns:w14="http://schemas.microsoft.com/office/word/2010/wordml" xmlns:wpg="http://schemas.microsoft.com/office/word/2010/wordprocessingGroup" xmlns:wpi="http://schemas.microsoft.com/office/word/2010/wordprocessingInk" xmlns:wne="http://schemas.microsoft.com/office/word/2006/wordml" xmlns:wps="http://schemas.microsoft.com/office/word/2010/wordprocessingShape" mc:Ignorable="w14 wp14">
   <w:sdt>
     <w:sdtPr>
       <w:id w:val="565053189"/>
@@ -527,7 +613,7 @@
 </file>
 
 <file path=word/numbering.xml><?xml version="1.0" encoding="utf-8"?>
-<w:numbering xmlns:ve="http://schemas.openxmlformats.org/markup-compatibility/2006" xmlns:o="urn:schemas-microsoft-com:office:office" xmlns:r="http://schemas.openxmlformats.org/officeDocument/2006/relationships" xmlns:m="http://schemas.openxmlformats.org/officeDocument/2006/math" xmlns:v="urn:schemas-microsoft-com:vml" xmlns:wp="http://schemas.openxmlformats.org/drawingml/2006/wordprocessingDrawing" xmlns:w10="urn:schemas-microsoft-com:office:word" xmlns:w="http://schemas.openxmlformats.org/wordprocessingml/2006/main" xmlns:wne="http://schemas.microsoft.com/office/word/2006/wordml">
+<w:numbering xmlns:wpc="http://schemas.microsoft.com/office/word/2010/wordprocessingCanvas" xmlns:mc="http://schemas.openxmlformats.org/markup-compatibility/2006" xmlns:o="urn:schemas-microsoft-com:office:office" xmlns:r="http://schemas.openxmlformats.org/officeDocument/2006/relationships" xmlns:m="http://schemas.openxmlformats.org/officeDocument/2006/math" xmlns:v="urn:schemas-microsoft-com:vml" xmlns:wp14="http://schemas.microsoft.com/office/word/2010/wordprocessingDrawing" xmlns:wp="http://schemas.openxmlformats.org/drawingml/2006/wordprocessingDrawing" xmlns:w10="urn:schemas-microsoft-com:office:word" xmlns:w="http://schemas.openxmlformats.org/wordprocessingml/2006/main" xmlns:w14="http://schemas.microsoft.com/office/word/2010/wordml" xmlns:wpg="http://schemas.microsoft.com/office/word/2010/wordprocessingGroup" xmlns:wpi="http://schemas.microsoft.com/office/word/2010/wordprocessingInk" xmlns:wne="http://schemas.microsoft.com/office/word/2006/wordml" xmlns:wps="http://schemas.microsoft.com/office/word/2010/wordprocessingShape" mc:Ignorable="w14 wp14">
   <w:abstractNum w:abstractNumId="0">
     <w:nsid w:val="043F2045"/>
     <w:multiLevelType w:val="hybridMultilevel"/>
@@ -5326,7 +5412,7 @@
 </file>
 
 <file path=word/styles.xml><?xml version="1.0" encoding="utf-8"?>
-<w:styles xmlns:r="http://schemas.openxmlformats.org/officeDocument/2006/relationships" xmlns:w="http://schemas.openxmlformats.org/wordprocessingml/2006/main">
+<w:styles xmlns:mc="http://schemas.openxmlformats.org/markup-compatibility/2006" xmlns:r="http://schemas.openxmlformats.org/officeDocument/2006/relationships" xmlns:w="http://schemas.openxmlformats.org/wordprocessingml/2006/main" xmlns:w14="http://schemas.microsoft.com/office/word/2010/wordml" mc:Ignorable="w14">
   <w:docDefaults>
     <w:rPrDefault>
       <w:rPr>
@@ -5746,7 +5832,6 @@
     <w:uiPriority w:val="99"/>
     <w:semiHidden/>
     <w:unhideWhenUsed/>
-    <w:qFormat/>
     <w:tblPr>
       <w:tblInd w:w="0" w:type="dxa"/>
       <w:tblCellMar>

</xml_diff>

<commit_message>
*: the generation of msdev 2010 projects is now based on merging XML. We can now navigate .vcxproj xml. Able to remove XmlNode based on Config and Platform condition. +: PackageInfo task *: Preprocessor definitions, Additional include directories, Additional library directories and Library dependencies are now extracted from the vcxproj structure defined in the pom.xml.    The pom.xml vcxproj structure is the source and needs to be maintained by the developer. The generated vcxproj and sln files should NOT be under version control!
</commit_message>
<xml_diff>
--- a/docs/manuals/Manual.docx
+++ b/docs/manuals/Manual.docx
@@ -267,6 +267,14 @@
       </w:r>
     </w:p>
     <w:p>
+      <w:r>
+        <w:t>Note: xproject is the example project used in this manual</w:t>
+      </w:r>
+      <w:r>
+        <w:t>.</w:t>
+      </w:r>
+    </w:p>
+    <w:p>
       <w:pPr>
         <w:pStyle w:val="Heading2"/>
       </w:pPr>
@@ -3012,7 +3020,27 @@
                   <w:sz w:val="16"/>
                   <w:szCs w:val="16"/>
                 </w:rPr>
-                <w:t>\xproject\source\main\include\</w:t>
+                <w:t>\xproject\source\main\include</w:t>
+              </w:r>
+              <w:r>
+                <w:rPr>
+                  <w:rStyle w:val="Hyperlink"/>
+                  <w:rFonts w:ascii="MS Sans Serif" w:hAnsi="MS Sans Serif"/>
+                  <w:color w:val="FFFFFF"/>
+                  <w:sz w:val="16"/>
+                  <w:szCs w:val="16"/>
+                </w:rPr>
+                <w:t>\xproject</w:t>
+              </w:r>
+              <w:r>
+                <w:rPr>
+                  <w:rStyle w:val="Hyperlink"/>
+                  <w:rFonts w:ascii="MS Sans Serif" w:hAnsi="MS Sans Serif"/>
+                  <w:color w:val="FFFFFF"/>
+                  <w:sz w:val="16"/>
+                  <w:szCs w:val="16"/>
+                </w:rPr>
+                <w:t>\</w:t>
               </w:r>
             </w:hyperlink>
           </w:p>
@@ -3122,7 +3150,27 @@
                   <w:sz w:val="16"/>
                   <w:szCs w:val="16"/>
                 </w:rPr>
-                <w:t>\xproject\source\main\include\</w:t>
+                <w:t>\xproject\source\main\include</w:t>
+              </w:r>
+              <w:r>
+                <w:rPr>
+                  <w:rStyle w:val="Hyperlink"/>
+                  <w:rFonts w:ascii="MS Sans Serif" w:hAnsi="MS Sans Serif"/>
+                  <w:color w:val="FFFFFF"/>
+                  <w:sz w:val="16"/>
+                  <w:szCs w:val="16"/>
+                </w:rPr>
+                <w:t>\xproject</w:t>
+              </w:r>
+              <w:r>
+                <w:rPr>
+                  <w:rStyle w:val="Hyperlink"/>
+                  <w:rFonts w:ascii="MS Sans Serif" w:hAnsi="MS Sans Serif"/>
+                  <w:color w:val="FFFFFF"/>
+                  <w:sz w:val="16"/>
+                  <w:szCs w:val="16"/>
+                </w:rPr>
+                <w:t>\</w:t>
               </w:r>
             </w:hyperlink>
             <w:r>
@@ -3990,7 +4038,27 @@
                   <w:sz w:val="16"/>
                   <w:szCs w:val="16"/>
                 </w:rPr>
-                <w:t>\xproject\source\test\include\</w:t>
+                <w:t>\xproject\source\test\include</w:t>
+              </w:r>
+              <w:r>
+                <w:rPr>
+                  <w:rStyle w:val="Hyperlink"/>
+                  <w:rFonts w:ascii="MS Sans Serif" w:hAnsi="MS Sans Serif"/>
+                  <w:color w:val="FFFFFF"/>
+                  <w:sz w:val="16"/>
+                  <w:szCs w:val="16"/>
+                </w:rPr>
+                <w:t>\xproject</w:t>
+              </w:r>
+              <w:r>
+                <w:rPr>
+                  <w:rStyle w:val="Hyperlink"/>
+                  <w:rFonts w:ascii="MS Sans Serif" w:hAnsi="MS Sans Serif"/>
+                  <w:color w:val="FFFFFF"/>
+                  <w:sz w:val="16"/>
+                  <w:szCs w:val="16"/>
+                </w:rPr>
+                <w:t>\</w:t>
               </w:r>
             </w:hyperlink>
           </w:p>
@@ -4355,7 +4423,468 @@
           </w:p>
         </w:tc>
       </w:tr>
+      <w:tr>
+        <w:tc>
+          <w:tcPr>
+            <w:tcW w:w="4084" w:type="dxa"/>
+            <w:tcBorders>
+              <w:top w:val="single" w:sz="4" w:space="0" w:color="000000"/>
+              <w:left w:val="single" w:sz="4" w:space="0" w:color="000000"/>
+              <w:bottom w:val="single" w:sz="4" w:space="0" w:color="000000"/>
+              <w:right w:val="single" w:sz="4" w:space="0" w:color="000000"/>
+            </w:tcBorders>
+            <w:shd w:val="clear" w:color="auto" w:fill="446677"/>
+            <w:tcMar>
+              <w:top w:w="15" w:type="dxa"/>
+              <w:left w:w="34" w:type="dxa"/>
+              <w:bottom w:w="15" w:type="dxa"/>
+              <w:right w:w="34" w:type="dxa"/>
+            </w:tcMar>
+            <w:vAlign w:val="center"/>
+            <w:hideMark/>
+          </w:tcPr>
+          <w:p>
+            <w:pPr>
+              <w:spacing w:after="0" w:line="160" w:lineRule="exact"/>
+            </w:pPr>
+          </w:p>
+        </w:tc>
+        <w:tc>
+          <w:tcPr>
+            <w:tcW w:w="1350" w:type="dxa"/>
+            <w:tcBorders>
+              <w:top w:val="single" w:sz="4" w:space="0" w:color="000000"/>
+              <w:left w:val="single" w:sz="4" w:space="0" w:color="000000"/>
+              <w:bottom w:val="single" w:sz="4" w:space="0" w:color="000000"/>
+              <w:right w:val="single" w:sz="4" w:space="0" w:color="000000"/>
+            </w:tcBorders>
+            <w:shd w:val="clear" w:color="auto" w:fill="446677"/>
+            <w:noWrap/>
+            <w:tcMar>
+              <w:top w:w="15" w:type="dxa"/>
+              <w:left w:w="34" w:type="dxa"/>
+              <w:bottom w:w="15" w:type="dxa"/>
+              <w:right w:w="34" w:type="dxa"/>
+            </w:tcMar>
+            <w:vAlign w:val="center"/>
+            <w:hideMark/>
+          </w:tcPr>
+          <w:p>
+            <w:pPr>
+              <w:spacing w:after="0" w:line="160" w:lineRule="exact"/>
+              <w:jc w:val="right"/>
+              <w:rPr>
+                <w:rFonts w:ascii="MS Sans Serif" w:hAnsi="MS Sans Serif"/>
+                <w:color w:val="FFFFFF"/>
+                <w:sz w:val="16"/>
+                <w:szCs w:val="16"/>
+              </w:rPr>
+            </w:pPr>
+          </w:p>
+        </w:tc>
+        <w:tc>
+          <w:tcPr>
+            <w:tcW w:w="5081" w:type="dxa"/>
+            <w:tcBorders>
+              <w:top w:val="single" w:sz="4" w:space="0" w:color="000000"/>
+              <w:left w:val="single" w:sz="4" w:space="0" w:color="000000"/>
+              <w:bottom w:val="single" w:sz="4" w:space="0" w:color="000000"/>
+              <w:right w:val="single" w:sz="4" w:space="0" w:color="000000"/>
+            </w:tcBorders>
+            <w:shd w:val="clear" w:color="auto" w:fill="446677"/>
+          </w:tcPr>
+          <w:p>
+            <w:pPr>
+              <w:spacing w:after="0" w:line="160" w:lineRule="exact"/>
+              <w:rPr>
+                <w:rFonts w:ascii="MS Sans Serif" w:hAnsi="MS Sans Serif"/>
+                <w:color w:val="FFFFFF"/>
+                <w:sz w:val="16"/>
+                <w:szCs w:val="16"/>
+              </w:rPr>
+            </w:pPr>
+          </w:p>
+        </w:tc>
+      </w:tr>
     </w:tbl>
+    <w:p>
+      <w:pPr>
+        <w:rPr>
+          <w:rFonts w:asciiTheme="majorHAnsi" w:eastAsiaTheme="majorEastAsia" w:hAnsiTheme="majorHAnsi" w:cstheme="majorBidi"/>
+          <w:b/>
+          <w:bCs/>
+          <w:color w:val="943634" w:themeColor="accent2" w:themeShade="BF"/>
+          <w:sz w:val="22"/>
+          <w:szCs w:val="22"/>
+        </w:rPr>
+      </w:pPr>
+    </w:p>
+    <w:p>
+      <w:r>
+        <w:br w:type="page"/>
+      </w:r>
+    </w:p>
+    <w:p>
+      <w:pPr>
+        <w:pStyle w:val="Heading2"/>
+      </w:pPr>
+      <w:r>
+        <w:lastRenderedPageBreak/>
+        <w:t>MsDev 2010 C++ Project Configurations</w:t>
+      </w:r>
+    </w:p>
+    <w:p>
+      <w:pPr>
+        <w:pStyle w:val="ListParagraph"/>
+        <w:numPr>
+          <w:ilvl w:val="0"/>
+          <w:numId w:val="46"/>
+        </w:numPr>
+        <w:spacing w:after="0"/>
+      </w:pPr>
+      <w:r>
+        <w:t>DevDebug</w:t>
+      </w:r>
+      <w:r>
+        <w:t>,</w:t>
+      </w:r>
+      <w:r>
+        <w:t xml:space="preserve"> DevRelease, DevFinal</w:t>
+      </w:r>
+    </w:p>
+    <w:p>
+      <w:pPr>
+        <w:pStyle w:val="ListParagraph"/>
+        <w:numPr>
+          <w:ilvl w:val="1"/>
+          <w:numId w:val="46"/>
+        </w:numPr>
+        <w:spacing w:after="0"/>
+      </w:pPr>
+      <w:r>
+        <w:t>Used for builds during development</w:t>
+      </w:r>
+    </w:p>
+    <w:p>
+      <w:pPr>
+        <w:pStyle w:val="ListParagraph"/>
+        <w:numPr>
+          <w:ilvl w:val="0"/>
+          <w:numId w:val="46"/>
+        </w:numPr>
+        <w:spacing w:after="0"/>
+      </w:pPr>
+      <w:r>
+        <w:t>ClientDebug, ClientRelease, ClientFinal</w:t>
+      </w:r>
+    </w:p>
+    <w:p>
+      <w:pPr>
+        <w:pStyle w:val="ListParagraph"/>
+        <w:numPr>
+          <w:ilvl w:val="1"/>
+          <w:numId w:val="46"/>
+        </w:numPr>
+        <w:spacing w:after="0"/>
+      </w:pPr>
+      <w:r>
+        <w:t>Used for sending builds to the client</w:t>
+      </w:r>
+    </w:p>
+    <w:p>
+      <w:pPr>
+        <w:pStyle w:val="ListParagraph"/>
+        <w:numPr>
+          <w:ilvl w:val="0"/>
+          <w:numId w:val="46"/>
+        </w:numPr>
+        <w:spacing w:after="0"/>
+      </w:pPr>
+      <w:r>
+        <w:t>RetailDebug, RetailRelease, RetailFinal</w:t>
+      </w:r>
+    </w:p>
+    <w:p>
+      <w:pPr>
+        <w:pStyle w:val="ListParagraph"/>
+        <w:numPr>
+          <w:ilvl w:val="1"/>
+          <w:numId w:val="46"/>
+        </w:numPr>
+        <w:spacing w:after="0"/>
+      </w:pPr>
+      <w:r>
+        <w:t>Used for sending builds to publisher</w:t>
+      </w:r>
+    </w:p>
+    <w:p>
+      <w:pPr>
+        <w:pStyle w:val="ListParagraph"/>
+        <w:numPr>
+          <w:ilvl w:val="0"/>
+          <w:numId w:val="46"/>
+        </w:numPr>
+        <w:spacing w:after="0"/>
+      </w:pPr>
+      <w:r>
+        <w:t>ToolDebug, ToolRelease, ToolFinal</w:t>
+      </w:r>
+    </w:p>
+    <w:p>
+      <w:pPr>
+        <w:pStyle w:val="ListParagraph"/>
+        <w:numPr>
+          <w:ilvl w:val="1"/>
+          <w:numId w:val="46"/>
+        </w:numPr>
+        <w:spacing w:after="0"/>
+      </w:pPr>
+      <w:r>
+        <w:t>Used for Tools/Editor builds</w:t>
+      </w:r>
+    </w:p>
+    <w:p>
+      <w:pPr>
+        <w:pStyle w:val="ListParagraph"/>
+        <w:numPr>
+          <w:ilvl w:val="0"/>
+          <w:numId w:val="46"/>
+        </w:numPr>
+        <w:spacing w:after="0"/>
+      </w:pPr>
+      <w:r>
+        <w:t>ProfileDebug, ProfileRelease, ProfileFinal</w:t>
+      </w:r>
+    </w:p>
+    <w:p>
+      <w:pPr>
+        <w:pStyle w:val="ListParagraph"/>
+        <w:numPr>
+          <w:ilvl w:val="1"/>
+          <w:numId w:val="46"/>
+        </w:numPr>
+        <w:spacing w:after="0"/>
+      </w:pPr>
+      <w:r>
+        <w:t>Used for profile builds</w:t>
+      </w:r>
+    </w:p>
+    <w:p>
+      <w:pPr>
+        <w:pStyle w:val="ListParagraph"/>
+        <w:numPr>
+          <w:ilvl w:val="0"/>
+          <w:numId w:val="46"/>
+        </w:numPr>
+        <w:spacing w:after="0"/>
+      </w:pPr>
+      <w:r>
+        <w:t>Doxygen?</w:t>
+      </w:r>
+    </w:p>
+    <w:p>
+      <w:pPr>
+        <w:pStyle w:val="ListParagraph"/>
+        <w:numPr>
+          <w:ilvl w:val="1"/>
+          <w:numId w:val="46"/>
+        </w:numPr>
+        <w:spacing w:after="0"/>
+      </w:pPr>
+      <w:r>
+        <w:t>Used for documentation builds</w:t>
+      </w:r>
+    </w:p>
+    <w:p>
+      <w:pPr>
+        <w:rPr>
+          <w:rFonts w:asciiTheme="majorHAnsi" w:eastAsiaTheme="majorEastAsia" w:hAnsiTheme="majorHAnsi" w:cstheme="majorBidi"/>
+          <w:b/>
+          <w:bCs/>
+          <w:color w:val="943634" w:themeColor="accent2" w:themeShade="BF"/>
+          <w:sz w:val="22"/>
+          <w:szCs w:val="22"/>
+        </w:rPr>
+      </w:pPr>
+    </w:p>
+    <w:p>
+      <w:pPr>
+        <w:pStyle w:val="Heading2"/>
+      </w:pPr>
+      <w:r>
+        <w:t>MsDev 2010 C++ Project Platforms</w:t>
+      </w:r>
+    </w:p>
+    <w:p>
+      <w:pPr>
+        <w:pStyle w:val="ListParagraph"/>
+        <w:numPr>
+          <w:ilvl w:val="0"/>
+          <w:numId w:val="45"/>
+        </w:numPr>
+        <w:spacing w:after="0"/>
+      </w:pPr>
+      <w:r>
+        <w:t>WII</w:t>
+      </w:r>
+    </w:p>
+    <w:p>
+      <w:pPr>
+        <w:pStyle w:val="ListParagraph"/>
+        <w:numPr>
+          <w:ilvl w:val="0"/>
+          <w:numId w:val="45"/>
+        </w:numPr>
+        <w:spacing w:after="0"/>
+      </w:pPr>
+      <w:r>
+        <w:t>NDS</w:t>
+      </w:r>
+    </w:p>
+    <w:p>
+      <w:pPr>
+        <w:pStyle w:val="ListParagraph"/>
+        <w:numPr>
+          <w:ilvl w:val="0"/>
+          <w:numId w:val="45"/>
+        </w:numPr>
+        <w:spacing w:after="0"/>
+      </w:pPr>
+      <w:r>
+        <w:t>N3DS</w:t>
+      </w:r>
+    </w:p>
+    <w:p>
+      <w:pPr>
+        <w:pStyle w:val="ListParagraph"/>
+        <w:numPr>
+          <w:ilvl w:val="0"/>
+          <w:numId w:val="45"/>
+        </w:numPr>
+        <w:spacing w:after="0"/>
+      </w:pPr>
+      <w:r>
+        <w:t>PS3</w:t>
+      </w:r>
+    </w:p>
+    <w:p>
+      <w:pPr>
+        <w:pStyle w:val="ListParagraph"/>
+        <w:numPr>
+          <w:ilvl w:val="0"/>
+          <w:numId w:val="45"/>
+        </w:numPr>
+        <w:spacing w:after="0"/>
+      </w:pPr>
+      <w:r>
+        <w:t>PS3_SPU</w:t>
+      </w:r>
+    </w:p>
+    <w:p>
+      <w:pPr>
+        <w:pStyle w:val="ListParagraph"/>
+        <w:numPr>
+          <w:ilvl w:val="0"/>
+          <w:numId w:val="45"/>
+        </w:numPr>
+        <w:spacing w:after="0"/>
+      </w:pPr>
+      <w:r>
+        <w:t>Xbox 360</w:t>
+      </w:r>
+    </w:p>
+    <w:p>
+      <w:pPr>
+        <w:pStyle w:val="ListParagraph"/>
+        <w:numPr>
+          <w:ilvl w:val="0"/>
+          <w:numId w:val="45"/>
+        </w:numPr>
+        <w:spacing w:after="0"/>
+      </w:pPr>
+      <w:r>
+        <w:t>Win32</w:t>
+      </w:r>
+    </w:p>
+    <w:p>
+      <w:pPr>
+        <w:spacing w:after="0"/>
+      </w:pPr>
+    </w:p>
+    <w:p>
+      <w:pPr>
+        <w:pStyle w:val="Heading2"/>
+      </w:pPr>
+      <w:r>
+        <w:t>Pom.xml</w:t>
+      </w:r>
+    </w:p>
+    <w:p>
+      <w:pPr>
+        <w:spacing w:after="0"/>
+      </w:pPr>
+      <w:r>
+        <w:t xml:space="preserve">‘#’ is used as a marker before items </w:t>
+      </w:r>
+      <w:r>
+        <w:t>to indicate that they are valid when the package is used as a dependency package, if generating project files for this package then these items will not be included</w:t>
+      </w:r>
+      <w:r>
+        <w:t>. This procedure is used for:</w:t>
+      </w:r>
+    </w:p>
+    <w:p>
+      <w:pPr>
+        <w:pStyle w:val="ListParagraph"/>
+        <w:numPr>
+          <w:ilvl w:val="0"/>
+          <w:numId w:val="45"/>
+        </w:numPr>
+        <w:spacing w:after="0"/>
+      </w:pPr>
+      <w:r>
+        <w:t>PreprocessorDefinitions</w:t>
+      </w:r>
+    </w:p>
+    <w:p>
+      <w:pPr>
+        <w:pStyle w:val="ListParagraph"/>
+        <w:numPr>
+          <w:ilvl w:val="0"/>
+          <w:numId w:val="45"/>
+        </w:numPr>
+        <w:spacing w:after="0"/>
+      </w:pPr>
+      <w:r>
+        <w:t>AdditionalIncludeDirectories</w:t>
+      </w:r>
+    </w:p>
+    <w:p>
+      <w:pPr>
+        <w:pStyle w:val="ListParagraph"/>
+        <w:numPr>
+          <w:ilvl w:val="0"/>
+          <w:numId w:val="45"/>
+        </w:numPr>
+        <w:spacing w:after="0"/>
+      </w:pPr>
+      <w:r>
+        <w:t>AdditionalLibraryDirectories</w:t>
+      </w:r>
+    </w:p>
+    <w:p>
+      <w:pPr>
+        <w:pStyle w:val="ListParagraph"/>
+        <w:numPr>
+          <w:ilvl w:val="0"/>
+          <w:numId w:val="45"/>
+        </w:numPr>
+        <w:spacing w:after="0"/>
+      </w:pPr>
+      <w:r>
+        <w:t>AdditionalDependencies</w:t>
+      </w:r>
+    </w:p>
     <w:p>
       <w:pPr>
         <w:spacing w:after="0"/>
@@ -4373,64 +4902,56 @@
       <w:r>
         <w:t>Include directory</w:t>
       </w:r>
-    </w:p>
-    <w:p>
-      <w:pPr>
-        <w:pStyle w:val="ListParagraph"/>
-        <w:numPr>
-          <w:ilvl w:val="0"/>
-          <w:numId w:val="44"/>
-        </w:numPr>
-      </w:pPr>
       <w:r>
-        <w:t>Source code: #include</w:t>
+        <w:t xml:space="preserve"> should follow the rule of being located at ‘source\main\include</w:t>
       </w:r>
-    </w:p>
-    <w:p>
-      <w:pPr>
-        <w:pStyle w:val="ListParagraph"/>
-        <w:numPr>
-          <w:ilvl w:val="0"/>
-          <w:numId w:val="44"/>
-        </w:numPr>
-      </w:pPr>
       <w:r>
-        <w:t>Project: Additional Include Directories</w:t>
+        <w:t>\xproject</w:t>
+      </w:r>
+      <w:r>
+        <w:t>’, there should be a minimal amount of exceptions to this rule. T</w:t>
+      </w:r>
+      <w:r>
+        <w:t>o use a header file in your .cpp file is to write the following ‘#include “xproject\header.h”.</w:t>
       </w:r>
     </w:p>
     <w:p>
       <w:r>
-        <w:t>Library directory</w:t>
+        <w:rPr>
+          <w:b/>
+        </w:rPr>
+        <w:lastRenderedPageBreak/>
+        <w:t>R</w:t>
       </w:r>
-    </w:p>
-    <w:p>
-      <w:pPr>
-        <w:pStyle w:val="ListParagraph"/>
-        <w:numPr>
-          <w:ilvl w:val="0"/>
-          <w:numId w:val="44"/>
-        </w:numPr>
-      </w:pPr>
       <w:r>
-        <w:t>Project: Additional Library Directories</w:t>
+        <w:rPr>
+          <w:b/>
+        </w:rPr>
+        <w:t>eason</w:t>
       </w:r>
-    </w:p>
-    <w:p>
-      <w:pPr>
-        <w:pStyle w:val="ListParagraph"/>
-        <w:numPr>
-          <w:ilvl w:val="0"/>
-          <w:numId w:val="44"/>
-        </w:numPr>
-      </w:pPr>
       <w:r>
-        <w:t>Project: Additional Dependencies</w:t>
+        <w:rPr>
+          <w:b/>
+        </w:rPr>
+        <w:t>:</w:t>
       </w:r>
-    </w:p>
-    <w:p>
       <w:r>
-        <w:lastRenderedPageBreak/>
-        <w:t>Compiler/Linker settings</w:t>
+        <w:rPr>
+          <w:b/>
+        </w:rPr>
+        <w:t xml:space="preserve"> </w:t>
+      </w:r>
+      <w:r>
+        <w:t>T</w:t>
+      </w:r>
+      <w:r>
+        <w:t xml:space="preserve">his rule </w:t>
+      </w:r>
+      <w:r>
+        <w:t xml:space="preserve">is here </w:t>
+      </w:r>
+      <w:r>
+        <w:t>to solve conflicts between header files with the same name.</w:t>
       </w:r>
     </w:p>
     <w:p/>
@@ -4444,7 +4965,28 @@
     </w:p>
     <w:p>
       <w:r>
-        <w:t>Normally you would be working on this branch and would build packages for the different platforms from this branch. Versioning is done automatically for the Year.Month.Day.Minute part of the version, the Fix part of the version is only automatically increased just before the Deploy stage. The Major and Minor have to increased manually.</w:t>
+        <w:t xml:space="preserve">Normally you would be working on this branch and would build packages for the different platforms from this branch. Versioning is done automatically for the Year.Month.Day.Minute part of the version, the Fix part of the version </w:t>
+      </w:r>
+      <w:r>
+        <w:t xml:space="preserve">needs to be </w:t>
+      </w:r>
+      <w:r>
+        <w:t>manually</w:t>
+      </w:r>
+      <w:r>
+        <w:t xml:space="preserve"> increased before </w:t>
+      </w:r>
+      <w:r>
+        <w:t xml:space="preserve">doing a </w:t>
+      </w:r>
+      <w:r>
+        <w:t>Deploy. The Major and Minor have to increased manually</w:t>
+      </w:r>
+      <w:r>
+        <w:t xml:space="preserve"> as well when necessary</w:t>
+      </w:r>
+      <w:r>
+        <w:t>.</w:t>
       </w:r>
     </w:p>
     <w:p>
@@ -4588,7 +5130,7 @@
             <w:b/>
             <w:noProof/>
           </w:rPr>
-          <w:t>1</w:t>
+          <w:t>2</w:t>
         </w:r>
         <w:r>
           <w:rPr>
@@ -4628,7 +5170,7 @@
             <w:b/>
             <w:noProof/>
           </w:rPr>
-          <w:t>2</w:t>
+          <w:t>3</w:t>
         </w:r>
         <w:r>
           <w:rPr>
@@ -7803,6 +8345,119 @@
     </w:lvl>
   </w:abstractNum>
   <w:abstractNum w:abstractNumId="29">
+    <w:nsid w:val="59793E7A"/>
+    <w:multiLevelType w:val="hybridMultilevel"/>
+    <w:tmpl w:val="8E8E7156"/>
+    <w:lvl w:ilvl="0" w:tplc="F8E03278">
+      <w:start w:val="3"/>
+      <w:numFmt w:val="bullet"/>
+      <w:lvlText w:val=""/>
+      <w:lvlJc w:val="left"/>
+      <w:pPr>
+        <w:ind w:left="720" w:hanging="360"/>
+      </w:pPr>
+      <w:rPr>
+        <w:rFonts w:ascii="Symbol" w:eastAsiaTheme="minorEastAsia" w:hAnsi="Symbol" w:cstheme="minorBidi" w:hint="default"/>
+      </w:rPr>
+    </w:lvl>
+    <w:lvl w:ilvl="1" w:tplc="04090003" w:tentative="1">
+      <w:start w:val="1"/>
+      <w:numFmt w:val="bullet"/>
+      <w:lvlText w:val="o"/>
+      <w:lvlJc w:val="left"/>
+      <w:pPr>
+        <w:ind w:left="1440" w:hanging="360"/>
+      </w:pPr>
+      <w:rPr>
+        <w:rFonts w:ascii="Courier New" w:hAnsi="Courier New" w:cs="Courier New" w:hint="default"/>
+      </w:rPr>
+    </w:lvl>
+    <w:lvl w:ilvl="2" w:tplc="04090005" w:tentative="1">
+      <w:start w:val="1"/>
+      <w:numFmt w:val="bullet"/>
+      <w:lvlText w:val=""/>
+      <w:lvlJc w:val="left"/>
+      <w:pPr>
+        <w:ind w:left="2160" w:hanging="360"/>
+      </w:pPr>
+      <w:rPr>
+        <w:rFonts w:ascii="Wingdings" w:hAnsi="Wingdings" w:hint="default"/>
+      </w:rPr>
+    </w:lvl>
+    <w:lvl w:ilvl="3" w:tplc="04090001" w:tentative="1">
+      <w:start w:val="1"/>
+      <w:numFmt w:val="bullet"/>
+      <w:lvlText w:val=""/>
+      <w:lvlJc w:val="left"/>
+      <w:pPr>
+        <w:ind w:left="2880" w:hanging="360"/>
+      </w:pPr>
+      <w:rPr>
+        <w:rFonts w:ascii="Symbol" w:hAnsi="Symbol" w:hint="default"/>
+      </w:rPr>
+    </w:lvl>
+    <w:lvl w:ilvl="4" w:tplc="04090003" w:tentative="1">
+      <w:start w:val="1"/>
+      <w:numFmt w:val="bullet"/>
+      <w:lvlText w:val="o"/>
+      <w:lvlJc w:val="left"/>
+      <w:pPr>
+        <w:ind w:left="3600" w:hanging="360"/>
+      </w:pPr>
+      <w:rPr>
+        <w:rFonts w:ascii="Courier New" w:hAnsi="Courier New" w:cs="Courier New" w:hint="default"/>
+      </w:rPr>
+    </w:lvl>
+    <w:lvl w:ilvl="5" w:tplc="04090005" w:tentative="1">
+      <w:start w:val="1"/>
+      <w:numFmt w:val="bullet"/>
+      <w:lvlText w:val=""/>
+      <w:lvlJc w:val="left"/>
+      <w:pPr>
+        <w:ind w:left="4320" w:hanging="360"/>
+      </w:pPr>
+      <w:rPr>
+        <w:rFonts w:ascii="Wingdings" w:hAnsi="Wingdings" w:hint="default"/>
+      </w:rPr>
+    </w:lvl>
+    <w:lvl w:ilvl="6" w:tplc="04090001" w:tentative="1">
+      <w:start w:val="1"/>
+      <w:numFmt w:val="bullet"/>
+      <w:lvlText w:val=""/>
+      <w:lvlJc w:val="left"/>
+      <w:pPr>
+        <w:ind w:left="5040" w:hanging="360"/>
+      </w:pPr>
+      <w:rPr>
+        <w:rFonts w:ascii="Symbol" w:hAnsi="Symbol" w:hint="default"/>
+      </w:rPr>
+    </w:lvl>
+    <w:lvl w:ilvl="7" w:tplc="04090003" w:tentative="1">
+      <w:start w:val="1"/>
+      <w:numFmt w:val="bullet"/>
+      <w:lvlText w:val="o"/>
+      <w:lvlJc w:val="left"/>
+      <w:pPr>
+        <w:ind w:left="5760" w:hanging="360"/>
+      </w:pPr>
+      <w:rPr>
+        <w:rFonts w:ascii="Courier New" w:hAnsi="Courier New" w:cs="Courier New" w:hint="default"/>
+      </w:rPr>
+    </w:lvl>
+    <w:lvl w:ilvl="8" w:tplc="04090005" w:tentative="1">
+      <w:start w:val="1"/>
+      <w:numFmt w:val="bullet"/>
+      <w:lvlText w:val=""/>
+      <w:lvlJc w:val="left"/>
+      <w:pPr>
+        <w:ind w:left="6480" w:hanging="360"/>
+      </w:pPr>
+      <w:rPr>
+        <w:rFonts w:ascii="Wingdings" w:hAnsi="Wingdings" w:hint="default"/>
+      </w:rPr>
+    </w:lvl>
+  </w:abstractNum>
+  <w:abstractNum w:abstractNumId="30">
     <w:nsid w:val="5C4331E3"/>
     <w:multiLevelType w:val="hybridMultilevel"/>
     <w:tmpl w:val="4B2AF638"/>
@@ -7914,7 +8569,7 @@
       </w:rPr>
     </w:lvl>
   </w:abstractNum>
-  <w:abstractNum w:abstractNumId="30">
+  <w:abstractNum w:abstractNumId="31">
     <w:nsid w:val="5C6C7654"/>
     <w:multiLevelType w:val="hybridMultilevel"/>
     <w:tmpl w:val="D03C40C0"/>
@@ -8027,7 +8682,7 @@
       </w:rPr>
     </w:lvl>
   </w:abstractNum>
-  <w:abstractNum w:abstractNumId="31">
+  <w:abstractNum w:abstractNumId="32">
     <w:nsid w:val="5DBD55F5"/>
     <w:multiLevelType w:val="multilevel"/>
     <w:tmpl w:val="B3AE93EA"/>
@@ -8140,7 +8795,7 @@
       </w:rPr>
     </w:lvl>
   </w:abstractNum>
-  <w:abstractNum w:abstractNumId="32">
+  <w:abstractNum w:abstractNumId="33">
     <w:nsid w:val="61A96096"/>
     <w:multiLevelType w:val="hybridMultilevel"/>
     <w:tmpl w:val="B40A6C68"/>
@@ -8280,7 +8935,7 @@
       </w:rPr>
     </w:lvl>
   </w:abstractNum>
-  <w:abstractNum w:abstractNumId="33">
+  <w:abstractNum w:abstractNumId="34">
     <w:nsid w:val="61D85ABC"/>
     <w:multiLevelType w:val="hybridMultilevel"/>
     <w:tmpl w:val="52DE9138"/>
@@ -8393,7 +9048,7 @@
       </w:rPr>
     </w:lvl>
   </w:abstractNum>
-  <w:abstractNum w:abstractNumId="34">
+  <w:abstractNum w:abstractNumId="35">
     <w:nsid w:val="626B7924"/>
     <w:multiLevelType w:val="hybridMultilevel"/>
     <w:tmpl w:val="39A6F0D4"/>
@@ -8506,7 +9161,7 @@
       </w:rPr>
     </w:lvl>
   </w:abstractNum>
-  <w:abstractNum w:abstractNumId="35">
+  <w:abstractNum w:abstractNumId="36">
     <w:nsid w:val="6368550C"/>
     <w:multiLevelType w:val="hybridMultilevel"/>
     <w:tmpl w:val="DBB2BDF0"/>
@@ -8619,7 +9274,7 @@
       </w:rPr>
     </w:lvl>
   </w:abstractNum>
-  <w:abstractNum w:abstractNumId="36">
+  <w:abstractNum w:abstractNumId="37">
     <w:nsid w:val="68DD3609"/>
     <w:multiLevelType w:val="hybridMultilevel"/>
     <w:tmpl w:val="4AB6B412"/>
@@ -8708,7 +9363,7 @@
       </w:pPr>
     </w:lvl>
   </w:abstractNum>
-  <w:abstractNum w:abstractNumId="37">
+  <w:abstractNum w:abstractNumId="38">
     <w:nsid w:val="6A045BD9"/>
     <w:multiLevelType w:val="hybridMultilevel"/>
     <w:tmpl w:val="CCEC33F2"/>
@@ -8821,7 +9476,7 @@
       </w:rPr>
     </w:lvl>
   </w:abstractNum>
-  <w:abstractNum w:abstractNumId="38">
+  <w:abstractNum w:abstractNumId="39">
     <w:nsid w:val="706518AF"/>
     <w:multiLevelType w:val="hybridMultilevel"/>
     <w:tmpl w:val="646E4D6A"/>
@@ -8909,7 +9564,7 @@
       </w:pPr>
     </w:lvl>
   </w:abstractNum>
-  <w:abstractNum w:abstractNumId="39">
+  <w:abstractNum w:abstractNumId="40">
     <w:nsid w:val="731831E1"/>
     <w:multiLevelType w:val="hybridMultilevel"/>
     <w:tmpl w:val="4AB6B412"/>
@@ -8998,7 +9653,120 @@
       </w:pPr>
     </w:lvl>
   </w:abstractNum>
-  <w:abstractNum w:abstractNumId="40">
+  <w:abstractNum w:abstractNumId="41">
+    <w:nsid w:val="794D491A"/>
+    <w:multiLevelType w:val="hybridMultilevel"/>
+    <w:tmpl w:val="52783DC6"/>
+    <w:lvl w:ilvl="0" w:tplc="D108B35C">
+      <w:start w:val="3"/>
+      <w:numFmt w:val="bullet"/>
+      <w:lvlText w:val=""/>
+      <w:lvlJc w:val="left"/>
+      <w:pPr>
+        <w:ind w:left="720" w:hanging="360"/>
+      </w:pPr>
+      <w:rPr>
+        <w:rFonts w:ascii="Symbol" w:eastAsiaTheme="minorEastAsia" w:hAnsi="Symbol" w:cstheme="minorBidi" w:hint="default"/>
+      </w:rPr>
+    </w:lvl>
+    <w:lvl w:ilvl="1" w:tplc="04090003">
+      <w:start w:val="1"/>
+      <w:numFmt w:val="bullet"/>
+      <w:lvlText w:val="o"/>
+      <w:lvlJc w:val="left"/>
+      <w:pPr>
+        <w:ind w:left="1440" w:hanging="360"/>
+      </w:pPr>
+      <w:rPr>
+        <w:rFonts w:ascii="Courier New" w:hAnsi="Courier New" w:cs="Courier New" w:hint="default"/>
+      </w:rPr>
+    </w:lvl>
+    <w:lvl w:ilvl="2" w:tplc="04090005" w:tentative="1">
+      <w:start w:val="1"/>
+      <w:numFmt w:val="bullet"/>
+      <w:lvlText w:val=""/>
+      <w:lvlJc w:val="left"/>
+      <w:pPr>
+        <w:ind w:left="2160" w:hanging="360"/>
+      </w:pPr>
+      <w:rPr>
+        <w:rFonts w:ascii="Wingdings" w:hAnsi="Wingdings" w:hint="default"/>
+      </w:rPr>
+    </w:lvl>
+    <w:lvl w:ilvl="3" w:tplc="04090001" w:tentative="1">
+      <w:start w:val="1"/>
+      <w:numFmt w:val="bullet"/>
+      <w:lvlText w:val=""/>
+      <w:lvlJc w:val="left"/>
+      <w:pPr>
+        <w:ind w:left="2880" w:hanging="360"/>
+      </w:pPr>
+      <w:rPr>
+        <w:rFonts w:ascii="Symbol" w:hAnsi="Symbol" w:hint="default"/>
+      </w:rPr>
+    </w:lvl>
+    <w:lvl w:ilvl="4" w:tplc="04090003" w:tentative="1">
+      <w:start w:val="1"/>
+      <w:numFmt w:val="bullet"/>
+      <w:lvlText w:val="o"/>
+      <w:lvlJc w:val="left"/>
+      <w:pPr>
+        <w:ind w:left="3600" w:hanging="360"/>
+      </w:pPr>
+      <w:rPr>
+        <w:rFonts w:ascii="Courier New" w:hAnsi="Courier New" w:cs="Courier New" w:hint="default"/>
+      </w:rPr>
+    </w:lvl>
+    <w:lvl w:ilvl="5" w:tplc="04090005" w:tentative="1">
+      <w:start w:val="1"/>
+      <w:numFmt w:val="bullet"/>
+      <w:lvlText w:val=""/>
+      <w:lvlJc w:val="left"/>
+      <w:pPr>
+        <w:ind w:left="4320" w:hanging="360"/>
+      </w:pPr>
+      <w:rPr>
+        <w:rFonts w:ascii="Wingdings" w:hAnsi="Wingdings" w:hint="default"/>
+      </w:rPr>
+    </w:lvl>
+    <w:lvl w:ilvl="6" w:tplc="04090001" w:tentative="1">
+      <w:start w:val="1"/>
+      <w:numFmt w:val="bullet"/>
+      <w:lvlText w:val=""/>
+      <w:lvlJc w:val="left"/>
+      <w:pPr>
+        <w:ind w:left="5040" w:hanging="360"/>
+      </w:pPr>
+      <w:rPr>
+        <w:rFonts w:ascii="Symbol" w:hAnsi="Symbol" w:hint="default"/>
+      </w:rPr>
+    </w:lvl>
+    <w:lvl w:ilvl="7" w:tplc="04090003" w:tentative="1">
+      <w:start w:val="1"/>
+      <w:numFmt w:val="bullet"/>
+      <w:lvlText w:val="o"/>
+      <w:lvlJc w:val="left"/>
+      <w:pPr>
+        <w:ind w:left="5760" w:hanging="360"/>
+      </w:pPr>
+      <w:rPr>
+        <w:rFonts w:ascii="Courier New" w:hAnsi="Courier New" w:cs="Courier New" w:hint="default"/>
+      </w:rPr>
+    </w:lvl>
+    <w:lvl w:ilvl="8" w:tplc="04090005" w:tentative="1">
+      <w:start w:val="1"/>
+      <w:numFmt w:val="bullet"/>
+      <w:lvlText w:val=""/>
+      <w:lvlJc w:val="left"/>
+      <w:pPr>
+        <w:ind w:left="6480" w:hanging="360"/>
+      </w:pPr>
+      <w:rPr>
+        <w:rFonts w:ascii="Wingdings" w:hAnsi="Wingdings" w:hint="default"/>
+      </w:rPr>
+    </w:lvl>
+  </w:abstractNum>
+  <w:abstractNum w:abstractNumId="42">
     <w:nsid w:val="799D5413"/>
     <w:multiLevelType w:val="hybridMultilevel"/>
     <w:tmpl w:val="5BAEA304"/>
@@ -9084,7 +9852,7 @@
       </w:pPr>
     </w:lvl>
   </w:abstractNum>
-  <w:abstractNum w:abstractNumId="41">
+  <w:abstractNum w:abstractNumId="43">
     <w:nsid w:val="79E3535E"/>
     <w:multiLevelType w:val="hybridMultilevel"/>
     <w:tmpl w:val="4E34AC46"/>
@@ -9197,7 +9965,7 @@
       </w:rPr>
     </w:lvl>
   </w:abstractNum>
-  <w:abstractNum w:abstractNumId="42">
+  <w:abstractNum w:abstractNumId="44">
     <w:nsid w:val="7F330A2F"/>
     <w:multiLevelType w:val="hybridMultilevel"/>
     <w:tmpl w:val="D144DCA8"/>
@@ -9311,7 +10079,7 @@
     </w:lvl>
   </w:abstractNum>
   <w:num w:numId="1">
-    <w:abstractNumId w:val="32"/>
+    <w:abstractNumId w:val="33"/>
   </w:num>
   <w:num w:numId="2">
     <w:abstractNumId w:val="14"/>
@@ -9323,7 +10091,7 @@
     <w:abstractNumId w:val="18"/>
   </w:num>
   <w:num w:numId="5">
-    <w:abstractNumId w:val="34"/>
+    <w:abstractNumId w:val="35"/>
   </w:num>
   <w:num w:numId="6">
     <w:abstractNumId w:val="11"/>
@@ -9332,7 +10100,7 @@
     <w:abstractNumId w:val="26"/>
   </w:num>
   <w:num w:numId="8">
-    <w:abstractNumId w:val="42"/>
+    <w:abstractNumId w:val="44"/>
   </w:num>
   <w:num w:numId="9">
     <w:abstractNumId w:val="27"/>
@@ -9341,7 +10109,7 @@
     <w:abstractNumId w:val="19"/>
   </w:num>
   <w:num w:numId="11">
-    <w:abstractNumId w:val="30"/>
+    <w:abstractNumId w:val="31"/>
   </w:num>
   <w:num w:numId="12">
     <w:abstractNumId w:val="15"/>
@@ -9391,13 +10159,13 @@
     <w:abstractNumId w:val="0"/>
   </w:num>
   <w:num w:numId="20">
-    <w:abstractNumId w:val="36"/>
+    <w:abstractNumId w:val="37"/>
   </w:num>
   <w:num w:numId="21">
     <w:abstractNumId w:val="5"/>
   </w:num>
   <w:num w:numId="22">
-    <w:abstractNumId w:val="39"/>
+    <w:abstractNumId w:val="40"/>
   </w:num>
   <w:num w:numId="23">
     <w:abstractNumId w:val="8"/>
@@ -9409,19 +10177,19 @@
     <w:abstractNumId w:val="2"/>
   </w:num>
   <w:num w:numId="26">
-    <w:abstractNumId w:val="38"/>
+    <w:abstractNumId w:val="39"/>
   </w:num>
   <w:num w:numId="27">
     <w:abstractNumId w:val="22"/>
   </w:num>
   <w:num w:numId="28">
-    <w:abstractNumId w:val="35"/>
+    <w:abstractNumId w:val="36"/>
   </w:num>
   <w:num w:numId="29">
-    <w:abstractNumId w:val="41"/>
+    <w:abstractNumId w:val="43"/>
   </w:num>
   <w:num w:numId="30">
-    <w:abstractNumId w:val="40"/>
+    <w:abstractNumId w:val="42"/>
   </w:num>
   <w:num w:numId="31">
     <w:abstractNumId w:val="28"/>
@@ -9430,7 +10198,7 @@
     <w:abstractNumId w:val="23"/>
   </w:num>
   <w:num w:numId="33">
-    <w:abstractNumId w:val="33"/>
+    <w:abstractNumId w:val="34"/>
   </w:num>
   <w:num w:numId="34">
     <w:abstractNumId w:val="16"/>
@@ -9445,10 +10213,10 @@
     <w:abstractNumId w:val="10"/>
   </w:num>
   <w:num w:numId="38">
-    <w:abstractNumId w:val="31"/>
+    <w:abstractNumId w:val="32"/>
   </w:num>
   <w:num w:numId="39">
-    <w:abstractNumId w:val="37"/>
+    <w:abstractNumId w:val="38"/>
   </w:num>
   <w:num w:numId="40">
     <w:abstractNumId w:val="4"/>
@@ -9463,7 +10231,13 @@
     <w:abstractNumId w:val="25"/>
   </w:num>
   <w:num w:numId="44">
+    <w:abstractNumId w:val="30"/>
+  </w:num>
+  <w:num w:numId="45">
     <w:abstractNumId w:val="29"/>
+  </w:num>
+  <w:num w:numId="46">
+    <w:abstractNumId w:val="41"/>
   </w:num>
 </w:numbering>
 </file>

</xml_diff>

<commit_message>
*: xcode is now working, Install & Verify commands *: Init, InitDirs and Construct are working from MsBuild +: .NET Framework version detection
</commit_message>
<xml_diff>
--- a/docs/manuals/Manual.docx
+++ b/docs/manuals/Manual.docx
@@ -279,7 +279,7 @@
         <w:pStyle w:val="Heading2"/>
       </w:pPr>
       <w:r>
-        <w:t>Structure</w:t>
+        <w:t>Directory Layout</w:t>
       </w:r>
     </w:p>
     <w:tbl>
@@ -2978,6 +2978,15 @@
                 <w:szCs w:val="16"/>
               </w:rPr>
             </w:pPr>
+            <w:r>
+              <w:rPr>
+                <w:rFonts w:ascii="MS Sans Serif" w:hAnsi="MS Sans Serif"/>
+                <w:color w:val="080000"/>
+                <w:sz w:val="16"/>
+                <w:szCs w:val="16"/>
+              </w:rPr>
+              <w:t>Visual Studio project file (generated)</w:t>
+            </w:r>
           </w:p>
         </w:tc>
       </w:tr>
@@ -3996,6 +4005,15 @@
                 <w:szCs w:val="16"/>
               </w:rPr>
             </w:pPr>
+            <w:r>
+              <w:rPr>
+                <w:rFonts w:ascii="MS Sans Serif" w:hAnsi="MS Sans Serif"/>
+                <w:color w:val="080000"/>
+                <w:sz w:val="16"/>
+                <w:szCs w:val="16"/>
+              </w:rPr>
+              <w:t>Visual Studio project file (generated)</w:t>
+            </w:r>
           </w:p>
         </w:tc>
       </w:tr>
@@ -4530,6 +4548,9 @@
       </w:pPr>
       <w:r>
         <w:lastRenderedPageBreak/>
+        <w:t xml:space="preserve">Standard: </w:t>
+      </w:r>
+      <w:r>
         <w:t>MsDev 2010 C++ Project Configurations</w:t>
       </w:r>
     </w:p>
@@ -4712,6 +4733,9 @@
         <w:pStyle w:val="Heading2"/>
       </w:pPr>
       <w:r>
+        <w:t xml:space="preserve">Standard: </w:t>
+      </w:r>
+      <w:r>
         <w:t>MsDev 2010 C++ Project Platforms</w:t>
       </w:r>
     </w:p>
@@ -4818,6 +4842,21 @@
       <w:r>
         <w:t>Pom.xml</w:t>
       </w:r>
+      <w:r>
+        <w:t xml:space="preserve">: </w:t>
+      </w:r>
+      <w:r>
+        <w:t>Special markers</w:t>
+      </w:r>
+      <w:r>
+        <w:t>;</w:t>
+      </w:r>
+      <w:r>
+        <w:t xml:space="preserve"> </w:t>
+      </w:r>
+      <w:r>
+        <w:t xml:space="preserve">Include and Exclude </w:t>
+      </w:r>
     </w:p>
     <w:p>
       <w:pPr>
@@ -4827,10 +4866,64 @@
         <w:t xml:space="preserve">‘#’ is used as a marker before items </w:t>
       </w:r>
       <w:r>
-        <w:t>to indicate that they are valid when the package is used as a dependency package, if generating project files for this package then these items will not be included</w:t>
+        <w:t>to indicate that they are valid when the package is used as a dependency package</w:t>
       </w:r>
       <w:r>
-        <w:t>. This procedure is used for:</w:t>
+        <w:t xml:space="preserve"> and</w:t>
+      </w:r>
+      <w:r>
+        <w:t xml:space="preserve"> if generating project files for this package </w:t>
+      </w:r>
+      <w:r>
+        <w:t xml:space="preserve">as the root package </w:t>
+      </w:r>
+      <w:r>
+        <w:t>then these items will not be included</w:t>
+      </w:r>
+      <w:r>
+        <w:t>.</w:t>
+      </w:r>
+    </w:p>
+    <w:p>
+      <w:pPr>
+        <w:spacing w:after="0"/>
+      </w:pPr>
+      <w:r>
+        <w:t>‘@’ is used as a marker before items to indicate that they are valid when the package is used as the root package</w:t>
+      </w:r>
+      <w:r>
+        <w:t xml:space="preserve"> and </w:t>
+      </w:r>
+      <w:r>
+        <w:t xml:space="preserve">if generating project files for this package </w:t>
+      </w:r>
+      <w:r>
+        <w:t xml:space="preserve">as the root package </w:t>
+      </w:r>
+      <w:r>
+        <w:t>then these items will be included</w:t>
+      </w:r>
+      <w:r>
+        <w:t>.</w:t>
+      </w:r>
+    </w:p>
+    <w:p>
+      <w:pPr>
+        <w:spacing w:after="0"/>
+      </w:pPr>
+      <w:r>
+        <w:t>Unmarked items will always be included.</w:t>
+      </w:r>
+    </w:p>
+    <w:p>
+      <w:pPr>
+        <w:spacing w:after="0"/>
+      </w:pPr>
+      <w:r>
+        <w:t xml:space="preserve">The above markers are </w:t>
+      </w:r>
+      <w:r>
+        <w:t>used for:</w:t>
       </w:r>
     </w:p>
     <w:p>
@@ -4883,6 +4976,23 @@
       </w:pPr>
       <w:r>
         <w:t>AdditionalDependencies</w:t>
+      </w:r>
+    </w:p>
+    <w:p>
+      <w:pPr>
+        <w:pStyle w:val="Heading2"/>
+      </w:pPr>
+      <w:r>
+        <w:t>Pom.xml: MsDev Project configuration</w:t>
+      </w:r>
+      <w:r>
+        <w:t xml:space="preserve"> </w:t>
+      </w:r>
+      <w:r>
+        <w:rPr>
+          <w:color w:val="FF0000"/>
+        </w:rPr>
+        <w:t>(under construction)</w:t>
       </w:r>
     </w:p>
     <w:p>
@@ -4924,8 +5034,16 @@
         <w:pStyle w:val="Heading2"/>
       </w:pPr>
       <w:r>
-        <w:lastRenderedPageBreak/>
-        <w:t>Maintaining</w:t>
+        <w:t>Rule: Include Directory</w:t>
+      </w:r>
+      <w:r>
+        <w:t xml:space="preserve"> </w:t>
+      </w:r>
+      <w:r>
+        <w:rPr>
+          <w:color w:val="FF0000"/>
+        </w:rPr>
+        <w:t>(under construction)</w:t>
       </w:r>
     </w:p>
     <w:p>
@@ -4943,6 +5061,9 @@
       </w:r>
       <w:r>
         <w:t>o use a header file in your .cpp file is to write the following ‘#include “xproject\header.h”.</w:t>
+      </w:r>
+      <w:r>
+        <w:t xml:space="preserve"> Make sure that this include directory is specified for all platforms and configurations in the pom.xml file.</w:t>
       </w:r>
     </w:p>
     <w:p>
@@ -4989,7 +5110,16 @@
         <w:pStyle w:val="Heading3"/>
       </w:pPr>
       <w:r>
-        <w:t>Working on the ‘default’ branch:</w:t>
+        <w:t>Working on the ‘default’ branch</w:t>
+      </w:r>
+      <w:r>
+        <w:t xml:space="preserve"> </w:t>
+      </w:r>
+      <w:r>
+        <w:rPr>
+          <w:color w:val="FF0000"/>
+        </w:rPr>
+        <w:t>(under construction)</w:t>
       </w:r>
     </w:p>
     <w:p>
@@ -5025,6 +5155,15 @@
       <w:r>
         <w:t>Working on a feature branch</w:t>
       </w:r>
+      <w:r>
+        <w:t xml:space="preserve"> </w:t>
+      </w:r>
+      <w:r>
+        <w:rPr>
+          <w:color w:val="FF0000"/>
+        </w:rPr>
+        <w:t>(under construction)</w:t>
+      </w:r>
     </w:p>
     <w:p>
       <w:r>
@@ -5049,6 +5188,15 @@
       </w:pPr>
       <w:r>
         <w:t>Working on an experimental branch</w:t>
+      </w:r>
+      <w:r>
+        <w:t xml:space="preserve"> </w:t>
+      </w:r>
+      <w:r>
+        <w:rPr>
+          <w:color w:val="FF0000"/>
+        </w:rPr>
+        <w:t>(under construction)</w:t>
       </w:r>
     </w:p>
     <w:p>
@@ -5159,7 +5307,7 @@
             <w:b/>
             <w:noProof/>
           </w:rPr>
-          <w:t>2</w:t>
+          <w:t>3</w:t>
         </w:r>
         <w:r>
           <w:rPr>

</xml_diff>

<commit_message>
*: added 'usage' to the manual
</commit_message>
<xml_diff>
--- a/docs/manuals/Manual.docx
+++ b/docs/manuals/Manual.docx
@@ -2,272 +2,649 @@
 <file path=word/document.xml><?xml version="1.0" encoding="utf-8"?>
 <w:document xmlns:ve="http://schemas.openxmlformats.org/markup-compatibility/2006" xmlns:o="urn:schemas-microsoft-com:office:office" xmlns:r="http://schemas.openxmlformats.org/officeDocument/2006/relationships" xmlns:m="http://schemas.openxmlformats.org/officeDocument/2006/math" xmlns:v="urn:schemas-microsoft-com:vml" xmlns:wp="http://schemas.openxmlformats.org/drawingml/2006/wordprocessingDrawing" xmlns:w10="urn:schemas-microsoft-com:office:word" xmlns:w="http://schemas.openxmlformats.org/wordprocessingml/2006/main" xmlns:wne="http://schemas.microsoft.com/office/word/2006/wordml">
   <w:body>
-    <w:tbl>
-      <w:tblPr>
-        <w:tblW w:w="5000" w:type="pct"/>
-        <w:jc w:val="center"/>
-        <w:tblBorders>
-          <w:top w:val="single" w:sz="4" w:space="0" w:color="000000"/>
-          <w:left w:val="single" w:sz="4" w:space="0" w:color="000000"/>
-          <w:bottom w:val="single" w:sz="4" w:space="0" w:color="000000"/>
-          <w:right w:val="single" w:sz="4" w:space="0" w:color="000000"/>
-          <w:insideH w:val="single" w:sz="4" w:space="0" w:color="000000"/>
-          <w:insideV w:val="single" w:sz="4" w:space="0" w:color="000000"/>
-        </w:tblBorders>
-        <w:tblLook w:val="04A0"/>
-      </w:tblPr>
-      <w:tblGrid>
-        <w:gridCol w:w="1304"/>
-        <w:gridCol w:w="6537"/>
-        <w:gridCol w:w="1636"/>
-        <w:gridCol w:w="1205"/>
-      </w:tblGrid>
-      <w:tr>
-        <w:trPr>
-          <w:jc w:val="center"/>
-        </w:trPr>
-        <w:tc>
-          <w:tcPr>
-            <w:tcW w:w="610" w:type="pct"/>
-          </w:tcPr>
-          <w:p>
-            <w:pPr>
-              <w:spacing w:after="0"/>
-              <w:rPr>
-                <w:rFonts w:asciiTheme="majorHAnsi" w:eastAsiaTheme="majorEastAsia" w:hAnsiTheme="majorHAnsi" w:cstheme="majorBidi"/>
-                <w:b/>
-                <w:bCs/>
-                <w:color w:val="365F91" w:themeColor="accent1" w:themeShade="BF"/>
-                <w:sz w:val="24"/>
-                <w:szCs w:val="24"/>
-              </w:rPr>
-            </w:pPr>
-            <w:r>
-              <w:rPr>
-                <w:rFonts w:asciiTheme="majorHAnsi" w:eastAsiaTheme="majorEastAsia" w:hAnsiTheme="majorHAnsi" w:cstheme="majorBidi"/>
-                <w:b/>
-                <w:bCs/>
-                <w:color w:val="365F91" w:themeColor="accent1" w:themeShade="BF"/>
-                <w:sz w:val="24"/>
-                <w:szCs w:val="24"/>
-              </w:rPr>
-              <w:t>Data</w:t>
-            </w:r>
-          </w:p>
-        </w:tc>
-        <w:tc>
-          <w:tcPr>
-            <w:tcW w:w="3060" w:type="pct"/>
-          </w:tcPr>
-          <w:p>
-            <w:pPr>
-              <w:spacing w:after="0"/>
-              <w:rPr>
-                <w:rFonts w:asciiTheme="majorHAnsi" w:eastAsiaTheme="majorEastAsia" w:hAnsiTheme="majorHAnsi" w:cstheme="majorBidi"/>
-                <w:b/>
-                <w:bCs/>
-                <w:color w:val="365F91" w:themeColor="accent1" w:themeShade="BF"/>
-                <w:sz w:val="24"/>
-                <w:szCs w:val="24"/>
-              </w:rPr>
-            </w:pPr>
-            <w:r>
-              <w:rPr>
-                <w:rFonts w:asciiTheme="majorHAnsi" w:eastAsiaTheme="majorEastAsia" w:hAnsiTheme="majorHAnsi" w:cstheme="majorBidi"/>
-                <w:b/>
-                <w:bCs/>
-                <w:color w:val="365F91" w:themeColor="accent1" w:themeShade="BF"/>
-                <w:sz w:val="24"/>
-                <w:szCs w:val="24"/>
-              </w:rPr>
-              <w:t>Changes</w:t>
-            </w:r>
-          </w:p>
-        </w:tc>
-        <w:tc>
-          <w:tcPr>
-            <w:tcW w:w="766" w:type="pct"/>
-          </w:tcPr>
-          <w:p>
-            <w:pPr>
-              <w:spacing w:after="0"/>
-              <w:rPr>
-                <w:sz w:val="24"/>
-                <w:szCs w:val="24"/>
-              </w:rPr>
-            </w:pPr>
-            <w:r>
-              <w:rPr>
-                <w:rFonts w:asciiTheme="majorHAnsi" w:eastAsiaTheme="majorEastAsia" w:hAnsiTheme="majorHAnsi" w:cstheme="majorBidi"/>
-                <w:b/>
-                <w:bCs/>
-                <w:color w:val="365F91" w:themeColor="accent1" w:themeShade="BF"/>
-                <w:sz w:val="24"/>
-                <w:szCs w:val="24"/>
-              </w:rPr>
-              <w:t>Reviser</w:t>
-            </w:r>
-          </w:p>
-        </w:tc>
-        <w:tc>
-          <w:tcPr>
-            <w:tcW w:w="564" w:type="pct"/>
-          </w:tcPr>
-          <w:p>
-            <w:pPr>
-              <w:spacing w:after="0"/>
-              <w:rPr>
-                <w:sz w:val="24"/>
-                <w:szCs w:val="24"/>
-              </w:rPr>
-            </w:pPr>
-          </w:p>
-        </w:tc>
-      </w:tr>
-      <w:tr>
-        <w:trPr>
-          <w:jc w:val="center"/>
-        </w:trPr>
-        <w:tc>
-          <w:tcPr>
-            <w:tcW w:w="610" w:type="pct"/>
-          </w:tcPr>
-          <w:p>
-            <w:pPr>
-              <w:spacing w:after="0"/>
-            </w:pPr>
-            <w:r>
-              <w:t>2010.</w:t>
-            </w:r>
-            <w:r>
-              <w:t>1</w:t>
-            </w:r>
-            <w:r>
-              <w:t>2</w:t>
-            </w:r>
-            <w:r>
-              <w:t>.</w:t>
-            </w:r>
-            <w:r>
-              <w:t>0</w:t>
-            </w:r>
-            <w:r>
-              <w:t>7</w:t>
-            </w:r>
-          </w:p>
-        </w:tc>
-        <w:tc>
-          <w:tcPr>
-            <w:tcW w:w="3060" w:type="pct"/>
-          </w:tcPr>
-          <w:p>
-            <w:pPr>
-              <w:spacing w:after="0"/>
-            </w:pPr>
-            <w:r>
-              <w:t>Initial</w:t>
-            </w:r>
-            <w:r>
-              <w:t xml:space="preserve"> </w:t>
-            </w:r>
-            <w:r>
-              <w:t>version</w:t>
-            </w:r>
-          </w:p>
-        </w:tc>
-        <w:tc>
-          <w:tcPr>
-            <w:tcW w:w="766" w:type="pct"/>
-          </w:tcPr>
-          <w:p>
-            <w:pPr>
-              <w:spacing w:after="0"/>
-            </w:pPr>
-            <w:r>
-              <w:t>Jurgen</w:t>
-            </w:r>
-          </w:p>
-        </w:tc>
-        <w:tc>
-          <w:tcPr>
-            <w:tcW w:w="564" w:type="pct"/>
-          </w:tcPr>
-          <w:p>
-            <w:pPr>
-              <w:spacing w:after="0"/>
-            </w:pPr>
-          </w:p>
-        </w:tc>
-      </w:tr>
-      <w:tr>
-        <w:trPr>
-          <w:jc w:val="center"/>
-        </w:trPr>
-        <w:tc>
-          <w:tcPr>
-            <w:tcW w:w="610" w:type="pct"/>
-          </w:tcPr>
-          <w:p>
-            <w:pPr>
-              <w:spacing w:after="0"/>
-            </w:pPr>
-          </w:p>
-        </w:tc>
-        <w:tc>
-          <w:tcPr>
-            <w:tcW w:w="3060" w:type="pct"/>
-          </w:tcPr>
-          <w:p>
-            <w:pPr>
-              <w:spacing w:after="0"/>
-            </w:pPr>
-          </w:p>
-        </w:tc>
-        <w:tc>
-          <w:tcPr>
-            <w:tcW w:w="766" w:type="pct"/>
-          </w:tcPr>
-          <w:p>
-            <w:pPr>
-              <w:spacing w:after="0"/>
-            </w:pPr>
-          </w:p>
-        </w:tc>
-        <w:tc>
-          <w:tcPr>
-            <w:tcW w:w="564" w:type="pct"/>
-          </w:tcPr>
-          <w:p>
-            <w:pPr>
-              <w:spacing w:after="0"/>
-            </w:pPr>
-          </w:p>
-        </w:tc>
-      </w:tr>
-    </w:tbl>
+    <w:sdt>
+      <w:sdtPr>
+        <w:id w:val="107840040"/>
+        <w:docPartObj>
+          <w:docPartGallery w:val="Cover Pages"/>
+          <w:docPartUnique/>
+        </w:docPartObj>
+      </w:sdtPr>
+      <w:sdtContent>
+        <w:p>
+          <w:r>
+            <w:rPr>
+              <w:noProof/>
+              <w:lang w:eastAsia="zh-TW"/>
+            </w:rPr>
+            <w:pict>
+              <v:group id="_x0000_s1029" style="position:absolute;margin-left:0;margin-top:0;width:467.95pt;height:388.8pt;z-index:251661312;mso-width-percent:1000;mso-height-percent:600;mso-position-horizontal:center;mso-position-horizontal-relative:margin;mso-position-vertical:top;mso-position-vertical-relative:margin;mso-width-percent:1000;mso-height-percent:600;mso-width-relative:margin;mso-height-relative:margin" coordorigin="1800,1440" coordsize="8639,9072" o:allowincell="f">
+                <v:rect id="_x0000_s1030" style="position:absolute;left:1800;top:1440;width:8639;height:9072;mso-width-percent:1000;mso-height-percent:700;mso-position-horizontal:center;mso-position-horizontal-relative:margin;mso-position-vertical:top;mso-position-vertical-relative:margin;mso-width-percent:1000;mso-height-percent:700;mso-width-relative:margin;mso-height-relative:margin;v-text-anchor:bottom" fillcolor="black [3213]" stroked="f">
+                  <v:textbox style="mso-next-textbox:#_x0000_s1030" inset="18pt,,108pt,0">
+                    <w:txbxContent>
+                      <w:sdt>
+                        <w:sdtPr>
+                          <w:rPr>
+                            <w:rFonts w:asciiTheme="majorHAnsi" w:eastAsiaTheme="majorEastAsia" w:hAnsiTheme="majorHAnsi" w:cstheme="majorBidi"/>
+                            <w:sz w:val="84"/>
+                            <w:szCs w:val="84"/>
+                          </w:rPr>
+                          <w:alias w:val="Title"/>
+                          <w:id w:val="17581680"/>
+                          <w:placeholder>
+                            <w:docPart w:val="E40089DDBA024FDCAB3805DA2241738F"/>
+                          </w:placeholder>
+                          <w:dataBinding w:prefixMappings="xmlns:ns0='http://schemas.openxmlformats.org/package/2006/metadata/core-properties' xmlns:ns1='http://purl.org/dc/elements/1.1/'" w:xpath="/ns0:coreProperties[1]/ns1:title[1]" w:storeItemID="{6C3C8BC8-F283-45AE-878A-BAB7291924A1}"/>
+                          <w:text/>
+                        </w:sdtPr>
+                        <w:sdtContent>
+                          <w:p>
+                            <w:pPr>
+                              <w:pStyle w:val="NoSpacing"/>
+                              <w:rPr>
+                                <w:rFonts w:asciiTheme="majorHAnsi" w:eastAsiaTheme="majorEastAsia" w:hAnsiTheme="majorHAnsi" w:cstheme="majorBidi"/>
+                                <w:sz w:val="84"/>
+                                <w:szCs w:val="84"/>
+                              </w:rPr>
+                            </w:pPr>
+                            <w:r>
+                              <w:rPr>
+                                <w:rFonts w:asciiTheme="majorHAnsi" w:eastAsiaTheme="majorEastAsia" w:hAnsiTheme="majorHAnsi" w:cstheme="majorBidi"/>
+                                <w:sz w:val="84"/>
+                                <w:szCs w:val="84"/>
+                              </w:rPr>
+                              <w:t>XCode</w:t>
+                            </w:r>
+                          </w:p>
+                        </w:sdtContent>
+                      </w:sdt>
+                    </w:txbxContent>
+                  </v:textbox>
+                </v:rect>
+                <v:group id="_x0000_s1031" style="position:absolute;left:8934;top:9125;width:1349;height:1123;rotation:90;mso-position-horizontal-relative:margin;mso-position-vertical-relative:margin" coordorigin="10217,9410" coordsize="1566,590">
+                  <v:shapetype id="_x0000_t55" coordsize="21600,21600" o:spt="55" adj="16200" path="m@0,l,0@1,10800,,21600@0,21600,21600,10800xe">
+                    <v:stroke joinstyle="miter"/>
+                    <v:formulas>
+                      <v:f eqn="val #0"/>
+                      <v:f eqn="sum 21600 0 @0"/>
+                      <v:f eqn="prod #0 1 2"/>
+                    </v:formulas>
+                    <v:path o:connecttype="custom" o:connectlocs="@2,0;@1,10800;@2,21600;21600,10800" o:connectangles="270,180,90,0" textboxrect="0,0,10800,21600;0,0,16200,21600;0,0,21600,21600"/>
+                    <v:handles>
+                      <v:h position="#0,topLeft" xrange="0,21600"/>
+                    </v:handles>
+                  </v:shapetype>
+                  <v:shape id="_x0000_s1032" type="#_x0000_t55" style="position:absolute;left:11101;top:9410;width:682;height:590" adj="7304" fillcolor="#4f81bd [3204]" stroked="f" strokecolor="white [3212]">
+                    <v:fill color2="#243f60 [1604]" angle="-135" focus="100%" type="gradient"/>
+                  </v:shape>
+                  <v:shape id="_x0000_s1033" type="#_x0000_t55" style="position:absolute;left:10659;top:9410;width:682;height:590" adj="7304" fillcolor="#4f81bd [3204]" stroked="f" strokecolor="white [3212]">
+                    <v:fill color2="#243f60 [1604]" angle="-135" focus="100%" type="gradient"/>
+                  </v:shape>
+                  <v:shape id="_x0000_s1034" type="#_x0000_t55" style="position:absolute;left:10217;top:9410;width:682;height:590" adj="7304" fillcolor="#4f81bd [3204]" stroked="f" strokecolor="white [3212]">
+                    <v:fill color2="#243f60 [1604]" angle="-135" focus="100%" type="gradient"/>
+                  </v:shape>
+                </v:group>
+                <w10:wrap anchorx="margin" anchory="margin"/>
+              </v:group>
+            </w:pict>
+          </w:r>
+        </w:p>
+        <w:p>
+          <w:r>
+            <w:rPr>
+              <w:noProof/>
+              <w:lang w:eastAsia="zh-TW"/>
+            </w:rPr>
+            <w:pict>
+              <v:group id="_x0000_s1026" style="position:absolute;margin-left:0;margin-top:468.9pt;width:467.95pt;height:291.6pt;z-index:251660288;mso-width-percent:1000;mso-height-percent:450;mso-top-percent:600;mso-position-horizontal:center;mso-position-horizontal-relative:margin;mso-position-vertical-relative:margin;mso-width-percent:1000;mso-height-percent:450;mso-top-percent:600;mso-width-relative:margin;mso-height-relative:margin" coordorigin="1800,10512" coordsize="8639,3888" o:allowincell="f">
+                <v:rect id="_x0000_s1027" style="position:absolute;left:1800;top:10512;width:3456;height:3888;mso-width-percent:400;mso-height-percent:300;mso-position-horizontal:left;mso-position-horizontal-relative:margin;mso-position-vertical:bottom;mso-position-vertical-relative:margin;mso-width-percent:400;mso-height-percent:300;mso-width-relative:margin;mso-height-relative:margin;v-text-anchor:bottom" filled="f" fillcolor="#c0504d [3205]" stroked="f" strokecolor="white [3212]" strokeweight="1.5pt">
+                  <v:textbox style="mso-next-textbox:#_x0000_s1027" inset="0">
+                    <w:txbxContent>
+                      <w:p>
+                        <w:pPr>
+                          <w:jc w:val="right"/>
+                          <w:rPr>
+                            <w:b/>
+                            <w:bCs/>
+                            <w:color w:val="7BA0CD" w:themeColor="accent1" w:themeTint="BF"/>
+                            <w:spacing w:val="60"/>
+                            <w:sz w:val="20"/>
+                            <w:szCs w:val="20"/>
+                          </w:rPr>
+                        </w:pPr>
+                        <w:r>
+                          <w:rPr>
+                            <w:b/>
+                            <w:bCs/>
+                            <w:color w:val="7BA0CD" w:themeColor="accent1" w:themeTint="BF"/>
+                            <w:spacing w:val="60"/>
+                          </w:rPr>
+                          <w:t>Virtuos Games</w:t>
+                        </w:r>
+                      </w:p>
+                      <w:p>
+                        <w:pPr>
+                          <w:jc w:val="right"/>
+                          <w:rPr>
+                            <w:b/>
+                            <w:bCs/>
+                            <w:color w:val="7BA0CD" w:themeColor="accent1" w:themeTint="BF"/>
+                            <w:spacing w:val="60"/>
+                            <w:sz w:val="20"/>
+                            <w:szCs w:val="20"/>
+                          </w:rPr>
+                        </w:pPr>
+                      </w:p>
+                      <w:p>
+                        <w:pPr>
+                          <w:jc w:val="right"/>
+                          <w:rPr>
+                            <w:b/>
+                            <w:bCs/>
+                            <w:color w:val="7BA0CD" w:themeColor="accent1" w:themeTint="BF"/>
+                            <w:spacing w:val="60"/>
+                            <w:sz w:val="20"/>
+                            <w:szCs w:val="20"/>
+                          </w:rPr>
+                        </w:pPr>
+                      </w:p>
+                      <w:p>
+                        <w:pPr>
+                          <w:jc w:val="right"/>
+                          <w:rPr>
+                            <w:b/>
+                            <w:bCs/>
+                            <w:color w:val="7BA0CD" w:themeColor="accent1" w:themeTint="BF"/>
+                            <w:spacing w:val="60"/>
+                            <w:sz w:val="20"/>
+                            <w:szCs w:val="20"/>
+                          </w:rPr>
+                        </w:pPr>
+                      </w:p>
+                      <w:p>
+                        <w:pPr>
+                          <w:jc w:val="right"/>
+                          <w:rPr>
+                            <w:b/>
+                            <w:bCs/>
+                            <w:color w:val="7BA0CD" w:themeColor="accent1" w:themeTint="BF"/>
+                            <w:spacing w:val="60"/>
+                            <w:sz w:val="20"/>
+                            <w:szCs w:val="20"/>
+                          </w:rPr>
+                        </w:pPr>
+                      </w:p>
+                    </w:txbxContent>
+                  </v:textbox>
+                </v:rect>
+                <v:rect id="_x0000_s1028" alt="Text Box: Jurgen Kluft&#10;A maven like environment for C++ and C#&#10;&#10;" style="position:absolute;left:5259;top:10512;width:5180;height:3888;mso-width-percent:600;mso-height-percent:300;mso-position-horizontal:center;mso-position-horizontal-relative:margin;mso-position-vertical:bottom;mso-position-vertical-relative:margin;mso-width-percent:600;mso-height-percent:300;mso-width-relative:margin;mso-height-relative:margin" o:allowincell="f" filled="f" stroked="f">
+                  <v:textbox style="mso-next-textbox:#_x0000_s1028">
+                    <w:txbxContent>
+                      <w:p>
+                        <w:pPr>
+                          <w:rPr>
+                            <w:rFonts w:asciiTheme="majorHAnsi" w:eastAsiaTheme="majorEastAsia" w:hAnsiTheme="majorHAnsi" w:cstheme="majorBidi"/>
+                            <w:color w:val="808080" w:themeColor="text1" w:themeTint="7F"/>
+                            <w:sz w:val="40"/>
+                            <w:szCs w:val="40"/>
+                          </w:rPr>
+                        </w:pPr>
+                        <w:r>
+                          <w:rPr>
+                            <w:rFonts w:asciiTheme="majorHAnsi" w:eastAsiaTheme="majorEastAsia" w:hAnsiTheme="majorHAnsi" w:cstheme="majorBidi"/>
+                            <w:color w:val="808080" w:themeColor="text1" w:themeTint="7F"/>
+                            <w:sz w:val="40"/>
+                            <w:szCs w:val="40"/>
+                          </w:rPr>
+                          <w:t>Jurgen Kluft</w:t>
+                        </w:r>
+                      </w:p>
+                      <w:sdt>
+                        <w:sdtPr>
+                          <w:rPr>
+                            <w:color w:val="808080" w:themeColor="text1" w:themeTint="7F"/>
+                          </w:rPr>
+                          <w:alias w:val="Abstract"/>
+                          <w:id w:val="17581693"/>
+                          <w:placeholder>
+                            <w:docPart w:val="B0306511D1ED446BB122D03CE37AB976"/>
+                          </w:placeholder>
+                          <w:dataBinding w:prefixMappings="xmlns:ns0='http://schemas.microsoft.com/office/2006/coverPageProps'" w:xpath="/ns0:CoverPageProperties[1]/ns0:Abstract[1]" w:storeItemID="{55AF091B-3C7A-41E3-B477-F2FDAA23CFDA}"/>
+                          <w:text/>
+                        </w:sdtPr>
+                        <w:sdtContent>
+                          <w:p>
+                            <w:pPr>
+                              <w:rPr>
+                                <w:color w:val="808080" w:themeColor="text1" w:themeTint="7F"/>
+                              </w:rPr>
+                            </w:pPr>
+                            <w:r>
+                              <w:rPr>
+                                <w:color w:val="808080" w:themeColor="text1" w:themeTint="7F"/>
+                              </w:rPr>
+                              <w:t>A maven like environment for C++ and C#</w:t>
+                            </w:r>
+                          </w:p>
+                        </w:sdtContent>
+                      </w:sdt>
+                      <w:p>
+                        <w:pPr>
+                          <w:rPr>
+                            <w:color w:val="808080" w:themeColor="text1" w:themeTint="7F"/>
+                          </w:rPr>
+                        </w:pPr>
+                      </w:p>
+                    </w:txbxContent>
+                  </v:textbox>
+                </v:rect>
+                <w10:wrap anchorx="margin" anchory="margin"/>
+              </v:group>
+            </w:pict>
+          </w:r>
+        </w:p>
+        <w:p>
+          <w:r>
+            <w:br w:type="page"/>
+          </w:r>
+        </w:p>
+      </w:sdtContent>
+    </w:sdt>
     <w:p>
       <w:pPr>
         <w:pStyle w:val="Heading1"/>
-        <w:spacing w:after="0"/>
-      </w:pPr>
-      <w:r>
-        <w:t>Purpose</w:t>
-      </w:r>
-      <w:r>
-        <w:t xml:space="preserve"> </w:t>
-      </w:r>
-      <w:r>
-        <w:sym w:font="Wingdings" w:char="F0E8"/>
-      </w:r>
-      <w:r>
-        <w:t xml:space="preserve"> </w:t>
-      </w:r>
-      <w:r>
-        <w:t>Convention</w:t>
+      </w:pPr>
+      <w:r>
+        <w:lastRenderedPageBreak/>
+        <w:t>About</w:t>
       </w:r>
     </w:p>
     <w:p>
       <w:r>
+        <w:t>XCode is a tool that provides the following features:</w:t>
+      </w:r>
+    </w:p>
+    <w:p>
+      <w:pPr>
+        <w:pStyle w:val="ListParagraph"/>
+        <w:numPr>
+          <w:ilvl w:val="0"/>
+          <w:numId w:val="47"/>
+        </w:numPr>
+      </w:pPr>
+      <w:r>
+        <w:t>Dependency management</w:t>
+      </w:r>
+    </w:p>
+    <w:p>
+      <w:pPr>
+        <w:pStyle w:val="ListParagraph"/>
+        <w:numPr>
+          <w:ilvl w:val="0"/>
+          <w:numId w:val="47"/>
+        </w:numPr>
+      </w:pPr>
+      <w:r>
+        <w:t>Release management</w:t>
+      </w:r>
+    </w:p>
+    <w:p>
+      <w:pPr>
+        <w:pStyle w:val="ListParagraph"/>
+        <w:numPr>
+          <w:ilvl w:val="0"/>
+          <w:numId w:val="47"/>
+        </w:numPr>
+      </w:pPr>
+      <w:r>
+        <w:t>Configuration management</w:t>
+      </w:r>
+    </w:p>
+    <w:p>
+      <w:r>
+        <w:t>To do the above it introduces a couple of new concepts:</w:t>
+      </w:r>
+    </w:p>
+    <w:p>
+      <w:pPr>
+        <w:pStyle w:val="ListParagraph"/>
+        <w:numPr>
+          <w:ilvl w:val="0"/>
+          <w:numId w:val="47"/>
+        </w:numPr>
+      </w:pPr>
+      <w:r>
+        <w:t>Package (or in C++ we might call this a Library or Module)</w:t>
+      </w:r>
+    </w:p>
+    <w:p>
+      <w:pPr>
+        <w:pStyle w:val="ListParagraph"/>
+        <w:numPr>
+          <w:ilvl w:val="1"/>
+          <w:numId w:val="47"/>
+        </w:numPr>
+      </w:pPr>
+      <w:r>
+        <w:t>A package is everything needed by a library to build, test and publish itself.</w:t>
+      </w:r>
+    </w:p>
+    <w:p>
+      <w:pPr>
+        <w:pStyle w:val="ListParagraph"/>
+        <w:numPr>
+          <w:ilvl w:val="0"/>
+          <w:numId w:val="47"/>
+        </w:numPr>
+      </w:pPr>
+      <w:r>
+        <w:t>Root</w:t>
+      </w:r>
+      <w:r>
+        <w:t xml:space="preserve"> Package</w:t>
+      </w:r>
+    </w:p>
+    <w:p>
+      <w:pPr>
+        <w:pStyle w:val="ListParagraph"/>
+        <w:numPr>
+          <w:ilvl w:val="1"/>
+          <w:numId w:val="47"/>
+        </w:numPr>
+      </w:pPr>
+      <w:r>
+        <w:t>A package with possible dependencies</w:t>
+      </w:r>
+    </w:p>
+    <w:p>
+      <w:pPr>
+        <w:pStyle w:val="ListParagraph"/>
+        <w:numPr>
+          <w:ilvl w:val="1"/>
+          <w:numId w:val="47"/>
+        </w:numPr>
+      </w:pPr>
+      <w:r>
+        <w:t>Has the following files to enable itself to function within XCode</w:t>
+      </w:r>
+    </w:p>
+    <w:p>
+      <w:pPr>
+        <w:pStyle w:val="ListParagraph"/>
+        <w:numPr>
+          <w:ilvl w:val="2"/>
+          <w:numId w:val="47"/>
+        </w:numPr>
+      </w:pPr>
+      <w:hyperlink r:id="rId9" w:history="1">
+        <w:r>
+          <w:rPr>
+            <w:rStyle w:val="Hyperlink"/>
+          </w:rPr>
+          <w:t>file://pom.targets</w:t>
+        </w:r>
+      </w:hyperlink>
+    </w:p>
+    <w:p>
+      <w:pPr>
+        <w:pStyle w:val="ListParagraph"/>
+        <w:numPr>
+          <w:ilvl w:val="2"/>
+          <w:numId w:val="47"/>
+        </w:numPr>
+      </w:pPr>
+      <w:hyperlink r:id="rId10" w:history="1">
+        <w:r>
+          <w:rPr>
+            <w:rStyle w:val="Hyperlink"/>
+          </w:rPr>
+          <w:t>file://pom.props</w:t>
+        </w:r>
+      </w:hyperlink>
+    </w:p>
+    <w:p>
+      <w:pPr>
+        <w:pStyle w:val="ListParagraph"/>
+        <w:numPr>
+          <w:ilvl w:val="2"/>
+          <w:numId w:val="47"/>
+        </w:numPr>
+      </w:pPr>
+      <w:hyperlink r:id="rId11" w:history="1">
+        <w:r>
+          <w:rPr>
+            <w:rStyle w:val="Hyperlink"/>
+          </w:rPr>
+          <w:t>file://pom.xml</w:t>
+        </w:r>
+      </w:hyperlink>
+    </w:p>
+    <w:p>
+      <w:pPr>
+        <w:pStyle w:val="ListParagraph"/>
+        <w:numPr>
+          <w:ilvl w:val="0"/>
+          <w:numId w:val="47"/>
+        </w:numPr>
+      </w:pPr>
+      <w:r>
+        <w:t>Dependency</w:t>
+      </w:r>
+      <w:r>
+        <w:t xml:space="preserve"> Package</w:t>
+      </w:r>
+    </w:p>
+    <w:p>
+      <w:pPr>
+        <w:pStyle w:val="ListParagraph"/>
+        <w:numPr>
+          <w:ilvl w:val="1"/>
+          <w:numId w:val="47"/>
+        </w:numPr>
+      </w:pPr>
+      <w:r>
+        <w:t xml:space="preserve">A package used as a dependency by a </w:t>
+      </w:r>
+      <w:r>
+        <w:t>r</w:t>
+      </w:r>
+      <w:r>
+        <w:t xml:space="preserve">oot </w:t>
+      </w:r>
+      <w:r>
+        <w:t>p</w:t>
+      </w:r>
+      <w:r>
+        <w:t>ackage</w:t>
+      </w:r>
+    </w:p>
+    <w:p>
+      <w:pPr>
+        <w:pStyle w:val="ListParagraph"/>
+        <w:numPr>
+          <w:ilvl w:val="0"/>
+          <w:numId w:val="47"/>
+        </w:numPr>
+      </w:pPr>
+      <w:r>
+        <w:t>Version</w:t>
+      </w:r>
+    </w:p>
+    <w:p>
+      <w:pPr>
+        <w:pStyle w:val="ListParagraph"/>
+        <w:numPr>
+          <w:ilvl w:val="1"/>
+          <w:numId w:val="47"/>
+        </w:numPr>
+      </w:pPr>
+      <w:r>
+        <w:t>Every package has a version in the following format: Major.Minor.Fix</w:t>
+      </w:r>
+      <w:r>
+        <w:t>, e.g.: 1.0.0</w:t>
+      </w:r>
+    </w:p>
+    <w:p>
+      <w:pPr>
+        <w:pStyle w:val="ListParagraph"/>
+        <w:numPr>
+          <w:ilvl w:val="0"/>
+          <w:numId w:val="47"/>
+        </w:numPr>
+      </w:pPr>
+      <w:r>
+        <w:t>Version Range</w:t>
+      </w:r>
+    </w:p>
+    <w:p>
+      <w:pPr>
+        <w:pStyle w:val="ListParagraph"/>
+        <w:numPr>
+          <w:ilvl w:val="1"/>
+          <w:numId w:val="47"/>
+        </w:numPr>
+      </w:pPr>
+      <w:r>
+        <w:t>A dependency package is defined by specifying a single Version or a Version Range. An example of a Version Range is [1.0,), this means any version equal or higher than 1.0.0</w:t>
+      </w:r>
+      <w:r>
+        <w:t>.</w:t>
+      </w:r>
+      <w:r>
+        <w:t xml:space="preserve"> And XCode will always obtain the highest version. If you want a defined range you can specify [1.0, 1.5] which means any version between and or equal to 1.0 to 1.5 is ok with a preference to the highest version</w:t>
+      </w:r>
+      <w:r>
+        <w:t xml:space="preserve"> that is available.</w:t>
+      </w:r>
+    </w:p>
+    <w:p>
+      <w:pPr>
+        <w:pStyle w:val="ListParagraph"/>
+        <w:numPr>
+          <w:ilvl w:val="0"/>
+          <w:numId w:val="47"/>
+        </w:numPr>
+      </w:pPr>
+      <w:r>
+        <w:t>Install and Deploy</w:t>
+      </w:r>
+    </w:p>
+    <w:p>
+      <w:pPr>
+        <w:pStyle w:val="ListParagraph"/>
+        <w:numPr>
+          <w:ilvl w:val="1"/>
+          <w:numId w:val="47"/>
+        </w:numPr>
+      </w:pPr>
+      <w:r>
+        <w:t>Install: This will install a published package to the local package repository or cache.</w:t>
+      </w:r>
+    </w:p>
+    <w:p>
+      <w:pPr>
+        <w:pStyle w:val="ListParagraph"/>
+        <w:numPr>
+          <w:ilvl w:val="1"/>
+          <w:numId w:val="47"/>
+        </w:numPr>
+      </w:pPr>
+      <w:r>
+        <w:t xml:space="preserve">Deploy: This will deploy a published package to the remote package repository and will make it </w:t>
+      </w:r>
+      <w:r>
+        <w:t xml:space="preserve">publically </w:t>
+      </w:r>
+      <w:r>
+        <w:t>availabl</w:t>
+      </w:r>
+      <w:r>
+        <w:t>e</w:t>
+      </w:r>
+      <w:r>
+        <w:t>.</w:t>
+      </w:r>
+    </w:p>
+    <w:p>
+      <w:pPr>
+        <w:pStyle w:val="Heading1"/>
+      </w:pPr>
+      <w:r>
+        <w:t>Purpose</w:t>
+      </w:r>
+      <w:r>
+        <w:t xml:space="preserve"> </w:t>
+      </w:r>
+      <w:r>
+        <w:sym w:font="Wingdings" w:char="F0E8"/>
+      </w:r>
+      <w:r>
+        <w:t xml:space="preserve"> </w:t>
+      </w:r>
+      <w:r>
+        <w:t>Convention</w:t>
+      </w:r>
+    </w:p>
+    <w:p>
+      <w:r>
+        <w:t xml:space="preserve">XCode is meant to </w:t>
+      </w:r>
+      <w:r>
+        <w:t xml:space="preserve">enforce </w:t>
+      </w:r>
+      <w:r>
+        <w:t>a ‘convention’ or standard where it is possible to deviate but not encouraged.</w:t>
+      </w:r>
+      <w:r>
+        <w:t xml:space="preserve"> The conventions that are enforced are:</w:t>
+      </w:r>
+    </w:p>
+    <w:p>
+      <w:pPr>
+        <w:pStyle w:val="ListParagraph"/>
+        <w:numPr>
+          <w:ilvl w:val="0"/>
+          <w:numId w:val="47"/>
+        </w:numPr>
+      </w:pPr>
+      <w:r>
+        <w:t>Directory Structure</w:t>
+      </w:r>
+    </w:p>
+    <w:p>
+      <w:pPr>
+        <w:pStyle w:val="ListParagraph"/>
+        <w:numPr>
+          <w:ilvl w:val="0"/>
+          <w:numId w:val="47"/>
+        </w:numPr>
+      </w:pPr>
+      <w:r>
+        <w:t>Configuration and Platform names</w:t>
+      </w:r>
+    </w:p>
+    <w:p>
+      <w:pPr>
+        <w:pStyle w:val="ListParagraph"/>
+        <w:numPr>
+          <w:ilvl w:val="0"/>
+          <w:numId w:val="47"/>
+        </w:numPr>
+      </w:pPr>
+      <w:r>
+        <w:t xml:space="preserve">Test </w:t>
+      </w:r>
+      <w:r>
+        <w:t xml:space="preserve">(Unit-Test, Integration-Test) </w:t>
+      </w:r>
+      <w:r>
+        <w:t>before Install/Deploy</w:t>
+      </w:r>
+    </w:p>
+    <w:p>
+      <w:r>
+        <w:lastRenderedPageBreak/>
         <w:t>Note: xproject is the example project used in this manual</w:t>
       </w:r>
       <w:r>
@@ -484,7 +861,7 @@
                 <w:szCs w:val="16"/>
               </w:rPr>
             </w:pPr>
-            <w:hyperlink r:id="rId7" w:history="1">
+            <w:hyperlink r:id="rId12" w:history="1">
               <w:r>
                 <w:rPr>
                   <w:rStyle w:val="Hyperlink"/>
@@ -1531,7 +1908,7 @@
                 <w:szCs w:val="16"/>
               </w:rPr>
             </w:pPr>
-            <w:hyperlink r:id="rId8" w:history="1">
+            <w:hyperlink r:id="rId13" w:history="1">
               <w:r>
                 <w:rPr>
                   <w:rStyle w:val="Hyperlink"/>
@@ -1846,7 +2223,7 @@
                 <w:szCs w:val="16"/>
               </w:rPr>
             </w:pPr>
-            <w:hyperlink r:id="rId9" w:history="1">
+            <w:hyperlink r:id="rId14" w:history="1">
               <w:r>
                 <w:rPr>
                   <w:rStyle w:val="Hyperlink"/>
@@ -1947,7 +2324,7 @@
                 <w:szCs w:val="16"/>
               </w:rPr>
             </w:pPr>
-            <w:hyperlink r:id="rId10" w:history="1">
+            <w:hyperlink r:id="rId15" w:history="1">
               <w:r>
                 <w:rPr>
                   <w:rStyle w:val="Hyperlink"/>
@@ -2048,7 +2425,7 @@
                 <w:szCs w:val="16"/>
               </w:rPr>
             </w:pPr>
-            <w:hyperlink r:id="rId11" w:history="1">
+            <w:hyperlink r:id="rId16" w:history="1">
               <w:r>
                 <w:rPr>
                   <w:rStyle w:val="Hyperlink"/>
@@ -2381,7 +2758,7 @@
                 <w:szCs w:val="16"/>
               </w:rPr>
             </w:pPr>
-            <w:hyperlink r:id="rId12" w:history="1">
+            <w:hyperlink r:id="rId17" w:history="1">
               <w:r>
                 <w:rPr>
                   <w:rStyle w:val="Hyperlink"/>
@@ -2803,7 +3180,7 @@
                 <w:szCs w:val="16"/>
               </w:rPr>
             </w:pPr>
-            <w:hyperlink r:id="rId13" w:history="1">
+            <w:hyperlink r:id="rId18" w:history="1">
               <w:r>
                 <w:rPr>
                   <w:rStyle w:val="Hyperlink"/>
@@ -3020,7 +3397,7 @@
                 <w:szCs w:val="16"/>
               </w:rPr>
             </w:pPr>
-            <w:hyperlink r:id="rId14" w:history="1">
+            <w:hyperlink r:id="rId19" w:history="1">
               <w:r>
                 <w:rPr>
                   <w:rStyle w:val="Hyperlink"/>
@@ -3150,7 +3527,7 @@
                 <w:szCs w:val="16"/>
               </w:rPr>
             </w:pPr>
-            <w:hyperlink r:id="rId15" w:history="1">
+            <w:hyperlink r:id="rId20" w:history="1">
               <w:r>
                 <w:rPr>
                   <w:rStyle w:val="Hyperlink"/>
@@ -3289,7 +3666,7 @@
                 <w:szCs w:val="16"/>
               </w:rPr>
             </w:pPr>
-            <w:hyperlink r:id="rId16" w:history="1">
+            <w:hyperlink r:id="rId21" w:history="1">
               <w:r>
                 <w:rPr>
                   <w:rStyle w:val="Hyperlink"/>
@@ -3408,7 +3785,7 @@
                 <w:szCs w:val="16"/>
               </w:rPr>
             </w:pPr>
-            <w:hyperlink r:id="rId17" w:history="1">
+            <w:hyperlink r:id="rId22" w:history="1">
               <w:r>
                 <w:rPr>
                   <w:rStyle w:val="Hyperlink"/>
@@ -3830,7 +4207,7 @@
                 <w:szCs w:val="16"/>
               </w:rPr>
             </w:pPr>
-            <w:hyperlink r:id="rId18" w:history="1">
+            <w:hyperlink r:id="rId23" w:history="1">
               <w:r>
                 <w:rPr>
                   <w:rStyle w:val="Hyperlink"/>
@@ -4047,7 +4424,7 @@
                 <w:szCs w:val="16"/>
               </w:rPr>
             </w:pPr>
-            <w:hyperlink r:id="rId19" w:history="1">
+            <w:hyperlink r:id="rId24" w:history="1">
               <w:r>
                 <w:rPr>
                   <w:rStyle w:val="Hyperlink"/>
@@ -4168,7 +4545,7 @@
                 <w:szCs w:val="16"/>
               </w:rPr>
             </w:pPr>
-            <w:hyperlink r:id="rId20" w:history="1">
+            <w:hyperlink r:id="rId25" w:history="1">
               <w:r>
                 <w:rPr>
                   <w:rStyle w:val="Hyperlink"/>
@@ -4269,7 +4646,7 @@
                 <w:szCs w:val="16"/>
               </w:rPr>
             </w:pPr>
-            <w:hyperlink r:id="rId21" w:history="1">
+            <w:hyperlink r:id="rId26" w:history="1">
               <w:r>
                 <w:rPr>
                   <w:rStyle w:val="Hyperlink"/>
@@ -4370,7 +4747,7 @@
                 <w:szCs w:val="16"/>
               </w:rPr>
             </w:pPr>
-            <w:hyperlink r:id="rId22" w:history="1">
+            <w:hyperlink r:id="rId27" w:history="1">
               <w:r>
                 <w:rPr>
                   <w:rStyle w:val="Hyperlink"/>
@@ -4532,8 +4909,6 @@
           <w:b/>
           <w:bCs/>
           <w:color w:val="943634" w:themeColor="accent2" w:themeShade="BF"/>
-          <w:sz w:val="22"/>
-          <w:szCs w:val="22"/>
         </w:rPr>
       </w:pPr>
     </w:p>
@@ -4723,8 +5098,6 @@
           <w:b/>
           <w:bCs/>
           <w:color w:val="943634" w:themeColor="accent2" w:themeShade="BF"/>
-          <w:sz w:val="22"/>
-          <w:szCs w:val="22"/>
         </w:rPr>
       </w:pPr>
     </w:p>
@@ -4872,7 +5245,13 @@
         <w:t xml:space="preserve"> and</w:t>
       </w:r>
       <w:r>
-        <w:t xml:space="preserve"> if generating project files for this package </w:t>
+        <w:t xml:space="preserve"> </w:t>
+      </w:r>
+      <w:r>
+        <w:t>when</w:t>
+      </w:r>
+      <w:r>
+        <w:t xml:space="preserve"> generating project files for this package </w:t>
       </w:r>
       <w:r>
         <w:t xml:space="preserve">as the root package </w:t>
@@ -4895,7 +5274,10 @@
         <w:t xml:space="preserve"> and </w:t>
       </w:r>
       <w:r>
-        <w:t xml:space="preserve">if generating project files for this package </w:t>
+        <w:t>when</w:t>
+      </w:r>
+      <w:r>
+        <w:t xml:space="preserve"> generating project files for this package </w:t>
       </w:r>
       <w:r>
         <w:t xml:space="preserve">as the root package </w:t>
@@ -4938,6 +5320,9 @@
       <w:r>
         <w:t>PreprocessorDefinitions</w:t>
       </w:r>
+      <w:r>
+        <w:t xml:space="preserve"> (C++)</w:t>
+      </w:r>
     </w:p>
     <w:p>
       <w:pPr>
@@ -4951,6 +5336,9 @@
       <w:r>
         <w:t>AdditionalIncludeDirectories</w:t>
       </w:r>
+      <w:r>
+        <w:t xml:space="preserve"> (C++)</w:t>
+      </w:r>
     </w:p>
     <w:p>
       <w:pPr>
@@ -4964,6 +5352,9 @@
       <w:r>
         <w:t>AdditionalLibraryDirectories</w:t>
       </w:r>
+      <w:r>
+        <w:t xml:space="preserve"> (C++)</w:t>
+      </w:r>
     </w:p>
     <w:p>
       <w:pPr>
@@ -4977,6 +5368,22 @@
       <w:r>
         <w:t>AdditionalDependencies</w:t>
       </w:r>
+      <w:r>
+        <w:t xml:space="preserve"> (C++)</w:t>
+      </w:r>
+    </w:p>
+    <w:p>
+      <w:pPr>
+        <w:pStyle w:val="ListParagraph"/>
+        <w:numPr>
+          <w:ilvl w:val="0"/>
+          <w:numId w:val="45"/>
+        </w:numPr>
+        <w:spacing w:after="0"/>
+      </w:pPr>
+      <w:r>
+        <w:t>DefineConstants (C#)</w:t>
+      </w:r>
     </w:p>
     <w:p>
       <w:pPr>
@@ -5008,6 +5415,7 @@
         <w:rPr>
           <w:rStyle w:val="IntenseEmphasis"/>
         </w:rPr>
+        <w:lastRenderedPageBreak/>
         <w:t>Rule</w:t>
       </w:r>
       <w:r>
@@ -5104,7 +5512,6 @@
         <w:t>to solve conflicts between header files with the same name.</w:t>
       </w:r>
     </w:p>
-    <w:p/>
     <w:p>
       <w:pPr>
         <w:pStyle w:val="Heading3"/>
@@ -5212,11 +5619,208 @@
       <w:bookmarkStart w:id="0" w:name="_GoBack"/>
       <w:bookmarkEnd w:id="0"/>
     </w:p>
+    <w:p>
+      <w:r>
+        <w:br w:type="page"/>
+      </w:r>
+    </w:p>
+    <w:p>
+      <w:pPr>
+        <w:pStyle w:val="Heading1"/>
+      </w:pPr>
+      <w:r>
+        <w:lastRenderedPageBreak/>
+        <w:t>Usage</w:t>
+      </w:r>
+    </w:p>
+    <w:p>
+      <w:pPr>
+        <w:pStyle w:val="ListParagraph"/>
+        <w:numPr>
+          <w:ilvl w:val="0"/>
+          <w:numId w:val="45"/>
+        </w:numPr>
+      </w:pPr>
+      <w:r>
+        <w:t>Init</w:t>
+      </w:r>
+      <w:r>
+        <w:t xml:space="preserve"> (done in the root of the development directory)</w:t>
+      </w:r>
+      <w:r>
+        <w:t>:</w:t>
+      </w:r>
+      <w:r>
+        <w:br/>
+        <w:t>msbuild dev.targets /t:Init /p:PackageName=NameOfYourProject</w:t>
+      </w:r>
+      <w:r>
+        <w:t xml:space="preserve"> /p:Language=C++</w:t>
+      </w:r>
+    </w:p>
+    <w:p>
+      <w:pPr>
+        <w:pStyle w:val="ListParagraph"/>
+        <w:numPr>
+          <w:ilvl w:val="0"/>
+          <w:numId w:val="45"/>
+        </w:numPr>
+      </w:pPr>
+      <w:r>
+        <w:t>Init Directories</w:t>
+      </w:r>
+      <w:r>
+        <w:t xml:space="preserve"> (in the package directory</w:t>
+      </w:r>
+      <w:r>
+        <w:t>, after editing the pom.xml &lt;DirectoryStructure&gt;</w:t>
+      </w:r>
+      <w:r>
+        <w:t xml:space="preserve"> element</w:t>
+      </w:r>
+      <w:r>
+        <w:t>)</w:t>
+      </w:r>
+      <w:r>
+        <w:t>:</w:t>
+      </w:r>
+      <w:r>
+        <w:br/>
+        <w:t>msbuild pom.targets /t:InitDirs</w:t>
+      </w:r>
+    </w:p>
+    <w:p>
+      <w:pPr>
+        <w:pStyle w:val="ListParagraph"/>
+        <w:numPr>
+          <w:ilvl w:val="0"/>
+          <w:numId w:val="45"/>
+        </w:numPr>
+      </w:pPr>
+      <w:r>
+        <w:t>Construct Microsoft Visual Studio Projects and Solution</w:t>
+      </w:r>
+      <w:r>
+        <w:t xml:space="preserve"> (after editing the pom.xml &lt;Project&gt; elements)</w:t>
+      </w:r>
+      <w:r>
+        <w:t>:</w:t>
+      </w:r>
+      <w:r>
+        <w:br/>
+        <w:t>msbuild pom.targets /t:Construct</w:t>
+      </w:r>
+    </w:p>
+    <w:p>
+      <w:pPr>
+        <w:pStyle w:val="ListParagraph"/>
+        <w:numPr>
+          <w:ilvl w:val="0"/>
+          <w:numId w:val="45"/>
+        </w:numPr>
+      </w:pPr>
+      <w:r>
+        <w:t>Clean:</w:t>
+      </w:r>
+      <w:r>
+        <w:br/>
+        <w:t>msbuild pom.targets /t:Clean /p:PackagePlatform=YourPlatform(Win32)</w:t>
+      </w:r>
+    </w:p>
+    <w:p>
+      <w:pPr>
+        <w:pStyle w:val="ListParagraph"/>
+        <w:numPr>
+          <w:ilvl w:val="0"/>
+          <w:numId w:val="45"/>
+        </w:numPr>
+      </w:pPr>
+      <w:r>
+        <w:t>Compile:</w:t>
+      </w:r>
+      <w:r>
+        <w:br/>
+        <w:t>msbuild pom.targets /t:Compile /p:PackagePlatform</w:t>
+      </w:r>
+      <w:r>
+        <w:t>=</w:t>
+      </w:r>
+      <w:r>
+        <w:t>YourPlatform(Win32)</w:t>
+      </w:r>
+    </w:p>
+    <w:p>
+      <w:pPr>
+        <w:pStyle w:val="ListParagraph"/>
+        <w:numPr>
+          <w:ilvl w:val="0"/>
+          <w:numId w:val="45"/>
+        </w:numPr>
+      </w:pPr>
+      <w:r>
+        <w:t>Package:</w:t>
+      </w:r>
+      <w:r>
+        <w:br/>
+        <w:t>msbuild pom.targets /t:</w:t>
+      </w:r>
+      <w:r>
+        <w:t>Package</w:t>
+      </w:r>
+      <w:r>
+        <w:t xml:space="preserve"> </w:t>
+      </w:r>
+      <w:r>
+        <w:t>/p:PackagePlatform=</w:t>
+      </w:r>
+      <w:r>
+        <w:t>YourPlatform(Win32)</w:t>
+      </w:r>
+    </w:p>
+    <w:p>
+      <w:pPr>
+        <w:pStyle w:val="ListParagraph"/>
+        <w:numPr>
+          <w:ilvl w:val="0"/>
+          <w:numId w:val="45"/>
+        </w:numPr>
+      </w:pPr>
+      <w:r>
+        <w:t>Install:</w:t>
+      </w:r>
+      <w:r>
+        <w:br/>
+        <w:t>msbuild pom.targets /t:Install /p:PackagePlatform=</w:t>
+      </w:r>
+      <w:r>
+        <w:t>YourPlatform(Win32)</w:t>
+      </w:r>
+    </w:p>
+    <w:p>
+      <w:pPr>
+        <w:pStyle w:val="ListParagraph"/>
+        <w:numPr>
+          <w:ilvl w:val="0"/>
+          <w:numId w:val="45"/>
+        </w:numPr>
+      </w:pPr>
+      <w:r>
+        <w:t>Deploy:</w:t>
+      </w:r>
+      <w:r>
+        <w:br/>
+        <w:t>msbuild pom.targets /t:Deploy /p:PackagePlatform=</w:t>
+      </w:r>
+      <w:r>
+        <w:t>YourPlatform(Win32)</w:t>
+      </w:r>
+    </w:p>
     <w:sectPr>
-      <w:headerReference w:type="default" r:id="rId23"/>
+      <w:headerReference w:type="default" r:id="rId28"/>
       <w:pgSz w:w="11906" w:h="16838"/>
       <w:pgMar w:top="720" w:right="720" w:bottom="720" w:left="720" w:header="851" w:footer="992" w:gutter="0"/>
       <w:cols w:space="425"/>
+      <w:titlePg/>
       <w:docGrid w:type="lines" w:linePitch="312"/>
     </w:sectPr>
   </w:body>
@@ -5307,7 +5911,7 @@
             <w:b/>
             <w:noProof/>
           </w:rPr>
-          <w:t>3</w:t>
+          <w:t>2</w:t>
         </w:r>
         <w:r>
           <w:rPr>
@@ -5347,7 +5951,7 @@
             <w:b/>
             <w:noProof/>
           </w:rPr>
-          <w:t>3</w:t>
+          <w:t>6</w:t>
         </w:r>
         <w:r>
           <w:rPr>
@@ -5382,7 +5986,7 @@
         <w:sz w:val="28"/>
         <w:szCs w:val="28"/>
       </w:rPr>
-      <w:t>Manual for creating and maintaining packages</w:t>
+      <w:t>Manual</w:t>
     </w:r>
   </w:p>
 </w:hdr>
@@ -7868,6 +8472,118 @@
     </w:lvl>
   </w:abstractNum>
   <w:abstractNum w:abstractNumId="23">
+    <w:nsid w:val="42E04058"/>
+    <w:multiLevelType w:val="hybridMultilevel"/>
+    <w:tmpl w:val="90708298"/>
+    <w:lvl w:ilvl="0" w:tplc="EC66CB80">
+      <w:numFmt w:val="bullet"/>
+      <w:lvlText w:val=""/>
+      <w:lvlJc w:val="left"/>
+      <w:pPr>
+        <w:ind w:left="720" w:hanging="360"/>
+      </w:pPr>
+      <w:rPr>
+        <w:rFonts w:ascii="Symbol" w:eastAsiaTheme="minorEastAsia" w:hAnsi="Symbol" w:cstheme="minorBidi" w:hint="default"/>
+      </w:rPr>
+    </w:lvl>
+    <w:lvl w:ilvl="1" w:tplc="04090003">
+      <w:start w:val="1"/>
+      <w:numFmt w:val="bullet"/>
+      <w:lvlText w:val="o"/>
+      <w:lvlJc w:val="left"/>
+      <w:pPr>
+        <w:ind w:left="1440" w:hanging="360"/>
+      </w:pPr>
+      <w:rPr>
+        <w:rFonts w:ascii="Courier New" w:hAnsi="Courier New" w:cs="Courier New" w:hint="default"/>
+      </w:rPr>
+    </w:lvl>
+    <w:lvl w:ilvl="2" w:tplc="04090005">
+      <w:start w:val="1"/>
+      <w:numFmt w:val="bullet"/>
+      <w:lvlText w:val=""/>
+      <w:lvlJc w:val="left"/>
+      <w:pPr>
+        <w:ind w:left="2160" w:hanging="360"/>
+      </w:pPr>
+      <w:rPr>
+        <w:rFonts w:ascii="Wingdings" w:hAnsi="Wingdings" w:hint="default"/>
+      </w:rPr>
+    </w:lvl>
+    <w:lvl w:ilvl="3" w:tplc="04090001" w:tentative="1">
+      <w:start w:val="1"/>
+      <w:numFmt w:val="bullet"/>
+      <w:lvlText w:val=""/>
+      <w:lvlJc w:val="left"/>
+      <w:pPr>
+        <w:ind w:left="2880" w:hanging="360"/>
+      </w:pPr>
+      <w:rPr>
+        <w:rFonts w:ascii="Symbol" w:hAnsi="Symbol" w:hint="default"/>
+      </w:rPr>
+    </w:lvl>
+    <w:lvl w:ilvl="4" w:tplc="04090003" w:tentative="1">
+      <w:start w:val="1"/>
+      <w:numFmt w:val="bullet"/>
+      <w:lvlText w:val="o"/>
+      <w:lvlJc w:val="left"/>
+      <w:pPr>
+        <w:ind w:left="3600" w:hanging="360"/>
+      </w:pPr>
+      <w:rPr>
+        <w:rFonts w:ascii="Courier New" w:hAnsi="Courier New" w:cs="Courier New" w:hint="default"/>
+      </w:rPr>
+    </w:lvl>
+    <w:lvl w:ilvl="5" w:tplc="04090005" w:tentative="1">
+      <w:start w:val="1"/>
+      <w:numFmt w:val="bullet"/>
+      <w:lvlText w:val=""/>
+      <w:lvlJc w:val="left"/>
+      <w:pPr>
+        <w:ind w:left="4320" w:hanging="360"/>
+      </w:pPr>
+      <w:rPr>
+        <w:rFonts w:ascii="Wingdings" w:hAnsi="Wingdings" w:hint="default"/>
+      </w:rPr>
+    </w:lvl>
+    <w:lvl w:ilvl="6" w:tplc="04090001" w:tentative="1">
+      <w:start w:val="1"/>
+      <w:numFmt w:val="bullet"/>
+      <w:lvlText w:val=""/>
+      <w:lvlJc w:val="left"/>
+      <w:pPr>
+        <w:ind w:left="5040" w:hanging="360"/>
+      </w:pPr>
+      <w:rPr>
+        <w:rFonts w:ascii="Symbol" w:hAnsi="Symbol" w:hint="default"/>
+      </w:rPr>
+    </w:lvl>
+    <w:lvl w:ilvl="7" w:tplc="04090003" w:tentative="1">
+      <w:start w:val="1"/>
+      <w:numFmt w:val="bullet"/>
+      <w:lvlText w:val="o"/>
+      <w:lvlJc w:val="left"/>
+      <w:pPr>
+        <w:ind w:left="5760" w:hanging="360"/>
+      </w:pPr>
+      <w:rPr>
+        <w:rFonts w:ascii="Courier New" w:hAnsi="Courier New" w:cs="Courier New" w:hint="default"/>
+      </w:rPr>
+    </w:lvl>
+    <w:lvl w:ilvl="8" w:tplc="04090005" w:tentative="1">
+      <w:start w:val="1"/>
+      <w:numFmt w:val="bullet"/>
+      <w:lvlText w:val=""/>
+      <w:lvlJc w:val="left"/>
+      <w:pPr>
+        <w:ind w:left="6480" w:hanging="360"/>
+      </w:pPr>
+      <w:rPr>
+        <w:rFonts w:ascii="Wingdings" w:hAnsi="Wingdings" w:hint="default"/>
+      </w:rPr>
+    </w:lvl>
+  </w:abstractNum>
+  <w:abstractNum w:abstractNumId="24">
     <w:nsid w:val="454F1E27"/>
     <w:multiLevelType w:val="hybridMultilevel"/>
     <w:tmpl w:val="422AB2D4"/>
@@ -7980,7 +8696,7 @@
       </w:rPr>
     </w:lvl>
   </w:abstractNum>
-  <w:abstractNum w:abstractNumId="24">
+  <w:abstractNum w:abstractNumId="25">
     <w:nsid w:val="4A9627C0"/>
     <w:multiLevelType w:val="hybridMultilevel"/>
     <w:tmpl w:val="4AB6B412"/>
@@ -8069,7 +8785,7 @@
       </w:pPr>
     </w:lvl>
   </w:abstractNum>
-  <w:abstractNum w:abstractNumId="25">
+  <w:abstractNum w:abstractNumId="26">
     <w:nsid w:val="4C330E3F"/>
     <w:multiLevelType w:val="hybridMultilevel"/>
     <w:tmpl w:val="9252E6EE"/>
@@ -8182,7 +8898,7 @@
       </w:rPr>
     </w:lvl>
   </w:abstractNum>
-  <w:abstractNum w:abstractNumId="26">
+  <w:abstractNum w:abstractNumId="27">
     <w:nsid w:val="51555DEE"/>
     <w:multiLevelType w:val="hybridMultilevel"/>
     <w:tmpl w:val="560C6D56"/>
@@ -8295,7 +9011,7 @@
       </w:rPr>
     </w:lvl>
   </w:abstractNum>
-  <w:abstractNum w:abstractNumId="27">
+  <w:abstractNum w:abstractNumId="28">
     <w:nsid w:val="543A69B8"/>
     <w:multiLevelType w:val="hybridMultilevel"/>
     <w:tmpl w:val="EE420F72"/>
@@ -8408,7 +9124,7 @@
       </w:rPr>
     </w:lvl>
   </w:abstractNum>
-  <w:abstractNum w:abstractNumId="28">
+  <w:abstractNum w:abstractNumId="29">
     <w:nsid w:val="565828B2"/>
     <w:multiLevelType w:val="hybridMultilevel"/>
     <w:tmpl w:val="C5B8BC2C"/>
@@ -8521,7 +9237,7 @@
       </w:rPr>
     </w:lvl>
   </w:abstractNum>
-  <w:abstractNum w:abstractNumId="29">
+  <w:abstractNum w:abstractNumId="30">
     <w:nsid w:val="59793E7A"/>
     <w:multiLevelType w:val="hybridMultilevel"/>
     <w:tmpl w:val="8E8E7156"/>
@@ -8634,7 +9350,7 @@
       </w:rPr>
     </w:lvl>
   </w:abstractNum>
-  <w:abstractNum w:abstractNumId="30">
+  <w:abstractNum w:abstractNumId="31">
     <w:nsid w:val="5C4331E3"/>
     <w:multiLevelType w:val="hybridMultilevel"/>
     <w:tmpl w:val="4B2AF638"/>
@@ -8746,7 +9462,7 @@
       </w:rPr>
     </w:lvl>
   </w:abstractNum>
-  <w:abstractNum w:abstractNumId="31">
+  <w:abstractNum w:abstractNumId="32">
     <w:nsid w:val="5C6C7654"/>
     <w:multiLevelType w:val="hybridMultilevel"/>
     <w:tmpl w:val="D03C40C0"/>
@@ -8859,7 +9575,7 @@
       </w:rPr>
     </w:lvl>
   </w:abstractNum>
-  <w:abstractNum w:abstractNumId="32">
+  <w:abstractNum w:abstractNumId="33">
     <w:nsid w:val="5DBD55F5"/>
     <w:multiLevelType w:val="multilevel"/>
     <w:tmpl w:val="B3AE93EA"/>
@@ -8972,7 +9688,7 @@
       </w:rPr>
     </w:lvl>
   </w:abstractNum>
-  <w:abstractNum w:abstractNumId="33">
+  <w:abstractNum w:abstractNumId="34">
     <w:nsid w:val="61A96096"/>
     <w:multiLevelType w:val="hybridMultilevel"/>
     <w:tmpl w:val="B40A6C68"/>
@@ -9112,7 +9828,7 @@
       </w:rPr>
     </w:lvl>
   </w:abstractNum>
-  <w:abstractNum w:abstractNumId="34">
+  <w:abstractNum w:abstractNumId="35">
     <w:nsid w:val="61D85ABC"/>
     <w:multiLevelType w:val="hybridMultilevel"/>
     <w:tmpl w:val="52DE9138"/>
@@ -9225,7 +9941,7 @@
       </w:rPr>
     </w:lvl>
   </w:abstractNum>
-  <w:abstractNum w:abstractNumId="35">
+  <w:abstractNum w:abstractNumId="36">
     <w:nsid w:val="626B7924"/>
     <w:multiLevelType w:val="hybridMultilevel"/>
     <w:tmpl w:val="39A6F0D4"/>
@@ -9338,7 +10054,7 @@
       </w:rPr>
     </w:lvl>
   </w:abstractNum>
-  <w:abstractNum w:abstractNumId="36">
+  <w:abstractNum w:abstractNumId="37">
     <w:nsid w:val="6368550C"/>
     <w:multiLevelType w:val="hybridMultilevel"/>
     <w:tmpl w:val="DBB2BDF0"/>
@@ -9451,7 +10167,7 @@
       </w:rPr>
     </w:lvl>
   </w:abstractNum>
-  <w:abstractNum w:abstractNumId="37">
+  <w:abstractNum w:abstractNumId="38">
     <w:nsid w:val="68DD3609"/>
     <w:multiLevelType w:val="hybridMultilevel"/>
     <w:tmpl w:val="4AB6B412"/>
@@ -9540,7 +10256,7 @@
       </w:pPr>
     </w:lvl>
   </w:abstractNum>
-  <w:abstractNum w:abstractNumId="38">
+  <w:abstractNum w:abstractNumId="39">
     <w:nsid w:val="6A045BD9"/>
     <w:multiLevelType w:val="hybridMultilevel"/>
     <w:tmpl w:val="CCEC33F2"/>
@@ -9653,7 +10369,7 @@
       </w:rPr>
     </w:lvl>
   </w:abstractNum>
-  <w:abstractNum w:abstractNumId="39">
+  <w:abstractNum w:abstractNumId="40">
     <w:nsid w:val="706518AF"/>
     <w:multiLevelType w:val="hybridMultilevel"/>
     <w:tmpl w:val="646E4D6A"/>
@@ -9741,7 +10457,7 @@
       </w:pPr>
     </w:lvl>
   </w:abstractNum>
-  <w:abstractNum w:abstractNumId="40">
+  <w:abstractNum w:abstractNumId="41">
     <w:nsid w:val="731831E1"/>
     <w:multiLevelType w:val="hybridMultilevel"/>
     <w:tmpl w:val="4AB6B412"/>
@@ -9830,7 +10546,7 @@
       </w:pPr>
     </w:lvl>
   </w:abstractNum>
-  <w:abstractNum w:abstractNumId="41">
+  <w:abstractNum w:abstractNumId="42">
     <w:nsid w:val="794D491A"/>
     <w:multiLevelType w:val="hybridMultilevel"/>
     <w:tmpl w:val="52783DC6"/>
@@ -9943,7 +10659,7 @@
       </w:rPr>
     </w:lvl>
   </w:abstractNum>
-  <w:abstractNum w:abstractNumId="42">
+  <w:abstractNum w:abstractNumId="43">
     <w:nsid w:val="799D5413"/>
     <w:multiLevelType w:val="hybridMultilevel"/>
     <w:tmpl w:val="5BAEA304"/>
@@ -10029,7 +10745,7 @@
       </w:pPr>
     </w:lvl>
   </w:abstractNum>
-  <w:abstractNum w:abstractNumId="43">
+  <w:abstractNum w:abstractNumId="44">
     <w:nsid w:val="79E3535E"/>
     <w:multiLevelType w:val="hybridMultilevel"/>
     <w:tmpl w:val="4E34AC46"/>
@@ -10142,7 +10858,7 @@
       </w:rPr>
     </w:lvl>
   </w:abstractNum>
-  <w:abstractNum w:abstractNumId="44">
+  <w:abstractNum w:abstractNumId="45">
     <w:nsid w:val="7F330A2F"/>
     <w:multiLevelType w:val="hybridMultilevel"/>
     <w:tmpl w:val="D144DCA8"/>
@@ -10256,7 +10972,7 @@
     </w:lvl>
   </w:abstractNum>
   <w:num w:numId="1">
-    <w:abstractNumId w:val="33"/>
+    <w:abstractNumId w:val="34"/>
   </w:num>
   <w:num w:numId="2">
     <w:abstractNumId w:val="14"/>
@@ -10268,25 +10984,25 @@
     <w:abstractNumId w:val="18"/>
   </w:num>
   <w:num w:numId="5">
-    <w:abstractNumId w:val="35"/>
+    <w:abstractNumId w:val="36"/>
   </w:num>
   <w:num w:numId="6">
     <w:abstractNumId w:val="11"/>
   </w:num>
   <w:num w:numId="7">
-    <w:abstractNumId w:val="26"/>
+    <w:abstractNumId w:val="27"/>
   </w:num>
   <w:num w:numId="8">
-    <w:abstractNumId w:val="44"/>
+    <w:abstractNumId w:val="45"/>
   </w:num>
   <w:num w:numId="9">
-    <w:abstractNumId w:val="27"/>
+    <w:abstractNumId w:val="28"/>
   </w:num>
   <w:num w:numId="10">
     <w:abstractNumId w:val="19"/>
   </w:num>
   <w:num w:numId="11">
-    <w:abstractNumId w:val="31"/>
+    <w:abstractNumId w:val="32"/>
   </w:num>
   <w:num w:numId="12">
     <w:abstractNumId w:val="15"/>
@@ -10336,46 +11052,46 @@
     <w:abstractNumId w:val="0"/>
   </w:num>
   <w:num w:numId="20">
-    <w:abstractNumId w:val="37"/>
+    <w:abstractNumId w:val="38"/>
   </w:num>
   <w:num w:numId="21">
     <w:abstractNumId w:val="5"/>
   </w:num>
   <w:num w:numId="22">
-    <w:abstractNumId w:val="40"/>
+    <w:abstractNumId w:val="41"/>
   </w:num>
   <w:num w:numId="23">
     <w:abstractNumId w:val="8"/>
   </w:num>
   <w:num w:numId="24">
-    <w:abstractNumId w:val="24"/>
+    <w:abstractNumId w:val="25"/>
   </w:num>
   <w:num w:numId="25">
     <w:abstractNumId w:val="2"/>
   </w:num>
   <w:num w:numId="26">
-    <w:abstractNumId w:val="39"/>
+    <w:abstractNumId w:val="40"/>
   </w:num>
   <w:num w:numId="27">
     <w:abstractNumId w:val="22"/>
   </w:num>
   <w:num w:numId="28">
-    <w:abstractNumId w:val="36"/>
+    <w:abstractNumId w:val="37"/>
   </w:num>
   <w:num w:numId="29">
+    <w:abstractNumId w:val="44"/>
+  </w:num>
+  <w:num w:numId="30">
     <w:abstractNumId w:val="43"/>
   </w:num>
-  <w:num w:numId="30">
-    <w:abstractNumId w:val="42"/>
-  </w:num>
   <w:num w:numId="31">
-    <w:abstractNumId w:val="28"/>
+    <w:abstractNumId w:val="29"/>
   </w:num>
   <w:num w:numId="32">
-    <w:abstractNumId w:val="23"/>
+    <w:abstractNumId w:val="24"/>
   </w:num>
   <w:num w:numId="33">
-    <w:abstractNumId w:val="34"/>
+    <w:abstractNumId w:val="35"/>
   </w:num>
   <w:num w:numId="34">
     <w:abstractNumId w:val="16"/>
@@ -10390,10 +11106,10 @@
     <w:abstractNumId w:val="10"/>
   </w:num>
   <w:num w:numId="38">
-    <w:abstractNumId w:val="32"/>
+    <w:abstractNumId w:val="33"/>
   </w:num>
   <w:num w:numId="39">
-    <w:abstractNumId w:val="38"/>
+    <w:abstractNumId w:val="39"/>
   </w:num>
   <w:num w:numId="40">
     <w:abstractNumId w:val="4"/>
@@ -10405,16 +11121,19 @@
     <w:abstractNumId w:val="20"/>
   </w:num>
   <w:num w:numId="43">
-    <w:abstractNumId w:val="25"/>
+    <w:abstractNumId w:val="26"/>
   </w:num>
   <w:num w:numId="44">
+    <w:abstractNumId w:val="31"/>
+  </w:num>
+  <w:num w:numId="45">
     <w:abstractNumId w:val="30"/>
   </w:num>
-  <w:num w:numId="45">
-    <w:abstractNumId w:val="29"/>
+  <w:num w:numId="46">
+    <w:abstractNumId w:val="42"/>
   </w:num>
-  <w:num w:numId="46">
-    <w:abstractNumId w:val="41"/>
+  <w:num w:numId="47">
+    <w:abstractNumId w:val="23"/>
   </w:num>
 </w:numbering>
 </file>
@@ -10432,7 +11151,7 @@
     </w:rPrDefault>
     <w:pPrDefault>
       <w:pPr>
-        <w:spacing w:after="200" w:line="288" w:lineRule="auto"/>
+        <w:spacing w:after="200" w:line="276" w:lineRule="auto"/>
       </w:pPr>
     </w:pPrDefault>
   </w:docDefaults>
@@ -10578,13 +11297,7 @@
   <w:style w:type="paragraph" w:default="1" w:styleId="Normal">
     <w:name w:val="Normal"/>
     <w:qFormat/>
-    <w:rsid w:val="00C67613"/>
-    <w:rPr>
-      <w:i/>
-      <w:iCs/>
-      <w:sz w:val="20"/>
-      <w:szCs w:val="20"/>
-    </w:rPr>
+    <w:rsid w:val="00F928B3"/>
   </w:style>
   <w:style w:type="paragraph" w:styleId="Heading1">
     <w:name w:val="heading 1"/>
@@ -10593,26 +11306,20 @@
     <w:link w:val="Heading1Char"/>
     <w:uiPriority w:val="9"/>
     <w:qFormat/>
-    <w:rsid w:val="009A28B2"/>
+    <w:rsid w:val="00F928B3"/>
     <w:pPr>
-      <w:pBdr>
-        <w:top w:val="single" w:sz="8" w:space="0" w:color="C0504D" w:themeColor="accent2"/>
-        <w:left w:val="single" w:sz="8" w:space="0" w:color="C0504D" w:themeColor="accent2"/>
-        <w:bottom w:val="single" w:sz="8" w:space="0" w:color="C0504D" w:themeColor="accent2"/>
-        <w:right w:val="single" w:sz="8" w:space="0" w:color="C0504D" w:themeColor="accent2"/>
-      </w:pBdr>
-      <w:shd w:val="clear" w:color="auto" w:fill="F2DBDB" w:themeFill="accent2" w:themeFillTint="33"/>
-      <w:spacing w:before="480" w:after="100" w:line="269" w:lineRule="auto"/>
-      <w:contextualSpacing/>
+      <w:keepNext/>
+      <w:keepLines/>
+      <w:spacing w:before="480" w:after="0"/>
       <w:outlineLvl w:val="0"/>
     </w:pPr>
     <w:rPr>
       <w:rFonts w:asciiTheme="majorHAnsi" w:eastAsiaTheme="majorEastAsia" w:hAnsiTheme="majorHAnsi" w:cstheme="majorBidi"/>
       <w:b/>
       <w:bCs/>
-      <w:color w:val="622423" w:themeColor="accent2" w:themeShade="7F"/>
-      <w:sz w:val="22"/>
-      <w:szCs w:val="22"/>
+      <w:color w:val="365F91" w:themeColor="accent1" w:themeShade="BF"/>
+      <w:sz w:val="28"/>
+      <w:szCs w:val="28"/>
     </w:rPr>
   </w:style>
   <w:style w:type="paragraph" w:styleId="Heading2">
@@ -10623,26 +11330,20 @@
     <w:uiPriority w:val="9"/>
     <w:unhideWhenUsed/>
     <w:qFormat/>
-    <w:rsid w:val="009A28B2"/>
+    <w:rsid w:val="00F928B3"/>
     <w:pPr>
-      <w:pBdr>
-        <w:top w:val="single" w:sz="4" w:space="0" w:color="C0504D" w:themeColor="accent2"/>
-        <w:left w:val="single" w:sz="48" w:space="2" w:color="C0504D" w:themeColor="accent2"/>
-        <w:bottom w:val="single" w:sz="4" w:space="0" w:color="C0504D" w:themeColor="accent2"/>
-        <w:right w:val="single" w:sz="4" w:space="4" w:color="C0504D" w:themeColor="accent2"/>
-      </w:pBdr>
-      <w:spacing w:before="200" w:after="100" w:line="269" w:lineRule="auto"/>
-      <w:ind w:left="144"/>
-      <w:contextualSpacing/>
+      <w:keepNext/>
+      <w:keepLines/>
+      <w:spacing w:before="200" w:after="0"/>
       <w:outlineLvl w:val="1"/>
     </w:pPr>
     <w:rPr>
       <w:rFonts w:asciiTheme="majorHAnsi" w:eastAsiaTheme="majorEastAsia" w:hAnsiTheme="majorHAnsi" w:cstheme="majorBidi"/>
       <w:b/>
       <w:bCs/>
-      <w:color w:val="943634" w:themeColor="accent2" w:themeShade="BF"/>
-      <w:sz w:val="22"/>
-      <w:szCs w:val="22"/>
+      <w:color w:val="4F81BD" w:themeColor="accent1"/>
+      <w:sz w:val="26"/>
+      <w:szCs w:val="26"/>
     </w:rPr>
   </w:style>
   <w:style w:type="paragraph" w:styleId="Heading3">
@@ -10654,24 +11355,18 @@
     <w:unhideWhenUsed/>
     <w:qFormat/>
     <w:locked/>
-    <w:rsid w:val="009A28B2"/>
+    <w:rsid w:val="00F928B3"/>
     <w:pPr>
-      <w:pBdr>
-        <w:left w:val="single" w:sz="48" w:space="2" w:color="C0504D" w:themeColor="accent2"/>
-        <w:bottom w:val="single" w:sz="4" w:space="0" w:color="C0504D" w:themeColor="accent2"/>
-      </w:pBdr>
-      <w:spacing w:before="200" w:after="100" w:line="240" w:lineRule="auto"/>
-      <w:ind w:left="144"/>
-      <w:contextualSpacing/>
+      <w:keepNext/>
+      <w:keepLines/>
+      <w:spacing w:before="200" w:after="0"/>
       <w:outlineLvl w:val="2"/>
     </w:pPr>
     <w:rPr>
       <w:rFonts w:asciiTheme="majorHAnsi" w:eastAsiaTheme="majorEastAsia" w:hAnsiTheme="majorHAnsi" w:cstheme="majorBidi"/>
       <w:b/>
       <w:bCs/>
-      <w:color w:val="943634" w:themeColor="accent2" w:themeShade="BF"/>
-      <w:sz w:val="22"/>
-      <w:szCs w:val="22"/>
+      <w:color w:val="4F81BD" w:themeColor="accent1"/>
     </w:rPr>
   </w:style>
   <w:style w:type="paragraph" w:styleId="Heading4">
@@ -10683,24 +11378,20 @@
     <w:unhideWhenUsed/>
     <w:qFormat/>
     <w:locked/>
-    <w:rsid w:val="009A28B2"/>
+    <w:rsid w:val="00F928B3"/>
     <w:pPr>
-      <w:pBdr>
-        <w:left w:val="single" w:sz="4" w:space="2" w:color="C0504D" w:themeColor="accent2"/>
-        <w:bottom w:val="single" w:sz="4" w:space="2" w:color="C0504D" w:themeColor="accent2"/>
-      </w:pBdr>
-      <w:spacing w:before="200" w:after="100" w:line="240" w:lineRule="auto"/>
-      <w:ind w:left="86"/>
-      <w:contextualSpacing/>
+      <w:keepNext/>
+      <w:keepLines/>
+      <w:spacing w:before="200" w:after="0"/>
       <w:outlineLvl w:val="3"/>
     </w:pPr>
     <w:rPr>
       <w:rFonts w:asciiTheme="majorHAnsi" w:eastAsiaTheme="majorEastAsia" w:hAnsiTheme="majorHAnsi" w:cstheme="majorBidi"/>
       <w:b/>
       <w:bCs/>
-      <w:color w:val="943634" w:themeColor="accent2" w:themeShade="BF"/>
-      <w:sz w:val="22"/>
-      <w:szCs w:val="22"/>
+      <w:i/>
+      <w:iCs/>
+      <w:color w:val="4F81BD" w:themeColor="accent1"/>
     </w:rPr>
   </w:style>
   <w:style w:type="paragraph" w:styleId="Heading5">
@@ -10713,24 +11404,16 @@
     <w:unhideWhenUsed/>
     <w:qFormat/>
     <w:locked/>
-    <w:rsid w:val="009A28B2"/>
+    <w:rsid w:val="00F928B3"/>
     <w:pPr>
-      <w:pBdr>
-        <w:left w:val="dotted" w:sz="4" w:space="2" w:color="C0504D" w:themeColor="accent2"/>
-        <w:bottom w:val="dotted" w:sz="4" w:space="2" w:color="C0504D" w:themeColor="accent2"/>
-      </w:pBdr>
-      <w:spacing w:before="200" w:after="100" w:line="240" w:lineRule="auto"/>
-      <w:ind w:left="86"/>
-      <w:contextualSpacing/>
+      <w:keepNext/>
+      <w:keepLines/>
+      <w:spacing w:before="200" w:after="0"/>
       <w:outlineLvl w:val="4"/>
     </w:pPr>
     <w:rPr>
       <w:rFonts w:asciiTheme="majorHAnsi" w:eastAsiaTheme="majorEastAsia" w:hAnsiTheme="majorHAnsi" w:cstheme="majorBidi"/>
-      <w:b/>
-      <w:bCs/>
-      <w:color w:val="943634" w:themeColor="accent2" w:themeShade="BF"/>
-      <w:sz w:val="22"/>
-      <w:szCs w:val="22"/>
+      <w:color w:val="243F60" w:themeColor="accent1" w:themeShade="7F"/>
     </w:rPr>
   </w:style>
   <w:style w:type="paragraph" w:styleId="Heading6">
@@ -10743,20 +11426,18 @@
     <w:unhideWhenUsed/>
     <w:qFormat/>
     <w:locked/>
-    <w:rsid w:val="009A28B2"/>
+    <w:rsid w:val="00F928B3"/>
     <w:pPr>
-      <w:pBdr>
-        <w:bottom w:val="single" w:sz="4" w:space="2" w:color="E5B8B7" w:themeColor="accent2" w:themeTint="66"/>
-      </w:pBdr>
-      <w:spacing w:before="200" w:after="100" w:line="240" w:lineRule="auto"/>
-      <w:contextualSpacing/>
+      <w:keepNext/>
+      <w:keepLines/>
+      <w:spacing w:before="200" w:after="0"/>
       <w:outlineLvl w:val="5"/>
     </w:pPr>
     <w:rPr>
       <w:rFonts w:asciiTheme="majorHAnsi" w:eastAsiaTheme="majorEastAsia" w:hAnsiTheme="majorHAnsi" w:cstheme="majorBidi"/>
-      <w:color w:val="943634" w:themeColor="accent2" w:themeShade="BF"/>
-      <w:sz w:val="22"/>
-      <w:szCs w:val="22"/>
+      <w:i/>
+      <w:iCs/>
+      <w:color w:val="243F60" w:themeColor="accent1" w:themeShade="7F"/>
     </w:rPr>
   </w:style>
   <w:style w:type="paragraph" w:styleId="Heading7">
@@ -10769,20 +11450,18 @@
     <w:unhideWhenUsed/>
     <w:qFormat/>
     <w:locked/>
-    <w:rsid w:val="009A28B2"/>
+    <w:rsid w:val="00F928B3"/>
     <w:pPr>
-      <w:pBdr>
-        <w:bottom w:val="dotted" w:sz="4" w:space="2" w:color="D99594" w:themeColor="accent2" w:themeTint="99"/>
-      </w:pBdr>
-      <w:spacing w:before="200" w:after="100" w:line="240" w:lineRule="auto"/>
-      <w:contextualSpacing/>
+      <w:keepNext/>
+      <w:keepLines/>
+      <w:spacing w:before="200" w:after="0"/>
       <w:outlineLvl w:val="6"/>
     </w:pPr>
     <w:rPr>
       <w:rFonts w:asciiTheme="majorHAnsi" w:eastAsiaTheme="majorEastAsia" w:hAnsiTheme="majorHAnsi" w:cstheme="majorBidi"/>
-      <w:color w:val="943634" w:themeColor="accent2" w:themeShade="BF"/>
-      <w:sz w:val="22"/>
-      <w:szCs w:val="22"/>
+      <w:i/>
+      <w:iCs/>
+      <w:color w:val="404040" w:themeColor="text1" w:themeTint="BF"/>
     </w:rPr>
   </w:style>
   <w:style w:type="paragraph" w:styleId="Heading8">
@@ -10795,17 +11474,18 @@
     <w:unhideWhenUsed/>
     <w:qFormat/>
     <w:locked/>
-    <w:rsid w:val="009A28B2"/>
+    <w:rsid w:val="00F928B3"/>
     <w:pPr>
-      <w:spacing w:before="200" w:after="100" w:line="240" w:lineRule="auto"/>
-      <w:contextualSpacing/>
+      <w:keepNext/>
+      <w:keepLines/>
+      <w:spacing w:before="200" w:after="0"/>
       <w:outlineLvl w:val="7"/>
     </w:pPr>
     <w:rPr>
       <w:rFonts w:asciiTheme="majorHAnsi" w:eastAsiaTheme="majorEastAsia" w:hAnsiTheme="majorHAnsi" w:cstheme="majorBidi"/>
-      <w:color w:val="C0504D" w:themeColor="accent2"/>
-      <w:sz w:val="22"/>
-      <w:szCs w:val="22"/>
+      <w:color w:val="4F81BD" w:themeColor="accent1"/>
+      <w:sz w:val="20"/>
+      <w:szCs w:val="20"/>
     </w:rPr>
   </w:style>
   <w:style w:type="paragraph" w:styleId="Heading9">
@@ -10818,15 +11498,20 @@
     <w:unhideWhenUsed/>
     <w:qFormat/>
     <w:locked/>
-    <w:rsid w:val="009A28B2"/>
+    <w:rsid w:val="00F928B3"/>
     <w:pPr>
-      <w:spacing w:before="200" w:after="100" w:line="240" w:lineRule="auto"/>
-      <w:contextualSpacing/>
+      <w:keepNext/>
+      <w:keepLines/>
+      <w:spacing w:before="200" w:after="0"/>
       <w:outlineLvl w:val="8"/>
     </w:pPr>
     <w:rPr>
       <w:rFonts w:asciiTheme="majorHAnsi" w:eastAsiaTheme="majorEastAsia" w:hAnsiTheme="majorHAnsi" w:cstheme="majorBidi"/>
-      <w:color w:val="C0504D" w:themeColor="accent2"/>
+      <w:i/>
+      <w:iCs/>
+      <w:color w:val="404040" w:themeColor="text1" w:themeTint="BF"/>
+      <w:sz w:val="20"/>
+      <w:szCs w:val="20"/>
     </w:rPr>
   </w:style>
   <w:style w:type="character" w:default="1" w:styleId="DefaultParagraphFont">
@@ -10863,15 +11548,14 @@
     <w:link w:val="Heading1"/>
     <w:uiPriority w:val="9"/>
     <w:locked/>
-    <w:rsid w:val="009A28B2"/>
+    <w:rsid w:val="00F928B3"/>
     <w:rPr>
       <w:rFonts w:asciiTheme="majorHAnsi" w:eastAsiaTheme="majorEastAsia" w:hAnsiTheme="majorHAnsi" w:cstheme="majorBidi"/>
       <w:b/>
       <w:bCs/>
-      <w:i/>
-      <w:iCs/>
-      <w:color w:val="622423" w:themeColor="accent2" w:themeShade="7F"/>
-      <w:shd w:val="clear" w:color="auto" w:fill="F2DBDB" w:themeFill="accent2" w:themeFillTint="33"/>
+      <w:color w:val="365F91" w:themeColor="accent1" w:themeShade="BF"/>
+      <w:sz w:val="28"/>
+      <w:szCs w:val="28"/>
     </w:rPr>
   </w:style>
   <w:style w:type="character" w:customStyle="1" w:styleId="Heading2Char">
@@ -10880,14 +11564,14 @@
     <w:link w:val="Heading2"/>
     <w:uiPriority w:val="9"/>
     <w:locked/>
-    <w:rsid w:val="009A28B2"/>
+    <w:rsid w:val="00F928B3"/>
     <w:rPr>
       <w:rFonts w:asciiTheme="majorHAnsi" w:eastAsiaTheme="majorEastAsia" w:hAnsiTheme="majorHAnsi" w:cstheme="majorBidi"/>
       <w:b/>
       <w:bCs/>
-      <w:i/>
-      <w:iCs/>
-      <w:color w:val="943634" w:themeColor="accent2" w:themeShade="BF"/>
+      <w:color w:val="4F81BD" w:themeColor="accent1"/>
+      <w:sz w:val="26"/>
+      <w:szCs w:val="26"/>
     </w:rPr>
   </w:style>
   <w:style w:type="table" w:styleId="TableGrid">
@@ -10918,7 +11602,7 @@
     <w:basedOn w:val="Normal"/>
     <w:uiPriority w:val="34"/>
     <w:qFormat/>
-    <w:rsid w:val="009A28B2"/>
+    <w:rsid w:val="00F928B3"/>
     <w:pPr>
       <w:ind w:left="720"/>
       <w:contextualSpacing/>
@@ -10997,14 +11681,12 @@
     <w:basedOn w:val="DefaultParagraphFont"/>
     <w:link w:val="Heading3"/>
     <w:uiPriority w:val="9"/>
-    <w:rsid w:val="009A28B2"/>
+    <w:rsid w:val="00F928B3"/>
     <w:rPr>
       <w:rFonts w:asciiTheme="majorHAnsi" w:eastAsiaTheme="majorEastAsia" w:hAnsiTheme="majorHAnsi" w:cstheme="majorBidi"/>
       <w:b/>
       <w:bCs/>
-      <w:i/>
-      <w:iCs/>
-      <w:color w:val="943634" w:themeColor="accent2" w:themeShade="BF"/>
+      <w:color w:val="4F81BD" w:themeColor="accent1"/>
     </w:rPr>
   </w:style>
   <w:style w:type="character" w:customStyle="1" w:styleId="Heading4Char">
@@ -11012,14 +11694,14 @@
     <w:basedOn w:val="DefaultParagraphFont"/>
     <w:link w:val="Heading4"/>
     <w:uiPriority w:val="9"/>
-    <w:rsid w:val="009A28B2"/>
+    <w:rsid w:val="00F928B3"/>
     <w:rPr>
       <w:rFonts w:asciiTheme="majorHAnsi" w:eastAsiaTheme="majorEastAsia" w:hAnsiTheme="majorHAnsi" w:cstheme="majorBidi"/>
       <w:b/>
       <w:bCs/>
       <w:i/>
       <w:iCs/>
-      <w:color w:val="943634" w:themeColor="accent2" w:themeShade="BF"/>
+      <w:color w:val="4F81BD" w:themeColor="accent1"/>
     </w:rPr>
   </w:style>
   <w:style w:type="character" w:customStyle="1" w:styleId="Heading5Char">
@@ -11027,15 +11709,10 @@
     <w:basedOn w:val="DefaultParagraphFont"/>
     <w:link w:val="Heading5"/>
     <w:uiPriority w:val="9"/>
-    <w:semiHidden/>
-    <w:rsid w:val="009A28B2"/>
+    <w:rsid w:val="00F928B3"/>
     <w:rPr>
       <w:rFonts w:asciiTheme="majorHAnsi" w:eastAsiaTheme="majorEastAsia" w:hAnsiTheme="majorHAnsi" w:cstheme="majorBidi"/>
-      <w:b/>
-      <w:bCs/>
-      <w:i/>
-      <w:iCs/>
-      <w:color w:val="943634" w:themeColor="accent2" w:themeShade="BF"/>
+      <w:color w:val="243F60" w:themeColor="accent1" w:themeShade="7F"/>
     </w:rPr>
   </w:style>
   <w:style w:type="character" w:customStyle="1" w:styleId="Heading6Char">
@@ -11043,13 +11720,12 @@
     <w:basedOn w:val="DefaultParagraphFont"/>
     <w:link w:val="Heading6"/>
     <w:uiPriority w:val="9"/>
-    <w:semiHidden/>
-    <w:rsid w:val="009A28B2"/>
+    <w:rsid w:val="00F928B3"/>
     <w:rPr>
       <w:rFonts w:asciiTheme="majorHAnsi" w:eastAsiaTheme="majorEastAsia" w:hAnsiTheme="majorHAnsi" w:cstheme="majorBidi"/>
       <w:i/>
       <w:iCs/>
-      <w:color w:val="943634" w:themeColor="accent2" w:themeShade="BF"/>
+      <w:color w:val="243F60" w:themeColor="accent1" w:themeShade="7F"/>
     </w:rPr>
   </w:style>
   <w:style w:type="character" w:customStyle="1" w:styleId="Heading7Char">
@@ -11057,13 +11733,12 @@
     <w:basedOn w:val="DefaultParagraphFont"/>
     <w:link w:val="Heading7"/>
     <w:uiPriority w:val="9"/>
-    <w:semiHidden/>
-    <w:rsid w:val="009A28B2"/>
+    <w:rsid w:val="00F928B3"/>
     <w:rPr>
       <w:rFonts w:asciiTheme="majorHAnsi" w:eastAsiaTheme="majorEastAsia" w:hAnsiTheme="majorHAnsi" w:cstheme="majorBidi"/>
       <w:i/>
       <w:iCs/>
-      <w:color w:val="943634" w:themeColor="accent2" w:themeShade="BF"/>
+      <w:color w:val="404040" w:themeColor="text1" w:themeTint="BF"/>
     </w:rPr>
   </w:style>
   <w:style w:type="character" w:customStyle="1" w:styleId="Heading8Char">
@@ -11071,13 +11746,12 @@
     <w:basedOn w:val="DefaultParagraphFont"/>
     <w:link w:val="Heading8"/>
     <w:uiPriority w:val="9"/>
-    <w:semiHidden/>
-    <w:rsid w:val="009A28B2"/>
+    <w:rsid w:val="00F928B3"/>
     <w:rPr>
       <w:rFonts w:asciiTheme="majorHAnsi" w:eastAsiaTheme="majorEastAsia" w:hAnsiTheme="majorHAnsi" w:cstheme="majorBidi"/>
-      <w:i/>
-      <w:iCs/>
-      <w:color w:val="C0504D" w:themeColor="accent2"/>
+      <w:color w:val="4F81BD" w:themeColor="accent1"/>
+      <w:sz w:val="20"/>
+      <w:szCs w:val="20"/>
     </w:rPr>
   </w:style>
   <w:style w:type="character" w:customStyle="1" w:styleId="Heading9Char">
@@ -11085,13 +11759,12 @@
     <w:basedOn w:val="DefaultParagraphFont"/>
     <w:link w:val="Heading9"/>
     <w:uiPriority w:val="9"/>
-    <w:semiHidden/>
-    <w:rsid w:val="009A28B2"/>
+    <w:rsid w:val="00F928B3"/>
     <w:rPr>
       <w:rFonts w:asciiTheme="majorHAnsi" w:eastAsiaTheme="majorEastAsia" w:hAnsiTheme="majorHAnsi" w:cstheme="majorBidi"/>
       <w:i/>
       <w:iCs/>
-      <w:color w:val="C0504D" w:themeColor="accent2"/>
+      <w:color w:val="404040" w:themeColor="text1" w:themeTint="BF"/>
       <w:sz w:val="20"/>
       <w:szCs w:val="20"/>
     </w:rPr>
@@ -11105,11 +11778,14 @@
     <w:unhideWhenUsed/>
     <w:qFormat/>
     <w:locked/>
-    <w:rsid w:val="009A28B2"/>
+    <w:rsid w:val="00F928B3"/>
+    <w:pPr>
+      <w:spacing w:line="240" w:lineRule="auto"/>
+    </w:pPr>
     <w:rPr>
       <w:b/>
       <w:bCs/>
-      <w:color w:val="943634" w:themeColor="accent2" w:themeShade="BF"/>
+      <w:color w:val="4F81BD" w:themeColor="accent1"/>
       <w:sz w:val="18"/>
       <w:szCs w:val="18"/>
     </w:rPr>
@@ -11122,22 +11798,21 @@
     <w:uiPriority w:val="10"/>
     <w:qFormat/>
     <w:locked/>
-    <w:rsid w:val="009A28B2"/>
+    <w:rsid w:val="00F928B3"/>
     <w:pPr>
       <w:pBdr>
-        <w:top w:val="single" w:sz="48" w:space="0" w:color="C0504D" w:themeColor="accent2"/>
-        <w:bottom w:val="single" w:sz="48" w:space="0" w:color="C0504D" w:themeColor="accent2"/>
+        <w:bottom w:val="single" w:sz="8" w:space="4" w:color="4F81BD" w:themeColor="accent1"/>
       </w:pBdr>
-      <w:shd w:val="clear" w:color="auto" w:fill="C0504D" w:themeFill="accent2"/>
-      <w:spacing w:after="0" w:line="240" w:lineRule="auto"/>
-      <w:jc w:val="center"/>
+      <w:spacing w:after="300" w:line="240" w:lineRule="auto"/>
+      <w:contextualSpacing/>
     </w:pPr>
     <w:rPr>
       <w:rFonts w:asciiTheme="majorHAnsi" w:eastAsiaTheme="majorEastAsia" w:hAnsiTheme="majorHAnsi" w:cstheme="majorBidi"/>
-      <w:color w:val="FFFFFF" w:themeColor="background1"/>
-      <w:spacing w:val="10"/>
-      <w:sz w:val="48"/>
-      <w:szCs w:val="48"/>
+      <w:color w:val="17365D" w:themeColor="text2" w:themeShade="BF"/>
+      <w:spacing w:val="5"/>
+      <w:kern w:val="28"/>
+      <w:sz w:val="52"/>
+      <w:szCs w:val="52"/>
     </w:rPr>
   </w:style>
   <w:style w:type="character" w:customStyle="1" w:styleId="TitleChar">
@@ -11145,16 +11820,14 @@
     <w:basedOn w:val="DefaultParagraphFont"/>
     <w:link w:val="Title"/>
     <w:uiPriority w:val="10"/>
-    <w:rsid w:val="009A28B2"/>
+    <w:rsid w:val="00F928B3"/>
     <w:rPr>
       <w:rFonts w:asciiTheme="majorHAnsi" w:eastAsiaTheme="majorEastAsia" w:hAnsiTheme="majorHAnsi" w:cstheme="majorBidi"/>
-      <w:i/>
-      <w:iCs/>
-      <w:color w:val="FFFFFF" w:themeColor="background1"/>
-      <w:spacing w:val="10"/>
-      <w:sz w:val="48"/>
-      <w:szCs w:val="48"/>
-      <w:shd w:val="clear" w:color="auto" w:fill="C0504D" w:themeFill="accent2"/>
+      <w:color w:val="17365D" w:themeColor="text2" w:themeShade="BF"/>
+      <w:spacing w:val="5"/>
+      <w:kern w:val="28"/>
+      <w:sz w:val="52"/>
+      <w:szCs w:val="52"/>
     </w:rPr>
   </w:style>
   <w:style w:type="paragraph" w:styleId="Subtitle">
@@ -11165,17 +11838,18 @@
     <w:uiPriority w:val="11"/>
     <w:qFormat/>
     <w:locked/>
-    <w:rsid w:val="009A28B2"/>
+    <w:rsid w:val="00F928B3"/>
     <w:pPr>
-      <w:pBdr>
-        <w:bottom w:val="dotted" w:sz="8" w:space="10" w:color="C0504D" w:themeColor="accent2"/>
-      </w:pBdr>
-      <w:spacing w:before="200" w:after="900" w:line="240" w:lineRule="auto"/>
-      <w:jc w:val="center"/>
+      <w:numPr>
+        <w:ilvl w:val="1"/>
+      </w:numPr>
     </w:pPr>
     <w:rPr>
       <w:rFonts w:asciiTheme="majorHAnsi" w:eastAsiaTheme="majorEastAsia" w:hAnsiTheme="majorHAnsi" w:cstheme="majorBidi"/>
-      <w:color w:val="622423" w:themeColor="accent2" w:themeShade="7F"/>
+      <w:i/>
+      <w:iCs/>
+      <w:color w:val="4F81BD" w:themeColor="accent1"/>
+      <w:spacing w:val="15"/>
       <w:sz w:val="24"/>
       <w:szCs w:val="24"/>
     </w:rPr>
@@ -11185,51 +11859,47 @@
     <w:basedOn w:val="DefaultParagraphFont"/>
     <w:link w:val="Subtitle"/>
     <w:uiPriority w:val="11"/>
-    <w:rsid w:val="009A28B2"/>
+    <w:rsid w:val="00F928B3"/>
     <w:rPr>
       <w:rFonts w:asciiTheme="majorHAnsi" w:eastAsiaTheme="majorEastAsia" w:hAnsiTheme="majorHAnsi" w:cstheme="majorBidi"/>
       <w:i/>
       <w:iCs/>
-      <w:color w:val="622423" w:themeColor="accent2" w:themeShade="7F"/>
+      <w:color w:val="4F81BD" w:themeColor="accent1"/>
+      <w:spacing w:val="15"/>
       <w:sz w:val="24"/>
       <w:szCs w:val="24"/>
     </w:rPr>
   </w:style>
   <w:style w:type="character" w:styleId="Strong">
     <w:name w:val="Strong"/>
+    <w:basedOn w:val="DefaultParagraphFont"/>
     <w:uiPriority w:val="22"/>
     <w:qFormat/>
     <w:locked/>
-    <w:rsid w:val="009A28B2"/>
+    <w:rsid w:val="00F928B3"/>
     <w:rPr>
       <w:b/>
       <w:bCs/>
-      <w:spacing w:val="0"/>
     </w:rPr>
   </w:style>
   <w:style w:type="character" w:styleId="Emphasis">
     <w:name w:val="Emphasis"/>
+    <w:basedOn w:val="DefaultParagraphFont"/>
     <w:uiPriority w:val="20"/>
     <w:qFormat/>
     <w:locked/>
-    <w:rsid w:val="009A28B2"/>
+    <w:rsid w:val="00F928B3"/>
     <w:rPr>
-      <w:rFonts w:asciiTheme="majorHAnsi" w:eastAsiaTheme="majorEastAsia" w:hAnsiTheme="majorHAnsi" w:cstheme="majorBidi"/>
-      <w:b/>
-      <w:bCs/>
       <w:i/>
       <w:iCs/>
-      <w:color w:val="C0504D" w:themeColor="accent2"/>
-      <w:bdr w:val="single" w:sz="18" w:space="0" w:color="F2DBDB" w:themeColor="accent2" w:themeTint="33"/>
-      <w:shd w:val="clear" w:color="auto" w:fill="F2DBDB" w:themeFill="accent2" w:themeFillTint="33"/>
     </w:rPr>
   </w:style>
   <w:style w:type="paragraph" w:styleId="NoSpacing">
     <w:name w:val="No Spacing"/>
-    <w:basedOn w:val="Normal"/>
+    <w:link w:val="NoSpacingChar"/>
     <w:uiPriority w:val="1"/>
     <w:qFormat/>
-    <w:rsid w:val="009A28B2"/>
+    <w:rsid w:val="00F928B3"/>
     <w:pPr>
       <w:spacing w:after="0" w:line="240" w:lineRule="auto"/>
     </w:pPr>
@@ -11241,11 +11911,11 @@
     <w:link w:val="QuoteChar"/>
     <w:uiPriority w:val="29"/>
     <w:qFormat/>
-    <w:rsid w:val="009A28B2"/>
+    <w:rsid w:val="00F928B3"/>
     <w:rPr>
-      <w:i w:val="0"/>
-      <w:iCs w:val="0"/>
-      <w:color w:val="943634" w:themeColor="accent2" w:themeShade="BF"/>
+      <w:i/>
+      <w:iCs/>
+      <w:color w:val="000000" w:themeColor="text1"/>
     </w:rPr>
   </w:style>
   <w:style w:type="character" w:customStyle="1" w:styleId="QuoteChar">
@@ -11253,11 +11923,11 @@
     <w:basedOn w:val="DefaultParagraphFont"/>
     <w:link w:val="Quote"/>
     <w:uiPriority w:val="29"/>
-    <w:rsid w:val="009A28B2"/>
+    <w:rsid w:val="00F928B3"/>
     <w:rPr>
-      <w:color w:val="943634" w:themeColor="accent2" w:themeShade="BF"/>
-      <w:sz w:val="20"/>
-      <w:szCs w:val="20"/>
+      <w:i/>
+      <w:iCs/>
+      <w:color w:val="000000" w:themeColor="text1"/>
     </w:rPr>
   </w:style>
   <w:style w:type="paragraph" w:styleId="IntenseQuote">
@@ -11267,21 +11937,20 @@
     <w:link w:val="IntenseQuoteChar"/>
     <w:uiPriority w:val="30"/>
     <w:qFormat/>
-    <w:rsid w:val="009A28B2"/>
+    <w:rsid w:val="00F928B3"/>
     <w:pPr>
       <w:pBdr>
-        <w:top w:val="dotted" w:sz="8" w:space="10" w:color="C0504D" w:themeColor="accent2"/>
-        <w:bottom w:val="dotted" w:sz="8" w:space="10" w:color="C0504D" w:themeColor="accent2"/>
+        <w:bottom w:val="single" w:sz="4" w:space="4" w:color="4F81BD" w:themeColor="accent1"/>
       </w:pBdr>
-      <w:spacing w:line="300" w:lineRule="auto"/>
-      <w:ind w:left="2160" w:right="2160"/>
-      <w:jc w:val="center"/>
+      <w:spacing w:before="200" w:after="280"/>
+      <w:ind w:left="936" w:right="936"/>
     </w:pPr>
     <w:rPr>
-      <w:rFonts w:asciiTheme="majorHAnsi" w:eastAsiaTheme="majorEastAsia" w:hAnsiTheme="majorHAnsi" w:cstheme="majorBidi"/>
       <w:b/>
       <w:bCs/>
-      <w:color w:val="C0504D" w:themeColor="accent2"/>
+      <w:i/>
+      <w:iCs/>
+      <w:color w:val="4F81BD" w:themeColor="accent1"/>
     </w:rPr>
   </w:style>
   <w:style w:type="character" w:customStyle="1" w:styleId="IntenseQuoteChar">
@@ -11289,90 +11958,79 @@
     <w:basedOn w:val="DefaultParagraphFont"/>
     <w:link w:val="IntenseQuote"/>
     <w:uiPriority w:val="30"/>
-    <w:rsid w:val="009A28B2"/>
-    <w:rPr>
-      <w:rFonts w:asciiTheme="majorHAnsi" w:eastAsiaTheme="majorEastAsia" w:hAnsiTheme="majorHAnsi" w:cstheme="majorBidi"/>
-      <w:b/>
-      <w:bCs/>
-      <w:i/>
-      <w:iCs/>
-      <w:color w:val="C0504D" w:themeColor="accent2"/>
-      <w:sz w:val="20"/>
-      <w:szCs w:val="20"/>
-    </w:rPr>
-  </w:style>
-  <w:style w:type="character" w:styleId="SubtleEmphasis">
-    <w:name w:val="Subtle Emphasis"/>
-    <w:uiPriority w:val="19"/>
-    <w:qFormat/>
-    <w:rsid w:val="009A28B2"/>
-    <w:rPr>
-      <w:rFonts w:asciiTheme="majorHAnsi" w:eastAsiaTheme="majorEastAsia" w:hAnsiTheme="majorHAnsi" w:cstheme="majorBidi"/>
-      <w:i/>
-      <w:iCs/>
-      <w:color w:val="C0504D" w:themeColor="accent2"/>
-    </w:rPr>
-  </w:style>
-  <w:style w:type="character" w:styleId="IntenseEmphasis">
-    <w:name w:val="Intense Emphasis"/>
-    <w:uiPriority w:val="21"/>
-    <w:qFormat/>
-    <w:rsid w:val="009A28B2"/>
-    <w:rPr>
-      <w:rFonts w:asciiTheme="majorHAnsi" w:eastAsiaTheme="majorEastAsia" w:hAnsiTheme="majorHAnsi" w:cstheme="majorBidi"/>
-      <w:b/>
-      <w:bCs/>
-      <w:i/>
-      <w:iCs/>
-      <w:dstrike w:val="0"/>
-      <w:color w:val="FFFFFF" w:themeColor="background1"/>
-      <w:bdr w:val="single" w:sz="18" w:space="0" w:color="C0504D" w:themeColor="accent2"/>
-      <w:shd w:val="clear" w:color="auto" w:fill="C0504D" w:themeFill="accent2"/>
-      <w:vertAlign w:val="baseline"/>
-    </w:rPr>
-  </w:style>
-  <w:style w:type="character" w:styleId="SubtleReference">
-    <w:name w:val="Subtle Reference"/>
-    <w:uiPriority w:val="31"/>
-    <w:qFormat/>
-    <w:rsid w:val="009A28B2"/>
-    <w:rPr>
-      <w:i/>
-      <w:iCs/>
-      <w:smallCaps/>
-      <w:color w:val="C0504D" w:themeColor="accent2"/>
-      <w:u w:color="C0504D" w:themeColor="accent2"/>
-    </w:rPr>
-  </w:style>
-  <w:style w:type="character" w:styleId="IntenseReference">
-    <w:name w:val="Intense Reference"/>
-    <w:uiPriority w:val="32"/>
-    <w:qFormat/>
-    <w:rsid w:val="009A28B2"/>
+    <w:rsid w:val="00F928B3"/>
     <w:rPr>
       <w:b/>
       <w:bCs/>
       <w:i/>
       <w:iCs/>
+      <w:color w:val="4F81BD" w:themeColor="accent1"/>
+    </w:rPr>
+  </w:style>
+  <w:style w:type="character" w:styleId="SubtleEmphasis">
+    <w:name w:val="Subtle Emphasis"/>
+    <w:basedOn w:val="DefaultParagraphFont"/>
+    <w:uiPriority w:val="19"/>
+    <w:qFormat/>
+    <w:rsid w:val="00F928B3"/>
+    <w:rPr>
+      <w:i/>
+      <w:iCs/>
+      <w:color w:val="808080" w:themeColor="text1" w:themeTint="7F"/>
+    </w:rPr>
+  </w:style>
+  <w:style w:type="character" w:styleId="IntenseEmphasis">
+    <w:name w:val="Intense Emphasis"/>
+    <w:basedOn w:val="DefaultParagraphFont"/>
+    <w:uiPriority w:val="21"/>
+    <w:qFormat/>
+    <w:rsid w:val="00F928B3"/>
+    <w:rPr>
+      <w:b/>
+      <w:bCs/>
+      <w:i/>
+      <w:iCs/>
+      <w:color w:val="4F81BD" w:themeColor="accent1"/>
+    </w:rPr>
+  </w:style>
+  <w:style w:type="character" w:styleId="SubtleReference">
+    <w:name w:val="Subtle Reference"/>
+    <w:basedOn w:val="DefaultParagraphFont"/>
+    <w:uiPriority w:val="31"/>
+    <w:qFormat/>
+    <w:rsid w:val="00F928B3"/>
+    <w:rPr>
       <w:smallCaps/>
       <w:color w:val="C0504D" w:themeColor="accent2"/>
-      <w:u w:color="C0504D" w:themeColor="accent2"/>
+      <w:u w:val="single"/>
+    </w:rPr>
+  </w:style>
+  <w:style w:type="character" w:styleId="IntenseReference">
+    <w:name w:val="Intense Reference"/>
+    <w:basedOn w:val="DefaultParagraphFont"/>
+    <w:uiPriority w:val="32"/>
+    <w:qFormat/>
+    <w:rsid w:val="00F928B3"/>
+    <w:rPr>
+      <w:b/>
+      <w:bCs/>
+      <w:smallCaps/>
+      <w:color w:val="C0504D" w:themeColor="accent2"/>
+      <w:spacing w:val="5"/>
+      <w:u w:val="single"/>
     </w:rPr>
   </w:style>
   <w:style w:type="character" w:styleId="BookTitle">
     <w:name w:val="Book Title"/>
+    <w:basedOn w:val="DefaultParagraphFont"/>
     <w:uiPriority w:val="33"/>
     <w:qFormat/>
-    <w:rsid w:val="009A28B2"/>
+    <w:rsid w:val="00F928B3"/>
     <w:rPr>
-      <w:rFonts w:asciiTheme="majorHAnsi" w:eastAsiaTheme="majorEastAsia" w:hAnsiTheme="majorHAnsi" w:cstheme="majorBidi"/>
       <w:b/>
       <w:bCs/>
-      <w:i/>
-      <w:iCs/>
       <w:smallCaps/>
-      <w:color w:val="943634" w:themeColor="accent2" w:themeShade="BF"/>
-      <w:u w:val="single"/>
+      <w:spacing w:val="5"/>
     </w:rPr>
   </w:style>
   <w:style w:type="paragraph" w:styleId="TOCHeading">
@@ -11383,7 +12041,7 @@
     <w:semiHidden/>
     <w:unhideWhenUsed/>
     <w:qFormat/>
-    <w:rsid w:val="009A28B2"/>
+    <w:rsid w:val="00F928B3"/>
     <w:pPr>
       <w:outlineLvl w:val="9"/>
     </w:pPr>
@@ -11441,8 +12099,6 @@
     </w:pPr>
     <w:rPr>
       <w:rFonts w:ascii="Times New Roman" w:eastAsia="Times New Roman" w:hAnsi="Times New Roman" w:cs="Times New Roman"/>
-      <w:i w:val="0"/>
-      <w:iCs w:val="0"/>
       <w:sz w:val="24"/>
       <w:szCs w:val="24"/>
       <w:lang w:bidi="ar-SA"/>
@@ -11492,8 +12148,6 @@
     </w:pPr>
     <w:rPr>
       <w:rFonts w:ascii="Courier New" w:eastAsia="Times New Roman" w:hAnsi="Courier New" w:cs="Courier New"/>
-      <w:i w:val="0"/>
-      <w:iCs w:val="0"/>
       <w:lang w:bidi="ar-SA"/>
     </w:rPr>
   </w:style>
@@ -11515,13 +12169,19 @@
     <w:name w:val="Hyperlink"/>
     <w:basedOn w:val="DefaultParagraphFont"/>
     <w:uiPriority w:val="99"/>
-    <w:semiHidden/>
     <w:unhideWhenUsed/>
     <w:rsid w:val="005551FE"/>
     <w:rPr>
       <w:color w:val="0000FF"/>
       <w:u w:val="single"/>
     </w:rPr>
+  </w:style>
+  <w:style w:type="character" w:customStyle="1" w:styleId="NoSpacingChar">
+    <w:name w:val="No Spacing Char"/>
+    <w:basedOn w:val="DefaultParagraphFont"/>
+    <w:link w:val="NoSpacing"/>
+    <w:uiPriority w:val="1"/>
+    <w:rsid w:val="007013A4"/>
   </w:style>
 </w:styles>
 </file>
@@ -11714,6 +12374,406 @@
     <w:unhideWhenUsed/>
   </w:style>
 </w:styles>
+</file>
+
+<file path=word/glossary/document.xml><?xml version="1.0" encoding="utf-8"?>
+<w:glossaryDocument xmlns:ve="http://schemas.openxmlformats.org/markup-compatibility/2006" xmlns:o="urn:schemas-microsoft-com:office:office" xmlns:r="http://schemas.openxmlformats.org/officeDocument/2006/relationships" xmlns:m="http://schemas.openxmlformats.org/officeDocument/2006/math" xmlns:v="urn:schemas-microsoft-com:vml" xmlns:wp="http://schemas.openxmlformats.org/drawingml/2006/wordprocessingDrawing" xmlns:w10="urn:schemas-microsoft-com:office:word" xmlns:w="http://schemas.openxmlformats.org/wordprocessingml/2006/main" xmlns:wne="http://schemas.microsoft.com/office/word/2006/wordml">
+  <w:docParts>
+    <w:docPart>
+      <w:docPartPr>
+        <w:name w:val="E40089DDBA024FDCAB3805DA2241738F"/>
+        <w:category>
+          <w:name w:val="General"/>
+          <w:gallery w:val="placeholder"/>
+        </w:category>
+        <w:types>
+          <w:type w:val="bbPlcHdr"/>
+        </w:types>
+        <w:behaviors>
+          <w:behavior w:val="content"/>
+        </w:behaviors>
+        <w:guid w:val="{B3D13133-E0A0-4CDA-862B-5357BAB7BE34}"/>
+      </w:docPartPr>
+      <w:docPartBody>
+        <w:p>
+          <w:pPr>
+            <w:pStyle w:val="E40089DDBA024FDCAB3805DA2241738F"/>
+          </w:pPr>
+          <w:r>
+            <w:rPr>
+              <w:rFonts w:asciiTheme="majorHAnsi" w:eastAsiaTheme="majorEastAsia" w:hAnsiTheme="majorHAnsi" w:cstheme="majorBidi"/>
+              <w:sz w:val="84"/>
+              <w:szCs w:val="84"/>
+            </w:rPr>
+            <w:t>[Type the document title]</w:t>
+          </w:r>
+        </w:p>
+      </w:docPartBody>
+    </w:docPart>
+    <w:docPart>
+      <w:docPartPr>
+        <w:name w:val="B0306511D1ED446BB122D03CE37AB976"/>
+        <w:category>
+          <w:name w:val="General"/>
+          <w:gallery w:val="placeholder"/>
+        </w:category>
+        <w:types>
+          <w:type w:val="bbPlcHdr"/>
+        </w:types>
+        <w:behaviors>
+          <w:behavior w:val="content"/>
+        </w:behaviors>
+        <w:guid w:val="{041CFF84-E9CB-442A-957D-5189DB3FCF6B}"/>
+      </w:docPartPr>
+      <w:docPartBody>
+        <w:p>
+          <w:pPr>
+            <w:pStyle w:val="B0306511D1ED446BB122D03CE37AB976"/>
+          </w:pPr>
+          <w:r>
+            <w:rPr>
+              <w:color w:val="808080" w:themeColor="text1" w:themeTint="7F"/>
+            </w:rPr>
+            <w:t>[Type the abstract of the document here. The abstract is typically a short summary of the contents of the document. Type the abstract of the document here. The abstract is typically a short summary of the contents of the document.]</w:t>
+          </w:r>
+        </w:p>
+      </w:docPartBody>
+    </w:docPart>
+  </w:docParts>
+</w:glossaryDocument>
+</file>
+
+<file path=word/glossary/fontTable.xml><?xml version="1.0" encoding="utf-8"?>
+<w:fonts xmlns:r="http://schemas.openxmlformats.org/officeDocument/2006/relationships" xmlns:w="http://schemas.openxmlformats.org/wordprocessingml/2006/main">
+  <w:font w:name="Times New Roman">
+    <w:panose1 w:val="02020603050405020304"/>
+    <w:charset w:val="00"/>
+    <w:family w:val="roman"/>
+    <w:pitch w:val="variable"/>
+    <w:sig w:usb0="20002A87" w:usb1="80000000" w:usb2="00000008" w:usb3="00000000" w:csb0="000001FF" w:csb1="00000000"/>
+  </w:font>
+  <w:font w:name="Symbol">
+    <w:panose1 w:val="05050102010706020507"/>
+    <w:charset w:val="02"/>
+    <w:family w:val="roman"/>
+    <w:pitch w:val="variable"/>
+    <w:sig w:usb0="00000000" w:usb1="10000000" w:usb2="00000000" w:usb3="00000000" w:csb0="80000000" w:csb1="00000000"/>
+  </w:font>
+  <w:font w:name="SimSun">
+    <w:altName w:val="宋体"/>
+    <w:panose1 w:val="02010600030101010101"/>
+    <w:charset w:val="86"/>
+    <w:family w:val="auto"/>
+    <w:pitch w:val="variable"/>
+    <w:sig w:usb0="00000003" w:usb1="080E0000" w:usb2="00000010" w:usb3="00000000" w:csb0="00040001" w:csb1="00000000"/>
+  </w:font>
+  <w:font w:name="Courier New">
+    <w:panose1 w:val="02070309020205020404"/>
+    <w:charset w:val="00"/>
+    <w:family w:val="modern"/>
+    <w:pitch w:val="fixed"/>
+    <w:sig w:usb0="20002A87" w:usb1="80000000" w:usb2="00000008" w:usb3="00000000" w:csb0="000001FF" w:csb1="00000000"/>
+  </w:font>
+  <w:font w:name="Wingdings">
+    <w:panose1 w:val="05000000000000000000"/>
+    <w:charset w:val="02"/>
+    <w:family w:val="auto"/>
+    <w:pitch w:val="variable"/>
+    <w:sig w:usb0="00000000" w:usb1="10000000" w:usb2="00000000" w:usb3="00000000" w:csb0="80000000" w:csb1="00000000"/>
+  </w:font>
+  <w:font w:name="Calibri">
+    <w:panose1 w:val="020F0502020204030204"/>
+    <w:charset w:val="00"/>
+    <w:family w:val="swiss"/>
+    <w:pitch w:val="variable"/>
+    <w:sig w:usb0="A00002EF" w:usb1="4000207B" w:usb2="00000000" w:usb3="00000000" w:csb0="0000009F" w:csb1="00000000"/>
+  </w:font>
+  <w:font w:name="Cambria">
+    <w:panose1 w:val="02040503050406030204"/>
+    <w:charset w:val="00"/>
+    <w:family w:val="roman"/>
+    <w:pitch w:val="variable"/>
+    <w:sig w:usb0="A00002EF" w:usb1="4000004B" w:usb2="00000000" w:usb3="00000000" w:csb0="0000009F" w:csb1="00000000"/>
+  </w:font>
+  <w:font w:name="Tahoma">
+    <w:panose1 w:val="020B0604030504040204"/>
+    <w:charset w:val="00"/>
+    <w:family w:val="swiss"/>
+    <w:pitch w:val="variable"/>
+    <w:sig w:usb0="61002A87" w:usb1="80000000" w:usb2="00000008" w:usb3="00000000" w:csb0="000101FF" w:csb1="00000000"/>
+  </w:font>
+  <w:font w:name="MS Sans Serif">
+    <w:altName w:val="Times New Roman"/>
+    <w:panose1 w:val="00000000000000000000"/>
+    <w:charset w:val="00"/>
+    <w:family w:val="roman"/>
+    <w:notTrueType/>
+    <w:pitch w:val="default"/>
+    <w:sig w:usb0="00000000" w:usb1="00000000" w:usb2="00000000" w:usb3="00000000" w:csb0="00000000" w:csb1="00000000"/>
+  </w:font>
+</w:fonts>
+</file>
+
+<file path=word/glossary/settings.xml><?xml version="1.0" encoding="utf-8"?>
+<w:settings xmlns:o="urn:schemas-microsoft-com:office:office" xmlns:r="http://schemas.openxmlformats.org/officeDocument/2006/relationships" xmlns:m="http://schemas.openxmlformats.org/officeDocument/2006/math" xmlns:v="urn:schemas-microsoft-com:vml" xmlns:w10="urn:schemas-microsoft-com:office:word" xmlns:w="http://schemas.openxmlformats.org/wordprocessingml/2006/main" xmlns:sl="http://schemas.openxmlformats.org/schemaLibrary/2006/main">
+  <w:view w:val="normal"/>
+  <w:defaultTabStop w:val="720"/>
+  <w:characterSpacingControl w:val="doNotCompress"/>
+  <w:compat>
+    <w:useFELayout/>
+  </w:compat>
+  <w:rsids>
+    <w:rsidRoot w:val="00FE6DED"/>
+    <w:rsid w:val="00586A30"/>
+    <w:rsid w:val="00FE6DED"/>
+  </w:rsids>
+  <m:mathPr>
+    <m:mathFont m:val="Cambria Math"/>
+    <m:brkBin m:val="before"/>
+    <m:brkBinSub m:val="--"/>
+    <m:smallFrac m:val="off"/>
+    <m:dispDef/>
+    <m:lMargin m:val="0"/>
+    <m:rMargin m:val="0"/>
+    <m:defJc m:val="centerGroup"/>
+    <m:wrapIndent m:val="1440"/>
+    <m:intLim m:val="subSup"/>
+    <m:naryLim m:val="undOvr"/>
+  </m:mathPr>
+  <w:themeFontLang w:val="en-US"/>
+  <w:clrSchemeMapping w:bg1="light1" w:t1="dark1" w:bg2="light2" w:t2="dark2" w:accent1="accent1" w:accent2="accent2" w:accent3="accent3" w:accent4="accent4" w:accent5="accent5" w:accent6="accent6" w:hyperlink="hyperlink" w:followedHyperlink="followedHyperlink"/>
+  <w:decimalSymbol w:val="."/>
+  <w:listSeparator w:val=","/>
+</w:settings>
+</file>
+
+<file path=word/glossary/styles.xml><?xml version="1.0" encoding="utf-8"?>
+<w:styles xmlns:r="http://schemas.openxmlformats.org/officeDocument/2006/relationships" xmlns:w="http://schemas.openxmlformats.org/wordprocessingml/2006/main">
+  <w:docDefaults>
+    <w:rPrDefault>
+      <w:rPr>
+        <w:rFonts w:asciiTheme="minorHAnsi" w:eastAsiaTheme="minorEastAsia" w:hAnsiTheme="minorHAnsi" w:cstheme="minorBidi"/>
+        <w:sz w:val="22"/>
+        <w:szCs w:val="22"/>
+        <w:lang w:val="en-US" w:eastAsia="en-US" w:bidi="ar-SA"/>
+      </w:rPr>
+    </w:rPrDefault>
+    <w:pPrDefault>
+      <w:pPr>
+        <w:spacing w:after="200" w:line="276" w:lineRule="auto"/>
+      </w:pPr>
+    </w:pPrDefault>
+  </w:docDefaults>
+  <w:latentStyles w:defLockedState="0" w:defUIPriority="99" w:defSemiHidden="1" w:defUnhideWhenUsed="1" w:defQFormat="0" w:count="267">
+    <w:lsdException w:name="Normal" w:semiHidden="0" w:uiPriority="0" w:unhideWhenUsed="0" w:qFormat="1"/>
+    <w:lsdException w:name="heading 1" w:semiHidden="0" w:uiPriority="9" w:unhideWhenUsed="0" w:qFormat="1"/>
+    <w:lsdException w:name="heading 2" w:uiPriority="9" w:qFormat="1"/>
+    <w:lsdException w:name="heading 3" w:uiPriority="9" w:qFormat="1"/>
+    <w:lsdException w:name="heading 4" w:uiPriority="9" w:qFormat="1"/>
+    <w:lsdException w:name="heading 5" w:uiPriority="9" w:qFormat="1"/>
+    <w:lsdException w:name="heading 6" w:uiPriority="9" w:qFormat="1"/>
+    <w:lsdException w:name="heading 7" w:uiPriority="9" w:qFormat="1"/>
+    <w:lsdException w:name="heading 8" w:uiPriority="9" w:qFormat="1"/>
+    <w:lsdException w:name="heading 9" w:uiPriority="9" w:qFormat="1"/>
+    <w:lsdException w:name="toc 1" w:uiPriority="39"/>
+    <w:lsdException w:name="toc 2" w:uiPriority="39"/>
+    <w:lsdException w:name="toc 3" w:uiPriority="39"/>
+    <w:lsdException w:name="toc 4" w:uiPriority="39"/>
+    <w:lsdException w:name="toc 5" w:uiPriority="39"/>
+    <w:lsdException w:name="toc 6" w:uiPriority="39"/>
+    <w:lsdException w:name="toc 7" w:uiPriority="39"/>
+    <w:lsdException w:name="toc 8" w:uiPriority="39"/>
+    <w:lsdException w:name="toc 9" w:uiPriority="39"/>
+    <w:lsdException w:name="caption" w:uiPriority="35" w:qFormat="1"/>
+    <w:lsdException w:name="Title" w:semiHidden="0" w:uiPriority="10" w:unhideWhenUsed="0" w:qFormat="1"/>
+    <w:lsdException w:name="Default Paragraph Font" w:uiPriority="1"/>
+    <w:lsdException w:name="Subtitle" w:semiHidden="0" w:uiPriority="11" w:unhideWhenUsed="0" w:qFormat="1"/>
+    <w:lsdException w:name="Strong" w:semiHidden="0" w:uiPriority="22" w:unhideWhenUsed="0" w:qFormat="1"/>
+    <w:lsdException w:name="Emphasis" w:semiHidden="0" w:uiPriority="20" w:unhideWhenUsed="0" w:qFormat="1"/>
+    <w:lsdException w:name="Table Grid" w:semiHidden="0" w:uiPriority="59" w:unhideWhenUsed="0"/>
+    <w:lsdException w:name="Placeholder Text" w:unhideWhenUsed="0"/>
+    <w:lsdException w:name="No Spacing" w:semiHidden="0" w:uiPriority="1" w:unhideWhenUsed="0" w:qFormat="1"/>
+    <w:lsdException w:name="Light Shading" w:semiHidden="0" w:uiPriority="60" w:unhideWhenUsed="0"/>
+    <w:lsdException w:name="Light List" w:semiHidden="0" w:uiPriority="61" w:unhideWhenUsed="0"/>
+    <w:lsdException w:name="Light Grid" w:semiHidden="0" w:uiPriority="62" w:unhideWhenUsed="0"/>
+    <w:lsdException w:name="Medium Shading 1" w:semiHidden="0" w:uiPriority="63" w:unhideWhenUsed="0"/>
+    <w:lsdException w:name="Medium Shading 2" w:semiHidden="0" w:uiPriority="64" w:unhideWhenUsed="0"/>
+    <w:lsdException w:name="Medium List 1" w:semiHidden="0" w:uiPriority="65" w:unhideWhenUsed="0"/>
+    <w:lsdException w:name="Medium List 2" w:semiHidden="0" w:uiPriority="66" w:unhideWhenUsed="0"/>
+    <w:lsdException w:name="Medium Grid 1" w:semiHidden="0" w:uiPriority="67" w:unhideWhenUsed="0"/>
+    <w:lsdException w:name="Medium Grid 2" w:semiHidden="0" w:uiPriority="68" w:unhideWhenUsed="0"/>
+    <w:lsdException w:name="Medium Grid 3" w:semiHidden="0" w:uiPriority="69" w:unhideWhenUsed="0"/>
+    <w:lsdException w:name="Dark List" w:semiHidden="0" w:uiPriority="70" w:unhideWhenUsed="0"/>
+    <w:lsdException w:name="Colorful Shading" w:semiHidden="0" w:uiPriority="71" w:unhideWhenUsed="0"/>
+    <w:lsdException w:name="Colorful List" w:semiHidden="0" w:uiPriority="72" w:unhideWhenUsed="0"/>
+    <w:lsdException w:name="Colorful Grid" w:semiHidden="0" w:uiPriority="73" w:unhideWhenUsed="0"/>
+    <w:lsdException w:name="Light Shading Accent 1" w:semiHidden="0" w:uiPriority="60" w:unhideWhenUsed="0"/>
+    <w:lsdException w:name="Light List Accent 1" w:semiHidden="0" w:uiPriority="61" w:unhideWhenUsed="0"/>
+    <w:lsdException w:name="Light Grid Accent 1" w:semiHidden="0" w:uiPriority="62" w:unhideWhenUsed="0"/>
+    <w:lsdException w:name="Medium Shading 1 Accent 1" w:semiHidden="0" w:uiPriority="63" w:unhideWhenUsed="0"/>
+    <w:lsdException w:name="Medium Shading 2 Accent 1" w:semiHidden="0" w:uiPriority="64" w:unhideWhenUsed="0"/>
+    <w:lsdException w:name="Medium List 1 Accent 1" w:semiHidden="0" w:uiPriority="65" w:unhideWhenUsed="0"/>
+    <w:lsdException w:name="Revision" w:unhideWhenUsed="0"/>
+    <w:lsdException w:name="List Paragraph" w:semiHidden="0" w:uiPriority="34" w:unhideWhenUsed="0" w:qFormat="1"/>
+    <w:lsdException w:name="Quote" w:semiHidden="0" w:uiPriority="29" w:unhideWhenUsed="0" w:qFormat="1"/>
+    <w:lsdException w:name="Intense Quote" w:semiHidden="0" w:uiPriority="30" w:unhideWhenUsed="0" w:qFormat="1"/>
+    <w:lsdException w:name="Medium List 2 Accent 1" w:semiHidden="0" w:uiPriority="66" w:unhideWhenUsed="0"/>
+    <w:lsdException w:name="Medium Grid 1 Accent 1" w:semiHidden="0" w:uiPriority="67" w:unhideWhenUsed="0"/>
+    <w:lsdException w:name="Medium Grid 2 Accent 1" w:semiHidden="0" w:uiPriority="68" w:unhideWhenUsed="0"/>
+    <w:lsdException w:name="Medium Grid 3 Accent 1" w:semiHidden="0" w:uiPriority="69" w:unhideWhenUsed="0"/>
+    <w:lsdException w:name="Dark List Accent 1" w:semiHidden="0" w:uiPriority="70" w:unhideWhenUsed="0"/>
+    <w:lsdException w:name="Colorful Shading Accent 1" w:semiHidden="0" w:uiPriority="71" w:unhideWhenUsed="0"/>
+    <w:lsdException w:name="Colorful List Accent 1" w:semiHidden="0" w:uiPriority="72" w:unhideWhenUsed="0"/>
+    <w:lsdException w:name="Colorful Grid Accent 1" w:semiHidden="0" w:uiPriority="73" w:unhideWhenUsed="0"/>
+    <w:lsdException w:name="Light Shading Accent 2" w:semiHidden="0" w:uiPriority="60" w:unhideWhenUsed="0"/>
+    <w:lsdException w:name="Light List Accent 2" w:semiHidden="0" w:uiPriority="61" w:unhideWhenUsed="0"/>
+    <w:lsdException w:name="Light Grid Accent 2" w:semiHidden="0" w:uiPriority="62" w:unhideWhenUsed="0"/>
+    <w:lsdException w:name="Medium Shading 1 Accent 2" w:semiHidden="0" w:uiPriority="63" w:unhideWhenUsed="0"/>
+    <w:lsdException w:name="Medium Shading 2 Accent 2" w:semiHidden="0" w:uiPriority="64" w:unhideWhenUsed="0"/>
+    <w:lsdException w:name="Medium List 1 Accent 2" w:semiHidden="0" w:uiPriority="65" w:unhideWhenUsed="0"/>
+    <w:lsdException w:name="Medium List 2 Accent 2" w:semiHidden="0" w:uiPriority="66" w:unhideWhenUsed="0"/>
+    <w:lsdException w:name="Medium Grid 1 Accent 2" w:semiHidden="0" w:uiPriority="67" w:unhideWhenUsed="0"/>
+    <w:lsdException w:name="Medium Grid 2 Accent 2" w:semiHidden="0" w:uiPriority="68" w:unhideWhenUsed="0"/>
+    <w:lsdException w:name="Medium Grid 3 Accent 2" w:semiHidden="0" w:uiPriority="69" w:unhideWhenUsed="0"/>
+    <w:lsdException w:name="Dark List Accent 2" w:semiHidden="0" w:uiPriority="70" w:unhideWhenUsed="0"/>
+    <w:lsdException w:name="Colorful Shading Accent 2" w:semiHidden="0" w:uiPriority="71" w:unhideWhenUsed="0"/>
+    <w:lsdException w:name="Colorful List Accent 2" w:semiHidden="0" w:uiPriority="72" w:unhideWhenUsed="0"/>
+    <w:lsdException w:name="Colorful Grid Accent 2" w:semiHidden="0" w:uiPriority="73" w:unhideWhenUsed="0"/>
+    <w:lsdException w:name="Light Shading Accent 3" w:semiHidden="0" w:uiPriority="60" w:unhideWhenUsed="0"/>
+    <w:lsdException w:name="Light List Accent 3" w:semiHidden="0" w:uiPriority="61" w:unhideWhenUsed="0"/>
+    <w:lsdException w:name="Light Grid Accent 3" w:semiHidden="0" w:uiPriority="62" w:unhideWhenUsed="0"/>
+    <w:lsdException w:name="Medium Shading 1 Accent 3" w:semiHidden="0" w:uiPriority="63" w:unhideWhenUsed="0"/>
+    <w:lsdException w:name="Medium Shading 2 Accent 3" w:semiHidden="0" w:uiPriority="64" w:unhideWhenUsed="0"/>
+    <w:lsdException w:name="Medium List 1 Accent 3" w:semiHidden="0" w:uiPriority="65" w:unhideWhenUsed="0"/>
+    <w:lsdException w:name="Medium List 2 Accent 3" w:semiHidden="0" w:uiPriority="66" w:unhideWhenUsed="0"/>
+    <w:lsdException w:name="Medium Grid 1 Accent 3" w:semiHidden="0" w:uiPriority="67" w:unhideWhenUsed="0"/>
+    <w:lsdException w:name="Medium Grid 2 Accent 3" w:semiHidden="0" w:uiPriority="68" w:unhideWhenUsed="0"/>
+    <w:lsdException w:name="Medium Grid 3 Accent 3" w:semiHidden="0" w:uiPriority="69" w:unhideWhenUsed="0"/>
+    <w:lsdException w:name="Dark List Accent 3" w:semiHidden="0" w:uiPriority="70" w:unhideWhenUsed="0"/>
+    <w:lsdException w:name="Colorful Shading Accent 3" w:semiHidden="0" w:uiPriority="71" w:unhideWhenUsed="0"/>
+    <w:lsdException w:name="Colorful List Accent 3" w:semiHidden="0" w:uiPriority="72" w:unhideWhenUsed="0"/>
+    <w:lsdException w:name="Colorful Grid Accent 3" w:semiHidden="0" w:uiPriority="73" w:unhideWhenUsed="0"/>
+    <w:lsdException w:name="Light Shading Accent 4" w:semiHidden="0" w:uiPriority="60" w:unhideWhenUsed="0"/>
+    <w:lsdException w:name="Light List Accent 4" w:semiHidden="0" w:uiPriority="61" w:unhideWhenUsed="0"/>
+    <w:lsdException w:name="Light Grid Accent 4" w:semiHidden="0" w:uiPriority="62" w:unhideWhenUsed="0"/>
+    <w:lsdException w:name="Medium Shading 1 Accent 4" w:semiHidden="0" w:uiPriority="63" w:unhideWhenUsed="0"/>
+    <w:lsdException w:name="Medium Shading 2 Accent 4" w:semiHidden="0" w:uiPriority="64" w:unhideWhenUsed="0"/>
+    <w:lsdException w:name="Medium List 1 Accent 4" w:semiHidden="0" w:uiPriority="65" w:unhideWhenUsed="0"/>
+    <w:lsdException w:name="Medium List 2 Accent 4" w:semiHidden="0" w:uiPriority="66" w:unhideWhenUsed="0"/>
+    <w:lsdException w:name="Medium Grid 1 Accent 4" w:semiHidden="0" w:uiPriority="67" w:unhideWhenUsed="0"/>
+    <w:lsdException w:name="Medium Grid 2 Accent 4" w:semiHidden="0" w:uiPriority="68" w:unhideWhenUsed="0"/>
+    <w:lsdException w:name="Medium Grid 3 Accent 4" w:semiHidden="0" w:uiPriority="69" w:unhideWhenUsed="0"/>
+    <w:lsdException w:name="Dark List Accent 4" w:semiHidden="0" w:uiPriority="70" w:unhideWhenUsed="0"/>
+    <w:lsdException w:name="Colorful Shading Accent 4" w:semiHidden="0" w:uiPriority="71" w:unhideWhenUsed="0"/>
+    <w:lsdException w:name="Colorful List Accent 4" w:semiHidden="0" w:uiPriority="72" w:unhideWhenUsed="0"/>
+    <w:lsdException w:name="Colorful Grid Accent 4" w:semiHidden="0" w:uiPriority="73" w:unhideWhenUsed="0"/>
+    <w:lsdException w:name="Light Shading Accent 5" w:semiHidden="0" w:uiPriority="60" w:unhideWhenUsed="0"/>
+    <w:lsdException w:name="Light List Accent 5" w:semiHidden="0" w:uiPriority="61" w:unhideWhenUsed="0"/>
+    <w:lsdException w:name="Light Grid Accent 5" w:semiHidden="0" w:uiPriority="62" w:unhideWhenUsed="0"/>
+    <w:lsdException w:name="Medium Shading 1 Accent 5" w:semiHidden="0" w:uiPriority="63" w:unhideWhenUsed="0"/>
+    <w:lsdException w:name="Medium Shading 2 Accent 5" w:semiHidden="0" w:uiPriority="64" w:unhideWhenUsed="0"/>
+    <w:lsdException w:name="Medium List 1 Accent 5" w:semiHidden="0" w:uiPriority="65" w:unhideWhenUsed="0"/>
+    <w:lsdException w:name="Medium List 2 Accent 5" w:semiHidden="0" w:uiPriority="66" w:unhideWhenUsed="0"/>
+    <w:lsdException w:name="Medium Grid 1 Accent 5" w:semiHidden="0" w:uiPriority="67" w:unhideWhenUsed="0"/>
+    <w:lsdException w:name="Medium Grid 2 Accent 5" w:semiHidden="0" w:uiPriority="68" w:unhideWhenUsed="0"/>
+    <w:lsdException w:name="Medium Grid 3 Accent 5" w:semiHidden="0" w:uiPriority="69" w:unhideWhenUsed="0"/>
+    <w:lsdException w:name="Dark List Accent 5" w:semiHidden="0" w:uiPriority="70" w:unhideWhenUsed="0"/>
+    <w:lsdException w:name="Colorful Shading Accent 5" w:semiHidden="0" w:uiPriority="71" w:unhideWhenUsed="0"/>
+    <w:lsdException w:name="Colorful List Accent 5" w:semiHidden="0" w:uiPriority="72" w:unhideWhenUsed="0"/>
+    <w:lsdException w:name="Colorful Grid Accent 5" w:semiHidden="0" w:uiPriority="73" w:unhideWhenUsed="0"/>
+    <w:lsdException w:name="Light Shading Accent 6" w:semiHidden="0" w:uiPriority="60" w:unhideWhenUsed="0"/>
+    <w:lsdException w:name="Light List Accent 6" w:semiHidden="0" w:uiPriority="61" w:unhideWhenUsed="0"/>
+    <w:lsdException w:name="Light Grid Accent 6" w:semiHidden="0" w:uiPriority="62" w:unhideWhenUsed="0"/>
+    <w:lsdException w:name="Medium Shading 1 Accent 6" w:semiHidden="0" w:uiPriority="63" w:unhideWhenUsed="0"/>
+    <w:lsdException w:name="Medium Shading 2 Accent 6" w:semiHidden="0" w:uiPriority="64" w:unhideWhenUsed="0"/>
+    <w:lsdException w:name="Medium List 1 Accent 6" w:semiHidden="0" w:uiPriority="65" w:unhideWhenUsed="0"/>
+    <w:lsdException w:name="Medium List 2 Accent 6" w:semiHidden="0" w:uiPriority="66" w:unhideWhenUsed="0"/>
+    <w:lsdException w:name="Medium Grid 1 Accent 6" w:semiHidden="0" w:uiPriority="67" w:unhideWhenUsed="0"/>
+    <w:lsdException w:name="Medium Grid 2 Accent 6" w:semiHidden="0" w:uiPriority="68" w:unhideWhenUsed="0"/>
+    <w:lsdException w:name="Medium Grid 3 Accent 6" w:semiHidden="0" w:uiPriority="69" w:unhideWhenUsed="0"/>
+    <w:lsdException w:name="Dark List Accent 6" w:semiHidden="0" w:uiPriority="70" w:unhideWhenUsed="0"/>
+    <w:lsdException w:name="Colorful Shading Accent 6" w:semiHidden="0" w:uiPriority="71" w:unhideWhenUsed="0"/>
+    <w:lsdException w:name="Colorful List Accent 6" w:semiHidden="0" w:uiPriority="72" w:unhideWhenUsed="0"/>
+    <w:lsdException w:name="Colorful Grid Accent 6" w:semiHidden="0" w:uiPriority="73" w:unhideWhenUsed="0"/>
+    <w:lsdException w:name="Subtle Emphasis" w:semiHidden="0" w:uiPriority="19" w:unhideWhenUsed="0" w:qFormat="1"/>
+    <w:lsdException w:name="Intense Emphasis" w:semiHidden="0" w:uiPriority="21" w:unhideWhenUsed="0" w:qFormat="1"/>
+    <w:lsdException w:name="Subtle Reference" w:semiHidden="0" w:uiPriority="31" w:unhideWhenUsed="0" w:qFormat="1"/>
+    <w:lsdException w:name="Intense Reference" w:semiHidden="0" w:uiPriority="32" w:unhideWhenUsed="0" w:qFormat="1"/>
+    <w:lsdException w:name="Book Title" w:semiHidden="0" w:uiPriority="33" w:unhideWhenUsed="0" w:qFormat="1"/>
+    <w:lsdException w:name="Bibliography" w:uiPriority="37"/>
+    <w:lsdException w:name="TOC Heading" w:uiPriority="39" w:qFormat="1"/>
+  </w:latentStyles>
+  <w:style w:type="paragraph" w:default="1" w:styleId="Normal">
+    <w:name w:val="Normal"/>
+    <w:qFormat/>
+  </w:style>
+  <w:style w:type="character" w:default="1" w:styleId="DefaultParagraphFont">
+    <w:name w:val="Default Paragraph Font"/>
+    <w:uiPriority w:val="1"/>
+    <w:semiHidden/>
+    <w:unhideWhenUsed/>
+  </w:style>
+  <w:style w:type="table" w:default="1" w:styleId="TableNormal">
+    <w:name w:val="Normal Table"/>
+    <w:uiPriority w:val="99"/>
+    <w:semiHidden/>
+    <w:unhideWhenUsed/>
+    <w:qFormat/>
+    <w:tblPr>
+      <w:tblInd w:w="0" w:type="dxa"/>
+      <w:tblCellMar>
+        <w:top w:w="0" w:type="dxa"/>
+        <w:left w:w="108" w:type="dxa"/>
+        <w:bottom w:w="0" w:type="dxa"/>
+        <w:right w:w="108" w:type="dxa"/>
+      </w:tblCellMar>
+    </w:tblPr>
+  </w:style>
+  <w:style w:type="numbering" w:default="1" w:styleId="NoList">
+    <w:name w:val="No List"/>
+    <w:uiPriority w:val="99"/>
+    <w:semiHidden/>
+    <w:unhideWhenUsed/>
+  </w:style>
+  <w:style w:type="paragraph" w:customStyle="1" w:styleId="E40089DDBA024FDCAB3805DA2241738F">
+    <w:name w:val="E40089DDBA024FDCAB3805DA2241738F"/>
+    <w:rsid w:val="00FE6DED"/>
+  </w:style>
+  <w:style w:type="paragraph" w:customStyle="1" w:styleId="BA262087A5F94CE183E6961F77E0CFC7">
+    <w:name w:val="BA262087A5F94CE183E6961F77E0CFC7"/>
+    <w:rsid w:val="00FE6DED"/>
+  </w:style>
+  <w:style w:type="paragraph" w:customStyle="1" w:styleId="FBF3289521894835AC18D6E3DF2ED178">
+    <w:name w:val="FBF3289521894835AC18D6E3DF2ED178"/>
+    <w:rsid w:val="00FE6DED"/>
+  </w:style>
+  <w:style w:type="paragraph" w:customStyle="1" w:styleId="83E0A01A0B10450DA1566092BC56393D">
+    <w:name w:val="83E0A01A0B10450DA1566092BC56393D"/>
+    <w:rsid w:val="00FE6DED"/>
+  </w:style>
+  <w:style w:type="paragraph" w:customStyle="1" w:styleId="961370408D8F4B0CABF543FAAFD08333">
+    <w:name w:val="961370408D8F4B0CABF543FAAFD08333"/>
+    <w:rsid w:val="00FE6DED"/>
+  </w:style>
+  <w:style w:type="paragraph" w:customStyle="1" w:styleId="51762A60F6AB424E86F0E365C1B863CC">
+    <w:name w:val="51762A60F6AB424E86F0E365C1B863CC"/>
+    <w:rsid w:val="00FE6DED"/>
+  </w:style>
+  <w:style w:type="paragraph" w:customStyle="1" w:styleId="5838EDC15B44409DA7BC14C4F85344CF">
+    <w:name w:val="5838EDC15B44409DA7BC14C4F85344CF"/>
+    <w:rsid w:val="00FE6DED"/>
+  </w:style>
+  <w:style w:type="paragraph" w:customStyle="1" w:styleId="B0306511D1ED446BB122D03CE37AB976">
+    <w:name w:val="B0306511D1ED446BB122D03CE37AB976"/>
+    <w:rsid w:val="00FE6DED"/>
+  </w:style>
+</w:styles>
+</file>
+
+<file path=word/glossary/webSettings.xml><?xml version="1.0" encoding="utf-8"?>
+<w:webSettings xmlns:r="http://schemas.openxmlformats.org/officeDocument/2006/relationships" xmlns:w="http://schemas.openxmlformats.org/wordprocessingml/2006/main">
+  <w:optimizeForBrowser/>
+</w:webSettings>
 </file>
 
 <file path=word/theme/theme1.xml><?xml version="1.0" encoding="utf-8"?>
@@ -11997,4 +13057,35 @@
   <a:objectDefaults/>
   <a:extraClrSchemeLst/>
 </a:theme>
+</file>
+
+<file path=customXml/item1.xml><?xml version="1.0" encoding="utf-8"?>
+<CoverPageProperties xmlns="http://schemas.microsoft.com/office/2006/coverPageProps">
+  <PublishDate/>
+  <Abstract>A maven like environment for C++ and C#</Abstract>
+  <CompanyAddress/>
+  <CompanyPhone/>
+  <CompanyFax/>
+  <CompanyEmail/>
+</CoverPageProperties>
+</file>
+
+<file path=customXml/item2.xml><?xml version="1.0" encoding="utf-8"?>
+<b:Sources xmlns:b="http://schemas.openxmlformats.org/officeDocument/2006/bibliography" xmlns="http://schemas.openxmlformats.org/officeDocument/2006/bibliography" SelectedStyle="\APA.XSL" StyleName="APA"/>
+</file>
+
+<file path=customXml/itemProps1.xml><?xml version="1.0" encoding="utf-8"?>
+<ds:datastoreItem xmlns:ds="http://schemas.openxmlformats.org/officeDocument/2006/customXml" ds:itemID="{55AF091B-3C7A-41E3-B477-F2FDAA23CFDA}">
+  <ds:schemaRefs>
+    <ds:schemaRef ds:uri="http://schemas.microsoft.com/office/2006/coverPageProps"/>
+  </ds:schemaRefs>
+</ds:datastoreItem>
+</file>
+
+<file path=customXml/itemProps2.xml><?xml version="1.0" encoding="utf-8"?>
+<ds:datastoreItem xmlns:ds="http://schemas.openxmlformats.org/officeDocument/2006/customXml" ds:itemID="{83E5AA9A-07E0-473D-BF05-7D87A5B4E261}">
+  <ds:schemaRefs>
+    <ds:schemaRef ds:uri="http://schemas.openxmlformats.org/officeDocument/2006/bibliography"/>
+  </ds:schemaRefs>
+</ds:datastoreItem>
 </file>
</xml_diff>